<commit_message>
Layed out basics of the report
</commit_message>
<xml_diff>
--- a/Documents/Final Report/RuizTakemoto_KED-FinalReport.docx
+++ b/Documents/Final Report/RuizTakemoto_KED-FinalReport.docx
@@ -1,6 +1,6 @@
 
 <file path=word/document.xml><?xml version="1.0" encoding="utf-8"?>
-<w:document xmlns:wpc="http://schemas.microsoft.com/office/word/2010/wordprocessingCanvas" xmlns:cx="http://schemas.microsoft.com/office/drawing/2014/chartex" xmlns:mc="http://schemas.openxmlformats.org/markup-compatibility/2006" xmlns:o="urn:schemas-microsoft-com:office:office" xmlns:r="http://schemas.openxmlformats.org/officeDocument/2006/relationships" xmlns:m="http://schemas.openxmlformats.org/officeDocument/2006/math" xmlns:v="urn:schemas-microsoft-com:vml" xmlns:wp14="http://schemas.microsoft.com/office/word/2010/wordprocessingDrawing" xmlns:wp="http://schemas.openxmlformats.org/drawingml/2006/wordprocessingDrawing" xmlns:w10="urn:schemas-microsoft-com:office:word" xmlns:w="http://schemas.openxmlformats.org/wordprocessingml/2006/main" xmlns:w14="http://schemas.microsoft.com/office/word/2010/wordml" xmlns:w15="http://schemas.microsoft.com/office/word/2012/wordml" xmlns:w16se="http://schemas.microsoft.com/office/word/2015/wordml/symex" xmlns:wpg="http://schemas.microsoft.com/office/word/2010/wordprocessingGroup" xmlns:wpi="http://schemas.microsoft.com/office/word/2010/wordprocessingInk" xmlns:wne="http://schemas.microsoft.com/office/word/2006/wordml" xmlns:wps="http://schemas.microsoft.com/office/word/2010/wordprocessingShape" mc:Ignorable="w14 w15 w16se wp14">
+<w:document xmlns:wpc="http://schemas.microsoft.com/office/word/2010/wordprocessingCanvas" xmlns:cx="http://schemas.microsoft.com/office/drawing/2014/chartex" xmlns:cx1="http://schemas.microsoft.com/office/drawing/2015/9/8/chartex" xmlns:cx2="http://schemas.microsoft.com/office/drawing/2015/10/21/chartex" xmlns:cx3="http://schemas.microsoft.com/office/drawing/2016/5/9/chartex" xmlns:cx4="http://schemas.microsoft.com/office/drawing/2016/5/10/chartex" xmlns:cx5="http://schemas.microsoft.com/office/drawing/2016/5/11/chartex" xmlns:cx6="http://schemas.microsoft.com/office/drawing/2016/5/12/chartex" xmlns:cx7="http://schemas.microsoft.com/office/drawing/2016/5/13/chartex" xmlns:cx8="http://schemas.microsoft.com/office/drawing/2016/5/14/chartex" xmlns:mc="http://schemas.openxmlformats.org/markup-compatibility/2006" xmlns:aink="http://schemas.microsoft.com/office/drawing/2016/ink" xmlns:am3d="http://schemas.microsoft.com/office/drawing/2017/model3d" xmlns:o="urn:schemas-microsoft-com:office:office" xmlns:r="http://schemas.openxmlformats.org/officeDocument/2006/relationships" xmlns:m="http://schemas.openxmlformats.org/officeDocument/2006/math" xmlns:v="urn:schemas-microsoft-com:vml" xmlns:wp14="http://schemas.microsoft.com/office/word/2010/wordprocessingDrawing" xmlns:wp="http://schemas.openxmlformats.org/drawingml/2006/wordprocessingDrawing" xmlns:w10="urn:schemas-microsoft-com:office:word" xmlns:w="http://schemas.openxmlformats.org/wordprocessingml/2006/main" xmlns:w14="http://schemas.microsoft.com/office/word/2010/wordml" xmlns:w15="http://schemas.microsoft.com/office/word/2012/wordml" xmlns:w16cid="http://schemas.microsoft.com/office/word/2016/wordml/cid" xmlns:w16se="http://schemas.microsoft.com/office/word/2015/wordml/symex" xmlns:wpg="http://schemas.microsoft.com/office/word/2010/wordprocessingGroup" xmlns:wpi="http://schemas.microsoft.com/office/word/2010/wordprocessingInk" xmlns:wne="http://schemas.microsoft.com/office/word/2006/wordml" xmlns:wps="http://schemas.microsoft.com/office/word/2010/wordprocessingShape" mc:Ignorable="w14 w15 w16se w16cid wp14">
   <w:body>
     <w:p>
       <w:pPr>
@@ -15,7 +15,7 @@
           <w:noProof/>
         </w:rPr>
         <w:drawing>
-          <wp:anchor distT="0" distB="0" distL="114300" distR="114300" simplePos="0" relativeHeight="251659264" behindDoc="0" locked="0" layoutInCell="1" allowOverlap="1" wp14:anchorId="158B7DAE" wp14:editId="236141AC">
+          <wp:anchor distT="0" distB="0" distL="114300" distR="114300" simplePos="0" relativeHeight="251659264" behindDoc="0" locked="0" layoutInCell="1" allowOverlap="1" wp14:anchorId="100ABAFB" wp14:editId="06B3F70B">
             <wp:simplePos x="0" y="0"/>
             <wp:positionH relativeFrom="margin">
               <wp:align>center</wp:align>
@@ -209,8 +209,6 @@
         </w:rPr>
         <w:t>2020</w:t>
       </w:r>
-      <w:bookmarkStart w:id="0" w:name="_GoBack"/>
-      <w:bookmarkEnd w:id="0"/>
     </w:p>
     <w:p>
       <w:pPr>
@@ -306,7 +304,7 @@
         <mc:AlternateContent>
           <mc:Choice Requires="wps">
             <w:drawing>
-              <wp:anchor distT="0" distB="0" distL="114300" distR="114300" simplePos="0" relativeHeight="251660288" behindDoc="0" locked="0" layoutInCell="1" allowOverlap="1" wp14:anchorId="33CD3116" wp14:editId="61E0E5F1">
+              <wp:anchor distT="0" distB="0" distL="114300" distR="114300" simplePos="0" relativeHeight="251660288" behindDoc="0" locked="0" layoutInCell="1" allowOverlap="1" wp14:anchorId="41191BE4" wp14:editId="7B4FCAD3">
                 <wp:simplePos x="0" y="0"/>
                 <wp:positionH relativeFrom="column">
                   <wp:posOffset>0</wp:posOffset>
@@ -420,11 +418,11 @@
           </mc:Choice>
           <mc:Fallback>
             <w:pict>
-              <v:shapetype w14:anchorId="33CD3116" id="_x0000_t202" coordsize="21600,21600" o:spt="202" path="m,l,21600r21600,l21600,xe">
+              <v:shapetype w14:anchorId="41191BE4" id="_x0000_t202" coordsize="21600,21600" o:spt="202" path="m,l,21600r21600,l21600,xe">
                 <v:stroke joinstyle="miter"/>
                 <v:path gradientshapeok="t" o:connecttype="rect"/>
               </v:shapetype>
-              <v:shape id="Text Box 4" o:spid="_x0000_s1026" type="#_x0000_t202" style="position:absolute;left:0;text-align:left;margin-left:0;margin-top:10.15pt;width:467.8pt;height:288.15pt;z-index:251660288;visibility:visible;mso-wrap-style:square;mso-width-percent:0;mso-height-percent:0;mso-wrap-distance-left:9pt;mso-wrap-distance-top:0;mso-wrap-distance-right:9pt;mso-wrap-distance-bottom:0;mso-position-horizontal:absolute;mso-position-horizontal-relative:text;mso-position-vertical:absolute;mso-position-vertical-relative:text;mso-width-percent:0;mso-height-percent:0;mso-width-relative:margin;mso-height-relative:margin;v-text-anchor:top" o:gfxdata="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" fillcolor="white [3201]" strokeweight=".5pt">
+              <v:shape id="Text Box 4" o:spid="_x0000_s1026" type="#_x0000_t202" style="position:absolute;left:0;text-align:left;margin-left:0;margin-top:10.15pt;width:467.8pt;height:288.15pt;z-index:251660288;visibility:visible;mso-wrap-style:square;mso-width-percent:0;mso-height-percent:0;mso-wrap-distance-left:9pt;mso-wrap-distance-top:0;mso-wrap-distance-right:9pt;mso-wrap-distance-bottom:0;mso-position-horizontal:absolute;mso-position-horizontal-relative:text;mso-position-vertical:absolute;mso-position-vertical-relative:text;mso-width-percent:0;mso-height-percent:0;mso-width-relative:margin;mso-height-relative:margin;v-text-anchor:top" o:gfxdata="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" fillcolor="white [3201]" strokeweight=".5pt">
                 <v:textbox>
                   <w:txbxContent>
                     <w:p>
@@ -1062,8 +1060,17 @@
           <w:rFonts w:ascii="Times New Roman" w:hAnsi="Times New Roman" w:cs="Times New Roman"/>
           <w:sz w:val="20"/>
         </w:rPr>
-        <w:t>Instructor: Dr. Grzegorz Chmaj</w:t>
-      </w:r>
+        <w:t xml:space="preserve">Instructor: Dr. Grzegorz </w:t>
+      </w:r>
+      <w:proofErr w:type="spellStart"/>
+      <w:r>
+        <w:rPr>
+          <w:rFonts w:ascii="Times New Roman" w:hAnsi="Times New Roman" w:cs="Times New Roman"/>
+          <w:sz w:val="20"/>
+        </w:rPr>
+        <w:t>Chmaj</w:t>
+      </w:r>
+      <w:proofErr w:type="spellEnd"/>
     </w:p>
     <w:p>
       <w:pPr>
@@ -1422,8 +1429,263 @@
         <w:pStyle w:val="NoSpacing"/>
         <w:rPr>
           <w:rFonts w:ascii="Times New Roman" w:hAnsi="Times New Roman" w:cs="Times New Roman"/>
-        </w:rPr>
-      </w:pPr>
+          <w:color w:val="FF0000"/>
+        </w:rPr>
+      </w:pPr>
+      <w:r>
+        <w:rPr>
+          <w:rFonts w:ascii="Times New Roman" w:hAnsi="Times New Roman" w:cs="Times New Roman"/>
+          <w:color w:val="FF0000"/>
+        </w:rPr>
+        <w:t>Deep learning and neural networks</w:t>
+      </w:r>
+    </w:p>
+    <w:p>
+      <w:pPr>
+        <w:pStyle w:val="NoSpacing"/>
+        <w:rPr>
+          <w:rFonts w:ascii="Times New Roman" w:hAnsi="Times New Roman" w:cs="Times New Roman"/>
+          <w:color w:val="FF0000"/>
+        </w:rPr>
+      </w:pPr>
+      <w:proofErr w:type="spellStart"/>
+      <w:r>
+        <w:rPr>
+          <w:rFonts w:ascii="Times New Roman" w:hAnsi="Times New Roman" w:cs="Times New Roman"/>
+          <w:color w:val="FF0000"/>
+        </w:rPr>
+        <w:t>Facenet</w:t>
+      </w:r>
+      <w:proofErr w:type="spellEnd"/>
+      <w:r>
+        <w:rPr>
+          <w:rFonts w:ascii="Times New Roman" w:hAnsi="Times New Roman" w:cs="Times New Roman"/>
+          <w:color w:val="FF0000"/>
+        </w:rPr>
+        <w:t xml:space="preserve"> and other alternatives (VGG, </w:t>
+      </w:r>
+      <w:proofErr w:type="spellStart"/>
+      <w:r>
+        <w:rPr>
+          <w:rFonts w:ascii="Times New Roman" w:hAnsi="Times New Roman" w:cs="Times New Roman"/>
+          <w:color w:val="FF0000"/>
+        </w:rPr>
+        <w:t>OpenFace</w:t>
+      </w:r>
+      <w:proofErr w:type="spellEnd"/>
+      <w:r>
+        <w:rPr>
+          <w:rFonts w:ascii="Times New Roman" w:hAnsi="Times New Roman" w:cs="Times New Roman"/>
+          <w:color w:val="FF0000"/>
+        </w:rPr>
+        <w:t>, etc.)</w:t>
+      </w:r>
+    </w:p>
+    <w:p>
+      <w:pPr>
+        <w:pStyle w:val="NoSpacing"/>
+        <w:rPr>
+          <w:rFonts w:ascii="Times New Roman" w:hAnsi="Times New Roman" w:cs="Times New Roman"/>
+          <w:color w:val="FF0000"/>
+        </w:rPr>
+      </w:pPr>
+      <w:r>
+        <w:rPr>
+          <w:rFonts w:ascii="Times New Roman" w:hAnsi="Times New Roman" w:cs="Times New Roman"/>
+          <w:color w:val="FF0000"/>
+        </w:rPr>
+        <w:t>Google Nest, Amazon Ring, LG Smart door, and more research</w:t>
+      </w:r>
+    </w:p>
+    <w:p>
+      <w:pPr>
+        <w:pStyle w:val="NoSpacing"/>
+        <w:rPr>
+          <w:rFonts w:ascii="Times New Roman" w:hAnsi="Times New Roman" w:cs="Times New Roman"/>
+          <w:color w:val="FF0000"/>
+        </w:rPr>
+      </w:pPr>
+      <w:r>
+        <w:rPr>
+          <w:rFonts w:ascii="Times New Roman" w:hAnsi="Times New Roman" w:cs="Times New Roman"/>
+          <w:color w:val="FF0000"/>
+        </w:rPr>
+        <w:t>FR to open door, key generator, detect force with accelerometer</w:t>
+      </w:r>
+    </w:p>
+    <w:p>
+      <w:pPr>
+        <w:pStyle w:val="NoSpacing"/>
+        <w:rPr>
+          <w:rFonts w:ascii="Times New Roman" w:hAnsi="Times New Roman" w:cs="Times New Roman"/>
+          <w:i/>
+          <w:iCs/>
+          <w:color w:val="FF0000"/>
+        </w:rPr>
+      </w:pPr>
+      <w:r>
+        <w:rPr>
+          <w:rFonts w:ascii="Times New Roman" w:hAnsi="Times New Roman" w:cs="Times New Roman"/>
+          <w:i/>
+          <w:iCs/>
+          <w:color w:val="FF0000"/>
+        </w:rPr>
+        <w:t>Socket programming, app</w:t>
+      </w:r>
+    </w:p>
+    <w:p>
+      <w:pPr>
+        <w:pStyle w:val="NoSpacing"/>
+        <w:rPr>
+          <w:rFonts w:ascii="Times New Roman" w:hAnsi="Times New Roman" w:cs="Times New Roman"/>
+          <w:i/>
+          <w:iCs/>
+          <w:color w:val="FF0000"/>
+        </w:rPr>
+      </w:pPr>
+    </w:p>
+    <w:p>
+      <w:pPr>
+        <w:pStyle w:val="NoSpacing"/>
+        <w:rPr>
+          <w:rFonts w:ascii="Times New Roman" w:hAnsi="Times New Roman" w:cs="Times New Roman"/>
+          <w:color w:val="FF0000"/>
+        </w:rPr>
+      </w:pPr>
+      <w:r>
+        <w:rPr>
+          <w:rFonts w:ascii="Times New Roman" w:hAnsi="Times New Roman" w:cs="Times New Roman"/>
+          <w:color w:val="FF0000"/>
+        </w:rPr>
+        <w:t>KEEP SIMPLE HERE</w:t>
+      </w:r>
+    </w:p>
+    <w:p>
+      <w:pPr>
+        <w:pStyle w:val="NoSpacing"/>
+        <w:rPr>
+          <w:rFonts w:ascii="Times New Roman" w:hAnsi="Times New Roman" w:cs="Times New Roman"/>
+          <w:color w:val="FF0000"/>
+        </w:rPr>
+      </w:pPr>
+      <w:bookmarkStart w:id="0" w:name="_GoBack"/>
+      <w:bookmarkEnd w:id="0"/>
+    </w:p>
+    <w:p>
+      <w:pPr>
+        <w:pStyle w:val="NoSpacing"/>
+        <w:rPr>
+          <w:rFonts w:ascii="Times New Roman" w:hAnsi="Times New Roman" w:cs="Times New Roman"/>
+          <w:color w:val="FF0000"/>
+        </w:rPr>
+      </w:pPr>
+      <w:r>
+        <w:rPr>
+          <w:rFonts w:ascii="Times New Roman" w:hAnsi="Times New Roman" w:cs="Times New Roman"/>
+          <w:color w:val="FF0000"/>
+        </w:rPr>
+        <w:t>Layout of the paragraph</w:t>
+      </w:r>
+    </w:p>
+    <w:p>
+      <w:pPr>
+        <w:pStyle w:val="NoSpacing"/>
+        <w:numPr>
+          <w:ilvl w:val="0"/>
+          <w:numId w:val="9"/>
+        </w:numPr>
+        <w:rPr>
+          <w:rFonts w:ascii="Times New Roman" w:hAnsi="Times New Roman" w:cs="Times New Roman"/>
+          <w:color w:val="FF0000"/>
+        </w:rPr>
+      </w:pPr>
+      <w:r>
+        <w:rPr>
+          <w:rFonts w:ascii="Times New Roman" w:hAnsi="Times New Roman" w:cs="Times New Roman"/>
+          <w:color w:val="FF0000"/>
+        </w:rPr>
+        <w:t>Small introduction of our product</w:t>
+      </w:r>
+    </w:p>
+    <w:p>
+      <w:pPr>
+        <w:pStyle w:val="NoSpacing"/>
+        <w:numPr>
+          <w:ilvl w:val="0"/>
+          <w:numId w:val="9"/>
+        </w:numPr>
+        <w:rPr>
+          <w:rFonts w:ascii="Times New Roman" w:hAnsi="Times New Roman" w:cs="Times New Roman"/>
+          <w:color w:val="FF0000"/>
+        </w:rPr>
+      </w:pPr>
+      <w:r>
+        <w:rPr>
+          <w:rFonts w:ascii="Times New Roman" w:hAnsi="Times New Roman" w:cs="Times New Roman"/>
+          <w:color w:val="FF0000"/>
+        </w:rPr>
+        <w:t>Comparing other products</w:t>
+      </w:r>
+    </w:p>
+    <w:p>
+      <w:pPr>
+        <w:pStyle w:val="NoSpacing"/>
+        <w:numPr>
+          <w:ilvl w:val="0"/>
+          <w:numId w:val="9"/>
+        </w:numPr>
+        <w:rPr>
+          <w:rFonts w:ascii="Times New Roman" w:hAnsi="Times New Roman" w:cs="Times New Roman"/>
+          <w:color w:val="FF0000"/>
+        </w:rPr>
+      </w:pPr>
+      <w:r>
+        <w:rPr>
+          <w:rFonts w:ascii="Times New Roman" w:hAnsi="Times New Roman" w:cs="Times New Roman"/>
+          <w:color w:val="FF0000"/>
+        </w:rPr>
+        <w:t>CNN and deep learning</w:t>
+      </w:r>
+    </w:p>
+    <w:p>
+      <w:pPr>
+        <w:pStyle w:val="NoSpacing"/>
+        <w:numPr>
+          <w:ilvl w:val="0"/>
+          <w:numId w:val="9"/>
+        </w:numPr>
+        <w:rPr>
+          <w:rFonts w:ascii="Times New Roman" w:hAnsi="Times New Roman" w:cs="Times New Roman"/>
+          <w:color w:val="FF0000"/>
+        </w:rPr>
+      </w:pPr>
+      <w:r>
+        <w:rPr>
+          <w:rFonts w:ascii="Times New Roman" w:hAnsi="Times New Roman" w:cs="Times New Roman"/>
+          <w:color w:val="FF0000"/>
+        </w:rPr>
+        <w:t>FR to open door, key generator, detect force with accelerometer</w:t>
+      </w:r>
+    </w:p>
+    <w:p>
+      <w:pPr>
+        <w:pStyle w:val="NoSpacing"/>
+        <w:numPr>
+          <w:ilvl w:val="0"/>
+          <w:numId w:val="9"/>
+        </w:numPr>
+        <w:rPr>
+          <w:rFonts w:ascii="Times New Roman" w:hAnsi="Times New Roman" w:cs="Times New Roman"/>
+          <w:color w:val="FF0000"/>
+        </w:rPr>
+      </w:pPr>
+      <w:r>
+        <w:rPr>
+          <w:rFonts w:ascii="Times New Roman" w:hAnsi="Times New Roman" w:cs="Times New Roman"/>
+          <w:color w:val="FF0000"/>
+        </w:rPr>
+        <w:t>Etc.</w:t>
+      </w:r>
     </w:p>
     <w:p>
       <w:pPr>
@@ -1461,7 +1723,23 @@
           <w:rFonts w:ascii="Times New Roman" w:hAnsi="Times New Roman" w:cs="Times New Roman"/>
           <w:color w:val="00B050"/>
         </w:rPr>
-        <w:t xml:space="preserve">Describe the market: is the device popular, consumer, specialized, seen only in the industry etc. Find out how many is sold each year, etc. </w:t>
+        <w:t xml:space="preserve">Describe the </w:t>
+      </w:r>
+      <w:proofErr w:type="gramStart"/>
+      <w:r>
+        <w:rPr>
+          <w:rFonts w:ascii="Times New Roman" w:hAnsi="Times New Roman" w:cs="Times New Roman"/>
+          <w:color w:val="00B050"/>
+        </w:rPr>
+        <w:t>market:</w:t>
+      </w:r>
+      <w:proofErr w:type="gramEnd"/>
+      <w:r>
+        <w:rPr>
+          <w:rFonts w:ascii="Times New Roman" w:hAnsi="Times New Roman" w:cs="Times New Roman"/>
+          <w:color w:val="00B050"/>
+        </w:rPr>
+        <w:t xml:space="preserve"> is the device popular, consumer, specialized, seen only in the industry etc. Find out how many is sold each year, etc. </w:t>
       </w:r>
     </w:p>
     <w:p>
@@ -2264,6 +2542,7 @@
           <w:rFonts w:ascii="Times New Roman" w:hAnsi="Times New Roman" w:cs="Times New Roman"/>
           <w:color w:val="00B050"/>
         </w:rPr>
+        <w:lastRenderedPageBreak/>
         <w:t>Include table that contains the pros and cons of each device listed in Table 1.</w:t>
       </w:r>
       <w:r>
@@ -3207,7 +3486,6 @@
           <w:b/>
           <w:sz w:val="26"/>
         </w:rPr>
-        <w:lastRenderedPageBreak/>
         <w:t>Research results</w:t>
       </w:r>
     </w:p>
@@ -3435,7 +3713,23 @@
           <w:rFonts w:ascii="Times New Roman" w:hAnsi="Times New Roman" w:cs="Times New Roman"/>
           <w:color w:val="00B050"/>
         </w:rPr>
-        <w:t xml:space="preserve">(example) actor=user walks into the kitchen and says "coffee". System starts the coffee-maker and pours the coffee in the mug. </w:t>
+        <w:t xml:space="preserve">(example) actor=user walks into the kitchen and says "coffee". System starts the </w:t>
+      </w:r>
+      <w:proofErr w:type="gramStart"/>
+      <w:r>
+        <w:rPr>
+          <w:rFonts w:ascii="Times New Roman" w:hAnsi="Times New Roman" w:cs="Times New Roman"/>
+          <w:color w:val="00B050"/>
+        </w:rPr>
+        <w:t>coffee-maker</w:t>
+      </w:r>
+      <w:proofErr w:type="gramEnd"/>
+      <w:r>
+        <w:rPr>
+          <w:rFonts w:ascii="Times New Roman" w:hAnsi="Times New Roman" w:cs="Times New Roman"/>
+          <w:color w:val="00B050"/>
+        </w:rPr>
+        <w:t xml:space="preserve"> and pours the coffee in the mug. </w:t>
       </w:r>
     </w:p>
     <w:p>
@@ -3574,7 +3868,23 @@
           <w:rFonts w:ascii="Times New Roman" w:hAnsi="Times New Roman" w:cs="Times New Roman"/>
           <w:color w:val="00B050"/>
         </w:rPr>
-        <w:t xml:space="preserve">, including: </w:t>
+        <w:t xml:space="preserve">, </w:t>
+      </w:r>
+      <w:proofErr w:type="gramStart"/>
+      <w:r>
+        <w:rPr>
+          <w:rFonts w:ascii="Times New Roman" w:hAnsi="Times New Roman" w:cs="Times New Roman"/>
+          <w:color w:val="00B050"/>
+        </w:rPr>
+        <w:t>including:</w:t>
+      </w:r>
+      <w:proofErr w:type="gramEnd"/>
+      <w:r>
+        <w:rPr>
+          <w:rFonts w:ascii="Times New Roman" w:hAnsi="Times New Roman" w:cs="Times New Roman"/>
+          <w:color w:val="00B050"/>
+        </w:rPr>
+        <w:t xml:space="preserve"> </w:t>
       </w:r>
       <w:r>
         <w:rPr>
@@ -3762,6 +4072,7 @@
           <w:rFonts w:ascii="Times New Roman" w:hAnsi="Times New Roman" w:cs="Times New Roman"/>
           <w:color w:val="00B050"/>
         </w:rPr>
+        <w:lastRenderedPageBreak/>
         <w:t xml:space="preserve">Focus on the </w:t>
       </w:r>
       <w:r>
@@ -3843,7 +4154,23 @@
           <w:rFonts w:ascii="Times New Roman" w:hAnsi="Times New Roman" w:cs="Times New Roman"/>
           <w:color w:val="00B050"/>
         </w:rPr>
-        <w:t xml:space="preserve">How the object is implemented in details: </w:t>
+        <w:t xml:space="preserve">How the object is implemented in </w:t>
+      </w:r>
+      <w:proofErr w:type="gramStart"/>
+      <w:r>
+        <w:rPr>
+          <w:rFonts w:ascii="Times New Roman" w:hAnsi="Times New Roman" w:cs="Times New Roman"/>
+          <w:color w:val="00B050"/>
+        </w:rPr>
+        <w:t>details</w:t>
+      </w:r>
+      <w:proofErr w:type="gramEnd"/>
+      <w:r>
+        <w:rPr>
+          <w:rFonts w:ascii="Times New Roman" w:hAnsi="Times New Roman" w:cs="Times New Roman"/>
+          <w:color w:val="00B050"/>
+        </w:rPr>
+        <w:t xml:space="preserve">: </w:t>
       </w:r>
     </w:p>
     <w:p>
@@ -3903,7 +4230,23 @@
           <w:rFonts w:ascii="Times New Roman" w:hAnsi="Times New Roman" w:cs="Times New Roman"/>
           <w:color w:val="00B050"/>
         </w:rPr>
-        <w:t xml:space="preserve">If possible, provide schematics (or other implementation) for both high and low level objects. </w:t>
+        <w:t xml:space="preserve">If possible, provide schematics (or other implementation) for both </w:t>
+      </w:r>
+      <w:proofErr w:type="gramStart"/>
+      <w:r>
+        <w:rPr>
+          <w:rFonts w:ascii="Times New Roman" w:hAnsi="Times New Roman" w:cs="Times New Roman"/>
+          <w:color w:val="00B050"/>
+        </w:rPr>
+        <w:t>high and low level</w:t>
+      </w:r>
+      <w:proofErr w:type="gramEnd"/>
+      <w:r>
+        <w:rPr>
+          <w:rFonts w:ascii="Times New Roman" w:hAnsi="Times New Roman" w:cs="Times New Roman"/>
+          <w:color w:val="00B050"/>
+        </w:rPr>
+        <w:t xml:space="preserve"> objects. </w:t>
       </w:r>
     </w:p>
     <w:p>
@@ -3956,7 +4299,6 @@
           <w:rFonts w:ascii="Times New Roman" w:hAnsi="Times New Roman" w:cs="Times New Roman"/>
           <w:b/>
         </w:rPr>
-        <w:lastRenderedPageBreak/>
         <w:t>Simulation</w:t>
       </w:r>
     </w:p>
@@ -4857,6 +5199,7 @@
           <w:rFonts w:ascii="Times New Roman" w:hAnsi="Times New Roman" w:cs="Times New Roman"/>
           <w:sz w:val="18"/>
         </w:rPr>
+        <w:lastRenderedPageBreak/>
         <w:t xml:space="preserve">Table </w:t>
       </w:r>
       <w:r>
@@ -5363,7 +5706,6 @@
           <w:b/>
           <w:sz w:val="28"/>
         </w:rPr>
-        <w:lastRenderedPageBreak/>
         <w:t>Parts list</w:t>
       </w:r>
     </w:p>
@@ -5387,7 +5729,23 @@
           <w:rFonts w:ascii="Times New Roman" w:hAnsi="Times New Roman" w:cs="Times New Roman"/>
           <w:color w:val="00B050"/>
         </w:rPr>
-        <w:t xml:space="preserve"> (Att. id is the attachment id – for example: “1” means “Attachment 1”.  </w:t>
+        <w:t xml:space="preserve"> (Att. </w:t>
+      </w:r>
+      <w:proofErr w:type="spellStart"/>
+      <w:r>
+        <w:rPr>
+          <w:rFonts w:ascii="Times New Roman" w:hAnsi="Times New Roman" w:cs="Times New Roman"/>
+          <w:color w:val="00B050"/>
+        </w:rPr>
+        <w:t>id</w:t>
+      </w:r>
+      <w:proofErr w:type="spellEnd"/>
+      <w:r>
+        <w:rPr>
+          <w:rFonts w:ascii="Times New Roman" w:hAnsi="Times New Roman" w:cs="Times New Roman"/>
+          <w:color w:val="00B050"/>
+        </w:rPr>
+        <w:t xml:space="preserve"> is the attachment id – for example: “1” means “Attachment 1”.  </w:t>
       </w:r>
       <w:r>
         <w:rPr>
@@ -5757,7 +6115,7 @@
                 <w:noProof/>
               </w:rPr>
               <w:drawing>
-                <wp:inline distT="0" distB="0" distL="0" distR="0" wp14:anchorId="1108F47D" wp14:editId="1F980FE4">
+                <wp:inline distT="0" distB="0" distL="0" distR="0" wp14:anchorId="3F24E80E" wp14:editId="05E72E0B">
                   <wp:extent cx="615950" cy="615950"/>
                   <wp:effectExtent l="0" t="0" r="0" b="0"/>
                   <wp:docPr id="3" name="Picture 3" descr="http://www.mattairtech.com/media/catalog/product/cache/1/image/9df78eab33525d08d6e5fb8d27136e95/d/i/dip28.jpg"/>
@@ -6341,7 +6699,23 @@
           <w:rFonts w:ascii="Times New Roman" w:hAnsi="Times New Roman" w:cs="Times New Roman"/>
           <w:color w:val="00B050"/>
         </w:rPr>
-        <w:t xml:space="preserve">Prepare the marketing flyer – at least 2 pages (so it could be printed both-sides). Include buzzwords, key functions, large, good quality and good looking pictures. </w:t>
+        <w:t xml:space="preserve">Prepare the marketing flyer – at least 2 pages (so it could be printed both-sides). Include buzzwords, key functions, large, good quality and </w:t>
+      </w:r>
+      <w:proofErr w:type="gramStart"/>
+      <w:r>
+        <w:rPr>
+          <w:rFonts w:ascii="Times New Roman" w:hAnsi="Times New Roman" w:cs="Times New Roman"/>
+          <w:color w:val="00B050"/>
+        </w:rPr>
+        <w:t>good looking</w:t>
+      </w:r>
+      <w:proofErr w:type="gramEnd"/>
+      <w:r>
+        <w:rPr>
+          <w:rFonts w:ascii="Times New Roman" w:hAnsi="Times New Roman" w:cs="Times New Roman"/>
+          <w:color w:val="00B050"/>
+        </w:rPr>
+        <w:t xml:space="preserve"> pictures. </w:t>
       </w:r>
       <w:r>
         <w:rPr>
@@ -6432,7 +6806,6 @@
           <w:color w:val="00B050"/>
           <w:sz w:val="26"/>
         </w:rPr>
-        <w:lastRenderedPageBreak/>
         <w:t>Consider</w:t>
       </w:r>
       <w:r>
@@ -6536,7 +6909,23 @@
           <w:rFonts w:ascii="Times New Roman" w:hAnsi="Times New Roman" w:cs="Times New Roman"/>
           <w:color w:val="00B050"/>
         </w:rPr>
-        <w:t>Combine all the documents (diagrams, attachments etc) into one single PDF file.</w:t>
+        <w:t xml:space="preserve">Combine all the documents (diagrams, attachments </w:t>
+      </w:r>
+      <w:proofErr w:type="spellStart"/>
+      <w:r>
+        <w:rPr>
+          <w:rFonts w:ascii="Times New Roman" w:hAnsi="Times New Roman" w:cs="Times New Roman"/>
+          <w:color w:val="00B050"/>
+        </w:rPr>
+        <w:t>etc</w:t>
+      </w:r>
+      <w:proofErr w:type="spellEnd"/>
+      <w:r>
+        <w:rPr>
+          <w:rFonts w:ascii="Times New Roman" w:hAnsi="Times New Roman" w:cs="Times New Roman"/>
+          <w:color w:val="00B050"/>
+        </w:rPr>
+        <w:t>) into one single PDF file.</w:t>
       </w:r>
     </w:p>
     <w:p>
@@ -6717,7 +7106,7 @@
 </file>
 
 <file path=word/endnotes.xml><?xml version="1.0" encoding="utf-8"?>
-<w:endnotes xmlns:wpc="http://schemas.microsoft.com/office/word/2010/wordprocessingCanvas" xmlns:cx="http://schemas.microsoft.com/office/drawing/2014/chartex" xmlns:mc="http://schemas.openxmlformats.org/markup-compatibility/2006" xmlns:o="urn:schemas-microsoft-com:office:office" xmlns:r="http://schemas.openxmlformats.org/officeDocument/2006/relationships" xmlns:m="http://schemas.openxmlformats.org/officeDocument/2006/math" xmlns:v="urn:schemas-microsoft-com:vml" xmlns:wp14="http://schemas.microsoft.com/office/word/2010/wordprocessingDrawing" xmlns:wp="http://schemas.openxmlformats.org/drawingml/2006/wordprocessingDrawing" xmlns:w10="urn:schemas-microsoft-com:office:word" xmlns:w="http://schemas.openxmlformats.org/wordprocessingml/2006/main" xmlns:w14="http://schemas.microsoft.com/office/word/2010/wordml" xmlns:w15="http://schemas.microsoft.com/office/word/2012/wordml" xmlns:w16se="http://schemas.microsoft.com/office/word/2015/wordml/symex" xmlns:wpg="http://schemas.microsoft.com/office/word/2010/wordprocessingGroup" xmlns:wpi="http://schemas.microsoft.com/office/word/2010/wordprocessingInk" xmlns:wne="http://schemas.microsoft.com/office/word/2006/wordml" xmlns:wps="http://schemas.microsoft.com/office/word/2010/wordprocessingShape" mc:Ignorable="w14 w15 w16se wp14">
+<w:endnotes xmlns:wpc="http://schemas.microsoft.com/office/word/2010/wordprocessingCanvas" xmlns:cx="http://schemas.microsoft.com/office/drawing/2014/chartex" xmlns:cx1="http://schemas.microsoft.com/office/drawing/2015/9/8/chartex" xmlns:cx2="http://schemas.microsoft.com/office/drawing/2015/10/21/chartex" xmlns:cx3="http://schemas.microsoft.com/office/drawing/2016/5/9/chartex" xmlns:cx4="http://schemas.microsoft.com/office/drawing/2016/5/10/chartex" xmlns:cx5="http://schemas.microsoft.com/office/drawing/2016/5/11/chartex" xmlns:cx6="http://schemas.microsoft.com/office/drawing/2016/5/12/chartex" xmlns:cx7="http://schemas.microsoft.com/office/drawing/2016/5/13/chartex" xmlns:cx8="http://schemas.microsoft.com/office/drawing/2016/5/14/chartex" xmlns:mc="http://schemas.openxmlformats.org/markup-compatibility/2006" xmlns:aink="http://schemas.microsoft.com/office/drawing/2016/ink" xmlns:am3d="http://schemas.microsoft.com/office/drawing/2017/model3d" xmlns:o="urn:schemas-microsoft-com:office:office" xmlns:r="http://schemas.openxmlformats.org/officeDocument/2006/relationships" xmlns:m="http://schemas.openxmlformats.org/officeDocument/2006/math" xmlns:v="urn:schemas-microsoft-com:vml" xmlns:wp14="http://schemas.microsoft.com/office/word/2010/wordprocessingDrawing" xmlns:wp="http://schemas.openxmlformats.org/drawingml/2006/wordprocessingDrawing" xmlns:w10="urn:schemas-microsoft-com:office:word" xmlns:w="http://schemas.openxmlformats.org/wordprocessingml/2006/main" xmlns:w14="http://schemas.microsoft.com/office/word/2010/wordml" xmlns:w15="http://schemas.microsoft.com/office/word/2012/wordml" xmlns:w16cid="http://schemas.microsoft.com/office/word/2016/wordml/cid" xmlns:w16se="http://schemas.microsoft.com/office/word/2015/wordml/symex" xmlns:wpg="http://schemas.microsoft.com/office/word/2010/wordprocessingGroup" xmlns:wpi="http://schemas.microsoft.com/office/word/2010/wordprocessingInk" xmlns:wne="http://schemas.microsoft.com/office/word/2006/wordml" xmlns:wps="http://schemas.microsoft.com/office/word/2010/wordprocessingShape" mc:Ignorable="w14 w15 w16se w16cid wp14">
   <w:endnote w:type="separator" w:id="-1">
     <w:p>
       <w:r>
@@ -6736,7 +7125,7 @@
 </file>
 
 <file path=word/footer1.xml><?xml version="1.0" encoding="utf-8"?>
-<w:ftr xmlns:wpc="http://schemas.microsoft.com/office/word/2010/wordprocessingCanvas" xmlns:cx="http://schemas.microsoft.com/office/drawing/2014/chartex" xmlns:mc="http://schemas.openxmlformats.org/markup-compatibility/2006" xmlns:o="urn:schemas-microsoft-com:office:office" xmlns:r="http://schemas.openxmlformats.org/officeDocument/2006/relationships" xmlns:m="http://schemas.openxmlformats.org/officeDocument/2006/math" xmlns:v="urn:schemas-microsoft-com:vml" xmlns:wp14="http://schemas.microsoft.com/office/word/2010/wordprocessingDrawing" xmlns:wp="http://schemas.openxmlformats.org/drawingml/2006/wordprocessingDrawing" xmlns:w10="urn:schemas-microsoft-com:office:word" xmlns:w="http://schemas.openxmlformats.org/wordprocessingml/2006/main" xmlns:w14="http://schemas.microsoft.com/office/word/2010/wordml" xmlns:w15="http://schemas.microsoft.com/office/word/2012/wordml" xmlns:w16se="http://schemas.microsoft.com/office/word/2015/wordml/symex" xmlns:wpg="http://schemas.microsoft.com/office/word/2010/wordprocessingGroup" xmlns:wpi="http://schemas.microsoft.com/office/word/2010/wordprocessingInk" xmlns:wne="http://schemas.microsoft.com/office/word/2006/wordml" xmlns:wps="http://schemas.microsoft.com/office/word/2010/wordprocessingShape" mc:Ignorable="w14 w15 w16se wp14">
+<w:ftr xmlns:wpc="http://schemas.microsoft.com/office/word/2010/wordprocessingCanvas" xmlns:cx="http://schemas.microsoft.com/office/drawing/2014/chartex" xmlns:cx1="http://schemas.microsoft.com/office/drawing/2015/9/8/chartex" xmlns:cx2="http://schemas.microsoft.com/office/drawing/2015/10/21/chartex" xmlns:cx3="http://schemas.microsoft.com/office/drawing/2016/5/9/chartex" xmlns:cx4="http://schemas.microsoft.com/office/drawing/2016/5/10/chartex" xmlns:cx5="http://schemas.microsoft.com/office/drawing/2016/5/11/chartex" xmlns:cx6="http://schemas.microsoft.com/office/drawing/2016/5/12/chartex" xmlns:cx7="http://schemas.microsoft.com/office/drawing/2016/5/13/chartex" xmlns:cx8="http://schemas.microsoft.com/office/drawing/2016/5/14/chartex" xmlns:mc="http://schemas.openxmlformats.org/markup-compatibility/2006" xmlns:aink="http://schemas.microsoft.com/office/drawing/2016/ink" xmlns:am3d="http://schemas.microsoft.com/office/drawing/2017/model3d" xmlns:o="urn:schemas-microsoft-com:office:office" xmlns:r="http://schemas.openxmlformats.org/officeDocument/2006/relationships" xmlns:m="http://schemas.openxmlformats.org/officeDocument/2006/math" xmlns:v="urn:schemas-microsoft-com:vml" xmlns:wp14="http://schemas.microsoft.com/office/word/2010/wordprocessingDrawing" xmlns:wp="http://schemas.openxmlformats.org/drawingml/2006/wordprocessingDrawing" xmlns:w10="urn:schemas-microsoft-com:office:word" xmlns:w="http://schemas.openxmlformats.org/wordprocessingml/2006/main" xmlns:w14="http://schemas.microsoft.com/office/word/2010/wordml" xmlns:w15="http://schemas.microsoft.com/office/word/2012/wordml" xmlns:w16cid="http://schemas.microsoft.com/office/word/2016/wordml/cid" xmlns:w16se="http://schemas.microsoft.com/office/word/2015/wordml/symex" xmlns:wpg="http://schemas.microsoft.com/office/word/2010/wordprocessingGroup" xmlns:wpi="http://schemas.microsoft.com/office/word/2010/wordprocessingInk" xmlns:wne="http://schemas.microsoft.com/office/word/2006/wordml" xmlns:wps="http://schemas.microsoft.com/office/word/2010/wordprocessingShape" mc:Ignorable="w14 w15 w16se w16cid wp14">
   <w:sdt>
     <w:sdtPr>
       <w:id w:val="-1790495212"/>
@@ -6764,7 +7153,7 @@
           <mc:AlternateContent>
             <mc:Choice Requires="wps">
               <w:drawing>
-                <wp:anchor distT="0" distB="0" distL="114300" distR="114300" simplePos="0" relativeHeight="251659264" behindDoc="0" locked="0" layoutInCell="1" allowOverlap="1" wp14:anchorId="0412683E" wp14:editId="5135D7FB">
+                <wp:anchor distT="0" distB="0" distL="114300" distR="114300" simplePos="0" relativeHeight="251659264" behindDoc="0" locked="0" layoutInCell="1" allowOverlap="1" wp14:anchorId="607FF342" wp14:editId="27A41082">
                   <wp:simplePos x="0" y="0"/>
                   <wp:positionH relativeFrom="rightMargin">
                     <wp:posOffset>-478629</wp:posOffset>
@@ -6887,7 +7276,7 @@
             </mc:Choice>
             <mc:Fallback>
               <w:pict>
-                <v:rect w14:anchorId="0412683E" id="Rectangle 2" o:spid="_x0000_s1027" style="position:absolute;margin-left:-37.7pt;margin-top:10.5pt;width:44.55pt;height:15.1pt;rotation:180;flip:x;z-index:251659264;visibility:visible;mso-wrap-style:square;mso-width-percent:0;mso-height-percent:0;mso-wrap-distance-left:9pt;mso-wrap-distance-top:0;mso-wrap-distance-right:9pt;mso-wrap-distance-bottom:0;mso-position-horizontal:absolute;mso-position-horizontal-relative:right-margin-area;mso-position-vertical:absolute;mso-position-vertical-relative:bottom-margin-area;mso-width-percent:0;mso-height-percent:0;mso-width-relative:page;mso-height-relative:bottom-margin-area;v-text-anchor:top" o:gfxdata="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" filled="f" fillcolor="#c0504d" stroked="f" strokecolor="#5c83b4" strokeweight="2.25pt">
+                <v:rect w14:anchorId="607FF342" id="Rectangle 2" o:spid="_x0000_s1027" style="position:absolute;margin-left:-37.7pt;margin-top:10.5pt;width:44.55pt;height:15.1pt;rotation:180;flip:x;z-index:251659264;visibility:visible;mso-wrap-style:square;mso-width-percent:0;mso-height-percent:0;mso-wrap-distance-left:9pt;mso-wrap-distance-top:0;mso-wrap-distance-right:9pt;mso-wrap-distance-bottom:0;mso-position-horizontal:absolute;mso-position-horizontal-relative:right-margin-area;mso-position-vertical:absolute;mso-position-vertical-relative:bottom-margin-area;mso-width-percent:0;mso-height-percent:0;mso-width-relative:page;mso-height-relative:bottom-margin-area;v-text-anchor:top" o:gfxdata="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" filled="f" fillcolor="#c0504d" stroked="f" strokecolor="#5c83b4" strokeweight="2.25pt">
                   <v:textbox inset=",0,,0">
                     <w:txbxContent>
                       <w:p>
@@ -7004,7 +7393,7 @@
 </file>
 
 <file path=word/footnotes.xml><?xml version="1.0" encoding="utf-8"?>
-<w:footnotes xmlns:wpc="http://schemas.microsoft.com/office/word/2010/wordprocessingCanvas" xmlns:cx="http://schemas.microsoft.com/office/drawing/2014/chartex" xmlns:mc="http://schemas.openxmlformats.org/markup-compatibility/2006" xmlns:o="urn:schemas-microsoft-com:office:office" xmlns:r="http://schemas.openxmlformats.org/officeDocument/2006/relationships" xmlns:m="http://schemas.openxmlformats.org/officeDocument/2006/math" xmlns:v="urn:schemas-microsoft-com:vml" xmlns:wp14="http://schemas.microsoft.com/office/word/2010/wordprocessingDrawing" xmlns:wp="http://schemas.openxmlformats.org/drawingml/2006/wordprocessingDrawing" xmlns:w10="urn:schemas-microsoft-com:office:word" xmlns:w="http://schemas.openxmlformats.org/wordprocessingml/2006/main" xmlns:w14="http://schemas.microsoft.com/office/word/2010/wordml" xmlns:w15="http://schemas.microsoft.com/office/word/2012/wordml" xmlns:w16se="http://schemas.microsoft.com/office/word/2015/wordml/symex" xmlns:wpg="http://schemas.microsoft.com/office/word/2010/wordprocessingGroup" xmlns:wpi="http://schemas.microsoft.com/office/word/2010/wordprocessingInk" xmlns:wne="http://schemas.microsoft.com/office/word/2006/wordml" xmlns:wps="http://schemas.microsoft.com/office/word/2010/wordprocessingShape" mc:Ignorable="w14 w15 w16se wp14">
+<w:footnotes xmlns:wpc="http://schemas.microsoft.com/office/word/2010/wordprocessingCanvas" xmlns:cx="http://schemas.microsoft.com/office/drawing/2014/chartex" xmlns:cx1="http://schemas.microsoft.com/office/drawing/2015/9/8/chartex" xmlns:cx2="http://schemas.microsoft.com/office/drawing/2015/10/21/chartex" xmlns:cx3="http://schemas.microsoft.com/office/drawing/2016/5/9/chartex" xmlns:cx4="http://schemas.microsoft.com/office/drawing/2016/5/10/chartex" xmlns:cx5="http://schemas.microsoft.com/office/drawing/2016/5/11/chartex" xmlns:cx6="http://schemas.microsoft.com/office/drawing/2016/5/12/chartex" xmlns:cx7="http://schemas.microsoft.com/office/drawing/2016/5/13/chartex" xmlns:cx8="http://schemas.microsoft.com/office/drawing/2016/5/14/chartex" xmlns:mc="http://schemas.openxmlformats.org/markup-compatibility/2006" xmlns:aink="http://schemas.microsoft.com/office/drawing/2016/ink" xmlns:am3d="http://schemas.microsoft.com/office/drawing/2017/model3d" xmlns:o="urn:schemas-microsoft-com:office:office" xmlns:r="http://schemas.openxmlformats.org/officeDocument/2006/relationships" xmlns:m="http://schemas.openxmlformats.org/officeDocument/2006/math" xmlns:v="urn:schemas-microsoft-com:vml" xmlns:wp14="http://schemas.microsoft.com/office/word/2010/wordprocessingDrawing" xmlns:wp="http://schemas.openxmlformats.org/drawingml/2006/wordprocessingDrawing" xmlns:w10="urn:schemas-microsoft-com:office:word" xmlns:w="http://schemas.openxmlformats.org/wordprocessingml/2006/main" xmlns:w14="http://schemas.microsoft.com/office/word/2010/wordml" xmlns:w15="http://schemas.microsoft.com/office/word/2012/wordml" xmlns:w16cid="http://schemas.microsoft.com/office/word/2016/wordml/cid" xmlns:w16se="http://schemas.microsoft.com/office/word/2015/wordml/symex" xmlns:wpg="http://schemas.microsoft.com/office/word/2010/wordprocessingGroup" xmlns:wpi="http://schemas.microsoft.com/office/word/2010/wordprocessingInk" xmlns:wne="http://schemas.microsoft.com/office/word/2006/wordml" xmlns:wps="http://schemas.microsoft.com/office/word/2010/wordprocessingShape" mc:Ignorable="w14 w15 w16se w16cid wp14">
   <w:footnote w:type="separator" w:id="-1">
     <w:p>
       <w:r>
@@ -7023,7 +7412,7 @@
 </file>
 
 <file path=word/numbering.xml><?xml version="1.0" encoding="utf-8"?>
-<w:numbering xmlns:wpc="http://schemas.microsoft.com/office/word/2010/wordprocessingCanvas" xmlns:cx="http://schemas.microsoft.com/office/drawing/2014/chartex" xmlns:mc="http://schemas.openxmlformats.org/markup-compatibility/2006" xmlns:o="urn:schemas-microsoft-com:office:office" xmlns:r="http://schemas.openxmlformats.org/officeDocument/2006/relationships" xmlns:m="http://schemas.openxmlformats.org/officeDocument/2006/math" xmlns:v="urn:schemas-microsoft-com:vml" xmlns:wp14="http://schemas.microsoft.com/office/word/2010/wordprocessingDrawing" xmlns:wp="http://schemas.openxmlformats.org/drawingml/2006/wordprocessingDrawing" xmlns:w10="urn:schemas-microsoft-com:office:word" xmlns:w="http://schemas.openxmlformats.org/wordprocessingml/2006/main" xmlns:w14="http://schemas.microsoft.com/office/word/2010/wordml" xmlns:w15="http://schemas.microsoft.com/office/word/2012/wordml" xmlns:w16se="http://schemas.microsoft.com/office/word/2015/wordml/symex" xmlns:wpg="http://schemas.microsoft.com/office/word/2010/wordprocessingGroup" xmlns:wpi="http://schemas.microsoft.com/office/word/2010/wordprocessingInk" xmlns:wne="http://schemas.microsoft.com/office/word/2006/wordml" xmlns:wps="http://schemas.microsoft.com/office/word/2010/wordprocessingShape" mc:Ignorable="w14 w15 w16se wp14">
+<w:numbering xmlns:wpc="http://schemas.microsoft.com/office/word/2010/wordprocessingCanvas" xmlns:cx="http://schemas.microsoft.com/office/drawing/2014/chartex" xmlns:cx1="http://schemas.microsoft.com/office/drawing/2015/9/8/chartex" xmlns:cx2="http://schemas.microsoft.com/office/drawing/2015/10/21/chartex" xmlns:cx3="http://schemas.microsoft.com/office/drawing/2016/5/9/chartex" xmlns:cx4="http://schemas.microsoft.com/office/drawing/2016/5/10/chartex" xmlns:cx5="http://schemas.microsoft.com/office/drawing/2016/5/11/chartex" xmlns:cx6="http://schemas.microsoft.com/office/drawing/2016/5/12/chartex" xmlns:cx7="http://schemas.microsoft.com/office/drawing/2016/5/13/chartex" xmlns:cx8="http://schemas.microsoft.com/office/drawing/2016/5/14/chartex" xmlns:mc="http://schemas.openxmlformats.org/markup-compatibility/2006" xmlns:aink="http://schemas.microsoft.com/office/drawing/2016/ink" xmlns:am3d="http://schemas.microsoft.com/office/drawing/2017/model3d" xmlns:o="urn:schemas-microsoft-com:office:office" xmlns:r="http://schemas.openxmlformats.org/officeDocument/2006/relationships" xmlns:m="http://schemas.openxmlformats.org/officeDocument/2006/math" xmlns:v="urn:schemas-microsoft-com:vml" xmlns:wp14="http://schemas.microsoft.com/office/word/2010/wordprocessingDrawing" xmlns:wp="http://schemas.openxmlformats.org/drawingml/2006/wordprocessingDrawing" xmlns:w10="urn:schemas-microsoft-com:office:word" xmlns:w="http://schemas.openxmlformats.org/wordprocessingml/2006/main" xmlns:w14="http://schemas.microsoft.com/office/word/2010/wordml" xmlns:w15="http://schemas.microsoft.com/office/word/2012/wordml" xmlns:w16cid="http://schemas.microsoft.com/office/word/2016/wordml/cid" xmlns:w16se="http://schemas.microsoft.com/office/word/2015/wordml/symex" xmlns:wpg="http://schemas.microsoft.com/office/word/2010/wordprocessingGroup" xmlns:wpi="http://schemas.microsoft.com/office/word/2010/wordprocessingInk" xmlns:wne="http://schemas.microsoft.com/office/word/2006/wordml" xmlns:wps="http://schemas.microsoft.com/office/word/2010/wordprocessingShape" mc:Ignorable="w14 w15 w16se w16cid wp14">
   <w:abstractNum w:abstractNumId="0" w15:restartNumberingAfterBreak="0">
     <w:nsid w:val="1ACB044B"/>
     <w:multiLevelType w:val="hybridMultilevel"/>
@@ -7251,6 +7640,95 @@
     </w:lvl>
   </w:abstractNum>
   <w:abstractNum w:abstractNumId="2" w15:restartNumberingAfterBreak="0">
+    <w:nsid w:val="2A6C3C18"/>
+    <w:multiLevelType w:val="hybridMultilevel"/>
+    <w:tmpl w:val="3AE017E2"/>
+    <w:lvl w:ilvl="0" w:tplc="04090011">
+      <w:start w:val="1"/>
+      <w:numFmt w:val="decimal"/>
+      <w:lvlText w:val="%1)"/>
+      <w:lvlJc w:val="left"/>
+      <w:pPr>
+        <w:ind w:left="720" w:hanging="360"/>
+      </w:pPr>
+      <w:rPr>
+        <w:rFonts w:hint="default"/>
+      </w:rPr>
+    </w:lvl>
+    <w:lvl w:ilvl="1" w:tplc="04090019" w:tentative="1">
+      <w:start w:val="1"/>
+      <w:numFmt w:val="lowerLetter"/>
+      <w:lvlText w:val="%2."/>
+      <w:lvlJc w:val="left"/>
+      <w:pPr>
+        <w:ind w:left="1440" w:hanging="360"/>
+      </w:pPr>
+    </w:lvl>
+    <w:lvl w:ilvl="2" w:tplc="0409001B" w:tentative="1">
+      <w:start w:val="1"/>
+      <w:numFmt w:val="lowerRoman"/>
+      <w:lvlText w:val="%3."/>
+      <w:lvlJc w:val="right"/>
+      <w:pPr>
+        <w:ind w:left="2160" w:hanging="180"/>
+      </w:pPr>
+    </w:lvl>
+    <w:lvl w:ilvl="3" w:tplc="0409000F" w:tentative="1">
+      <w:start w:val="1"/>
+      <w:numFmt w:val="decimal"/>
+      <w:lvlText w:val="%4."/>
+      <w:lvlJc w:val="left"/>
+      <w:pPr>
+        <w:ind w:left="2880" w:hanging="360"/>
+      </w:pPr>
+    </w:lvl>
+    <w:lvl w:ilvl="4" w:tplc="04090019" w:tentative="1">
+      <w:start w:val="1"/>
+      <w:numFmt w:val="lowerLetter"/>
+      <w:lvlText w:val="%5."/>
+      <w:lvlJc w:val="left"/>
+      <w:pPr>
+        <w:ind w:left="3600" w:hanging="360"/>
+      </w:pPr>
+    </w:lvl>
+    <w:lvl w:ilvl="5" w:tplc="0409001B" w:tentative="1">
+      <w:start w:val="1"/>
+      <w:numFmt w:val="lowerRoman"/>
+      <w:lvlText w:val="%6."/>
+      <w:lvlJc w:val="right"/>
+      <w:pPr>
+        <w:ind w:left="4320" w:hanging="180"/>
+      </w:pPr>
+    </w:lvl>
+    <w:lvl w:ilvl="6" w:tplc="0409000F" w:tentative="1">
+      <w:start w:val="1"/>
+      <w:numFmt w:val="decimal"/>
+      <w:lvlText w:val="%7."/>
+      <w:lvlJc w:val="left"/>
+      <w:pPr>
+        <w:ind w:left="5040" w:hanging="360"/>
+      </w:pPr>
+    </w:lvl>
+    <w:lvl w:ilvl="7" w:tplc="04090019" w:tentative="1">
+      <w:start w:val="1"/>
+      <w:numFmt w:val="lowerLetter"/>
+      <w:lvlText w:val="%8."/>
+      <w:lvlJc w:val="left"/>
+      <w:pPr>
+        <w:ind w:left="5760" w:hanging="360"/>
+      </w:pPr>
+    </w:lvl>
+    <w:lvl w:ilvl="8" w:tplc="0409001B" w:tentative="1">
+      <w:start w:val="1"/>
+      <w:numFmt w:val="lowerRoman"/>
+      <w:lvlText w:val="%9."/>
+      <w:lvlJc w:val="right"/>
+      <w:pPr>
+        <w:ind w:left="6480" w:hanging="180"/>
+      </w:pPr>
+    </w:lvl>
+  </w:abstractNum>
+  <w:abstractNum w:abstractNumId="3" w15:restartNumberingAfterBreak="0">
     <w:nsid w:val="37B840F7"/>
     <w:multiLevelType w:val="hybridMultilevel"/>
     <w:tmpl w:val="F2F66CF8"/>
@@ -7363,7 +7841,7 @@
       </w:rPr>
     </w:lvl>
   </w:abstractNum>
-  <w:abstractNum w:abstractNumId="3" w15:restartNumberingAfterBreak="0">
+  <w:abstractNum w:abstractNumId="4" w15:restartNumberingAfterBreak="0">
     <w:nsid w:val="3FFA2584"/>
     <w:multiLevelType w:val="hybridMultilevel"/>
     <w:tmpl w:val="DA6C2032"/>
@@ -7476,7 +7954,7 @@
       </w:rPr>
     </w:lvl>
   </w:abstractNum>
-  <w:abstractNum w:abstractNumId="4" w15:restartNumberingAfterBreak="0">
+  <w:abstractNum w:abstractNumId="5" w15:restartNumberingAfterBreak="0">
     <w:nsid w:val="506168DC"/>
     <w:multiLevelType w:val="hybridMultilevel"/>
     <w:tmpl w:val="26F294CC"/>
@@ -7589,7 +8067,7 @@
       </w:rPr>
     </w:lvl>
   </w:abstractNum>
-  <w:abstractNum w:abstractNumId="5" w15:restartNumberingAfterBreak="0">
+  <w:abstractNum w:abstractNumId="6" w15:restartNumberingAfterBreak="0">
     <w:nsid w:val="619B4990"/>
     <w:multiLevelType w:val="hybridMultilevel"/>
     <w:tmpl w:val="AC92020E"/>
@@ -7702,7 +8180,7 @@
       </w:rPr>
     </w:lvl>
   </w:abstractNum>
-  <w:abstractNum w:abstractNumId="6" w15:restartNumberingAfterBreak="0">
+  <w:abstractNum w:abstractNumId="7" w15:restartNumberingAfterBreak="0">
     <w:nsid w:val="70B650BA"/>
     <w:multiLevelType w:val="hybridMultilevel"/>
     <w:tmpl w:val="7362FF36"/>
@@ -7815,7 +8293,7 @@
       </w:rPr>
     </w:lvl>
   </w:abstractNum>
-  <w:abstractNum w:abstractNumId="7" w15:restartNumberingAfterBreak="0">
+  <w:abstractNum w:abstractNumId="8" w15:restartNumberingAfterBreak="0">
     <w:nsid w:val="7E584735"/>
     <w:multiLevelType w:val="hybridMultilevel"/>
     <w:tmpl w:val="ECE25CA0"/>
@@ -7929,10 +8407,10 @@
     </w:lvl>
   </w:abstractNum>
   <w:num w:numId="1">
-    <w:abstractNumId w:val="6"/>
+    <w:abstractNumId w:val="7"/>
   </w:num>
   <w:num w:numId="2">
-    <w:abstractNumId w:val="5"/>
+    <w:abstractNumId w:val="6"/>
   </w:num>
   <w:num w:numId="3">
     <w:abstractNumId w:val="0"/>
@@ -7941,22 +8419,25 @@
     <w:abstractNumId w:val="1"/>
   </w:num>
   <w:num w:numId="5">
+    <w:abstractNumId w:val="5"/>
+  </w:num>
+  <w:num w:numId="6">
     <w:abstractNumId w:val="4"/>
   </w:num>
-  <w:num w:numId="6">
+  <w:num w:numId="7">
     <w:abstractNumId w:val="3"/>
   </w:num>
-  <w:num w:numId="7">
+  <w:num w:numId="8">
+    <w:abstractNumId w:val="8"/>
+  </w:num>
+  <w:num w:numId="9">
     <w:abstractNumId w:val="2"/>
-  </w:num>
-  <w:num w:numId="8">
-    <w:abstractNumId w:val="7"/>
   </w:num>
 </w:numbering>
 </file>
 
 <file path=word/styles.xml><?xml version="1.0" encoding="utf-8"?>
-<w:styles xmlns:mc="http://schemas.openxmlformats.org/markup-compatibility/2006" xmlns:r="http://schemas.openxmlformats.org/officeDocument/2006/relationships" xmlns:w="http://schemas.openxmlformats.org/wordprocessingml/2006/main" xmlns:w14="http://schemas.microsoft.com/office/word/2010/wordml" xmlns:w15="http://schemas.microsoft.com/office/word/2012/wordml" xmlns:w16se="http://schemas.microsoft.com/office/word/2015/wordml/symex" mc:Ignorable="w14 w15 w16se">
+<w:styles xmlns:mc="http://schemas.openxmlformats.org/markup-compatibility/2006" xmlns:r="http://schemas.openxmlformats.org/officeDocument/2006/relationships" xmlns:w="http://schemas.openxmlformats.org/wordprocessingml/2006/main" xmlns:w14="http://schemas.microsoft.com/office/word/2010/wordml" xmlns:w15="http://schemas.microsoft.com/office/word/2012/wordml" xmlns:w16cid="http://schemas.microsoft.com/office/word/2016/wordml/cid" xmlns:w16se="http://schemas.microsoft.com/office/word/2015/wordml/symex" mc:Ignorable="w14 w15 w16se w16cid">
   <w:docDefaults>
     <w:rPrDefault>
       <w:rPr>
@@ -7972,7 +8453,7 @@
       </w:pPr>
     </w:pPrDefault>
   </w:docDefaults>
-  <w:latentStyles w:defLockedState="0" w:defUIPriority="99" w:defSemiHidden="0" w:defUnhideWhenUsed="0" w:defQFormat="0" w:count="371">
+  <w:latentStyles w:defLockedState="0" w:defUIPriority="99" w:defSemiHidden="0" w:defUnhideWhenUsed="0" w:defQFormat="0" w:count="376">
     <w:lsdException w:name="Normal" w:uiPriority="0" w:qFormat="1"/>
     <w:lsdException w:name="heading 1" w:uiPriority="9" w:qFormat="1"/>
     <w:lsdException w:name="heading 2" w:semiHidden="1" w:uiPriority="9" w:unhideWhenUsed="1" w:qFormat="1"/>
@@ -8078,7 +8559,6 @@
     <w:lsdException w:name="HTML Sample" w:semiHidden="1" w:unhideWhenUsed="1"/>
     <w:lsdException w:name="HTML Typewriter" w:semiHidden="1" w:unhideWhenUsed="1"/>
     <w:lsdException w:name="HTML Variable" w:semiHidden="1" w:unhideWhenUsed="1"/>
-    <w:lsdException w:name="Normal Table" w:semiHidden="1" w:unhideWhenUsed="1"/>
     <w:lsdException w:name="annotation subject" w:semiHidden="1" w:unhideWhenUsed="1"/>
     <w:lsdException w:name="No List" w:semiHidden="1" w:unhideWhenUsed="1"/>
     <w:lsdException w:name="Outline List 1" w:semiHidden="1" w:unhideWhenUsed="1"/>
@@ -8121,11 +8601,8 @@
     <w:lsdException w:name="Table Contemporary" w:semiHidden="1" w:unhideWhenUsed="1"/>
     <w:lsdException w:name="Table Elegant" w:semiHidden="1" w:unhideWhenUsed="1"/>
     <w:lsdException w:name="Table Professional" w:semiHidden="1" w:unhideWhenUsed="1"/>
-    <w:lsdException w:name="Table Subtle 1" w:semiHidden="1" w:unhideWhenUsed="1"/>
     <w:lsdException w:name="Table Subtle 2" w:semiHidden="1" w:unhideWhenUsed="1"/>
     <w:lsdException w:name="Table Web 1" w:semiHidden="1" w:unhideWhenUsed="1"/>
-    <w:lsdException w:name="Table Web 2" w:semiHidden="1" w:unhideWhenUsed="1"/>
-    <w:lsdException w:name="Table Web 3" w:semiHidden="1" w:unhideWhenUsed="1"/>
     <w:lsdException w:name="Balloon Text" w:semiHidden="1" w:unhideWhenUsed="1"/>
     <w:lsdException w:name="Table Grid" w:uiPriority="39"/>
     <w:lsdException w:name="Table Theme" w:semiHidden="1" w:unhideWhenUsed="1"/>
@@ -8344,6 +8821,11 @@
     <w:lsdException w:name="List Table 5 Dark Accent 6" w:uiPriority="50"/>
     <w:lsdException w:name="List Table 6 Colorful Accent 6" w:uiPriority="51"/>
     <w:lsdException w:name="List Table 7 Colorful Accent 6" w:uiPriority="52"/>
+    <w:lsdException w:name="Mention" w:semiHidden="1" w:unhideWhenUsed="1"/>
+    <w:lsdException w:name="Smart Hyperlink" w:semiHidden="1" w:unhideWhenUsed="1"/>
+    <w:lsdException w:name="Hashtag" w:semiHidden="1" w:unhideWhenUsed="1"/>
+    <w:lsdException w:name="Unresolved Mention" w:semiHidden="1" w:unhideWhenUsed="1"/>
+    <w:lsdException w:name="Smart Link" w:semiHidden="1" w:unhideWhenUsed="1"/>
   </w:latentStyles>
   <w:style w:type="paragraph" w:default="1" w:styleId="Normal">
     <w:name w:val="Normal"/>

</xml_diff>

<commit_message>
added Use case pic
</commit_message>
<xml_diff>
--- a/Documents/Final Report/RuizTakemoto_KED-FinalReport.docx
+++ b/Documents/Final Report/RuizTakemoto_KED-FinalReport.docx
@@ -40,11 +40,11 @@
                     </pic:cNvPicPr>
                   </pic:nvPicPr>
                   <pic:blipFill rotWithShape="1">
-                    <a:blip r:embed="rId7" cstate="print">
+                    <a:blip r:embed="rId8" cstate="print">
                       <a:extLst>
                         <a:ext uri="{BEBA8EAE-BF5A-486C-A8C5-ECC9F3942E4B}">
                           <a14:imgProps xmlns:a14="http://schemas.microsoft.com/office/drawing/2010/main">
-                            <a14:imgLayer r:embed="rId8">
+                            <a14:imgLayer r:embed="rId9">
                               <a14:imgEffect>
                                 <a14:saturation sat="66000"/>
                               </a14:imgEffect>
@@ -1194,7 +1194,7 @@
         </w:rPr>
         <w:t xml:space="preserve">Instruction on how to write an abstract: </w:t>
       </w:r>
-      <w:hyperlink r:id="rId9" w:anchor="abstract" w:history="1">
+      <w:hyperlink r:id="rId10" w:anchor="abstract" w:history="1">
         <w:r>
           <w:rPr>
             <w:rStyle w:val="Hyperlink"/>
@@ -1707,7 +1707,21 @@
         <w:rPr>
           <w:rFonts w:ascii="Times New Roman" w:hAnsi="Times New Roman" w:cs="Times New Roman"/>
         </w:rPr>
-        <w:t xml:space="preserve">Keyless Entry Door(KED) </w:t>
+        <w:t xml:space="preserve">Keyless Entry </w:t>
+      </w:r>
+      <w:proofErr w:type="gramStart"/>
+      <w:r>
+        <w:rPr>
+          <w:rFonts w:ascii="Times New Roman" w:hAnsi="Times New Roman" w:cs="Times New Roman"/>
+        </w:rPr>
+        <w:t>Door(</w:t>
+      </w:r>
+      <w:proofErr w:type="gramEnd"/>
+      <w:r>
+        <w:rPr>
+          <w:rFonts w:ascii="Times New Roman" w:hAnsi="Times New Roman" w:cs="Times New Roman"/>
+        </w:rPr>
+        <w:t xml:space="preserve">KED) </w:t>
       </w:r>
       <w:r>
         <w:rPr>
@@ -1755,7 +1769,21 @@
         <w:rPr>
           <w:rFonts w:ascii="Times New Roman" w:hAnsi="Times New Roman" w:cs="Times New Roman"/>
         </w:rPr>
-        <w:t xml:space="preserve"> entry through a keypad, and a accelerometer to detect</w:t>
+        <w:t xml:space="preserve"> entry through a keypad, and </w:t>
+      </w:r>
+      <w:proofErr w:type="gramStart"/>
+      <w:r>
+        <w:rPr>
+          <w:rFonts w:ascii="Times New Roman" w:hAnsi="Times New Roman" w:cs="Times New Roman"/>
+        </w:rPr>
+        <w:t>a</w:t>
+      </w:r>
+      <w:proofErr w:type="gramEnd"/>
+      <w:r>
+        <w:rPr>
+          <w:rFonts w:ascii="Times New Roman" w:hAnsi="Times New Roman" w:cs="Times New Roman"/>
+        </w:rPr>
+        <w:t xml:space="preserve"> accelerometer to detect</w:t>
       </w:r>
       <w:r>
         <w:rPr>
@@ -2083,7 +2111,21 @@
         <w:rPr>
           <w:rFonts w:ascii="Times New Roman" w:hAnsi="Times New Roman" w:cs="Times New Roman"/>
         </w:rPr>
-        <w:t>There is also different CNN models and each are designed for a specific input. We cho</w:t>
+        <w:t xml:space="preserve">There </w:t>
+      </w:r>
+      <w:proofErr w:type="gramStart"/>
+      <w:r>
+        <w:rPr>
+          <w:rFonts w:ascii="Times New Roman" w:hAnsi="Times New Roman" w:cs="Times New Roman"/>
+        </w:rPr>
+        <w:t>is</w:t>
+      </w:r>
+      <w:proofErr w:type="gramEnd"/>
+      <w:r>
+        <w:rPr>
+          <w:rFonts w:ascii="Times New Roman" w:hAnsi="Times New Roman" w:cs="Times New Roman"/>
+        </w:rPr>
+        <w:t xml:space="preserve"> also different CNN models and each are designed for a specific input. We cho</w:t>
       </w:r>
       <w:r>
         <w:rPr>
@@ -2103,7 +2145,21 @@
         <w:rPr>
           <w:rFonts w:ascii="Times New Roman" w:hAnsi="Times New Roman" w:cs="Times New Roman"/>
         </w:rPr>
-        <w:t xml:space="preserve"> model, since it specializes in facial recognition. It unique in the fact that it</w:t>
+        <w:t xml:space="preserve"> </w:t>
+      </w:r>
+      <w:proofErr w:type="gramStart"/>
+      <w:r>
+        <w:rPr>
+          <w:rFonts w:ascii="Times New Roman" w:hAnsi="Times New Roman" w:cs="Times New Roman"/>
+        </w:rPr>
+        <w:t>model, since</w:t>
+      </w:r>
+      <w:proofErr w:type="gramEnd"/>
+      <w:r>
+        <w:rPr>
+          <w:rFonts w:ascii="Times New Roman" w:hAnsi="Times New Roman" w:cs="Times New Roman"/>
+        </w:rPr>
+        <w:t xml:space="preserve"> it specializes in facial recognition. It unique in the fact that it</w:t>
       </w:r>
       <w:r>
         <w:rPr>
@@ -2205,8 +2261,6 @@
         </w:rPr>
         <w:t xml:space="preserve">The user can also use the keypad to unlock the door. The passcodes are randomly generated and expire in order to increase the security. </w:t>
       </w:r>
-      <w:bookmarkStart w:id="0" w:name="_GoBack"/>
-      <w:bookmarkEnd w:id="0"/>
     </w:p>
     <w:p>
       <w:pPr>
@@ -2264,7 +2318,23 @@
           <w:rFonts w:ascii="Times New Roman" w:hAnsi="Times New Roman" w:cs="Times New Roman"/>
           <w:color w:val="00B050"/>
         </w:rPr>
-        <w:t xml:space="preserve">Describe the market: is the device popular, consumer, specialized, seen only in the industry etc. Find out how many is sold each year, etc. </w:t>
+        <w:t xml:space="preserve">Describe the </w:t>
+      </w:r>
+      <w:proofErr w:type="gramStart"/>
+      <w:r>
+        <w:rPr>
+          <w:rFonts w:ascii="Times New Roman" w:hAnsi="Times New Roman" w:cs="Times New Roman"/>
+          <w:color w:val="00B050"/>
+        </w:rPr>
+        <w:t>market:</w:t>
+      </w:r>
+      <w:proofErr w:type="gramEnd"/>
+      <w:r>
+        <w:rPr>
+          <w:rFonts w:ascii="Times New Roman" w:hAnsi="Times New Roman" w:cs="Times New Roman"/>
+          <w:color w:val="00B050"/>
+        </w:rPr>
+        <w:t xml:space="preserve"> is the device popular, consumer, specialized, seen only in the industry etc. Find out how many is sold each year, etc. </w:t>
       </w:r>
     </w:p>
     <w:p>
@@ -2302,14 +2372,14 @@
         <w:tblLook w:val="04A0" w:firstRow="1" w:lastRow="0" w:firstColumn="1" w:lastColumn="0" w:noHBand="0" w:noVBand="1"/>
       </w:tblPr>
       <w:tblGrid>
-        <w:gridCol w:w="1075"/>
-        <w:gridCol w:w="948"/>
-        <w:gridCol w:w="1015"/>
-        <w:gridCol w:w="1015"/>
-        <w:gridCol w:w="1277"/>
-        <w:gridCol w:w="1260"/>
+        <w:gridCol w:w="995"/>
+        <w:gridCol w:w="1061"/>
+        <w:gridCol w:w="1128"/>
+        <w:gridCol w:w="1461"/>
+        <w:gridCol w:w="1257"/>
+        <w:gridCol w:w="1111"/>
         <w:gridCol w:w="661"/>
-        <w:gridCol w:w="2104"/>
+        <w:gridCol w:w="1681"/>
       </w:tblGrid>
       <w:tr>
         <w:tc>
@@ -2377,7 +2447,7 @@
                 <w:sz w:val="20"/>
                 <w:szCs w:val="20"/>
               </w:rPr>
-              <w:t>Param 1</w:t>
+              <w:t>Video Resolution</w:t>
             </w:r>
           </w:p>
         </w:tc>
@@ -2403,7 +2473,7 @@
                 <w:sz w:val="20"/>
                 <w:szCs w:val="20"/>
               </w:rPr>
-              <w:t>Param 2</w:t>
+              <w:t>Misc.</w:t>
             </w:r>
           </w:p>
         </w:tc>
@@ -2429,7 +2499,7 @@
                 <w:sz w:val="20"/>
                 <w:szCs w:val="20"/>
               </w:rPr>
-              <w:t>Function 1</w:t>
+              <w:t>Facial Recognition</w:t>
             </w:r>
           </w:p>
         </w:tc>
@@ -2528,6 +2598,7 @@
                 <w:szCs w:val="20"/>
               </w:rPr>
             </w:pPr>
+            <w:proofErr w:type="spellStart"/>
             <w:r>
               <w:rPr>
                 <w:rFonts w:ascii="Times New Roman" w:hAnsi="Times New Roman" w:cs="Times New Roman"/>
@@ -2535,8 +2606,9 @@
                 <w:sz w:val="20"/>
                 <w:szCs w:val="20"/>
               </w:rPr>
-              <w:t>Device 1</w:t>
-            </w:r>
+              <w:t>FacePro</w:t>
+            </w:r>
+            <w:proofErr w:type="spellEnd"/>
           </w:p>
         </w:tc>
         <w:tc>
@@ -2552,14 +2624,16 @@
                 <w:szCs w:val="20"/>
               </w:rPr>
             </w:pPr>
-            <w:r>
-              <w:rPr>
-                <w:rFonts w:ascii="Times New Roman" w:hAnsi="Times New Roman" w:cs="Times New Roman"/>
-                <w:sz w:val="20"/>
-                <w:szCs w:val="20"/>
-              </w:rPr>
-              <w:t>V1</w:t>
-            </w:r>
+            <w:proofErr w:type="spellStart"/>
+            <w:r>
+              <w:rPr>
+                <w:rFonts w:ascii="Times New Roman" w:hAnsi="Times New Roman" w:cs="Times New Roman"/>
+                <w:sz w:val="20"/>
+                <w:szCs w:val="20"/>
+              </w:rPr>
+              <w:t>PanaSonic</w:t>
+            </w:r>
+            <w:proofErr w:type="spellEnd"/>
           </w:p>
         </w:tc>
         <w:tc>
@@ -2581,7 +2655,7 @@
                 <w:sz w:val="20"/>
                 <w:szCs w:val="20"/>
               </w:rPr>
-              <w:t>30</w:t>
+              <w:t>NA</w:t>
             </w:r>
           </w:p>
         </w:tc>
@@ -2604,7 +2678,7 @@
                 <w:sz w:val="20"/>
                 <w:szCs w:val="20"/>
               </w:rPr>
-              <w:t>32</w:t>
+              <w:t xml:space="preserve">Up to 20 Cameras per Server </w:t>
             </w:r>
           </w:p>
         </w:tc>
@@ -2621,6 +2695,32 @@
                 <w:szCs w:val="20"/>
               </w:rPr>
             </w:pPr>
+            <w:r>
+              <w:rPr>
+                <w:rFonts w:ascii="Times New Roman" w:hAnsi="Times New Roman" w:cs="Times New Roman"/>
+                <w:sz w:val="20"/>
+                <w:szCs w:val="20"/>
+              </w:rPr>
+              <w:t xml:space="preserve">In-House algorithm </w:t>
+            </w:r>
+          </w:p>
+          <w:p>
+            <w:pPr>
+              <w:pStyle w:val="NoSpacing"/>
+              <w:rPr>
+                <w:rFonts w:ascii="Times New Roman" w:hAnsi="Times New Roman" w:cs="Times New Roman"/>
+                <w:sz w:val="20"/>
+                <w:szCs w:val="20"/>
+              </w:rPr>
+            </w:pPr>
+            <w:r>
+              <w:rPr>
+                <w:rFonts w:ascii="Times New Roman" w:hAnsi="Times New Roman" w:cs="Times New Roman"/>
+                <w:sz w:val="20"/>
+                <w:szCs w:val="20"/>
+              </w:rPr>
+              <w:t>Above 90 percent accuracy</w:t>
+            </w:r>
           </w:p>
         </w:tc>
         <w:tc>
@@ -2651,6 +2751,14 @@
                 <w:szCs w:val="20"/>
               </w:rPr>
             </w:pPr>
+            <w:r>
+              <w:rPr>
+                <w:rFonts w:ascii="Times New Roman" w:hAnsi="Times New Roman" w:cs="Times New Roman"/>
+                <w:sz w:val="20"/>
+                <w:szCs w:val="20"/>
+              </w:rPr>
+              <w:t>TBD by User</w:t>
+            </w:r>
           </w:p>
         </w:tc>
         <w:tc>
@@ -2672,7 +2780,7 @@
                 <w:sz w:val="20"/>
                 <w:szCs w:val="20"/>
               </w:rPr>
-              <w:t>Easy to buy</w:t>
+              <w:t>Needs to be ordered and installed by Vendor</w:t>
             </w:r>
           </w:p>
         </w:tc>
@@ -2700,7 +2808,27 @@
                 <w:sz w:val="20"/>
                 <w:szCs w:val="20"/>
               </w:rPr>
-              <w:t>Device 2</w:t>
+              <w:t>Google Nest</w:t>
+            </w:r>
+          </w:p>
+          <w:p>
+            <w:pPr>
+              <w:pStyle w:val="NoSpacing"/>
+              <w:rPr>
+                <w:rFonts w:ascii="Times New Roman" w:hAnsi="Times New Roman" w:cs="Times New Roman"/>
+                <w:b/>
+                <w:sz w:val="20"/>
+                <w:szCs w:val="20"/>
+              </w:rPr>
+            </w:pPr>
+            <w:r>
+              <w:rPr>
+                <w:rFonts w:ascii="Times New Roman" w:hAnsi="Times New Roman" w:cs="Times New Roman"/>
+                <w:b/>
+                <w:sz w:val="20"/>
+                <w:szCs w:val="20"/>
+              </w:rPr>
+              <w:t xml:space="preserve">Hello </w:t>
             </w:r>
           </w:p>
         </w:tc>
@@ -2723,7 +2851,7 @@
                 <w:sz w:val="20"/>
                 <w:szCs w:val="20"/>
               </w:rPr>
-              <w:t>V2</w:t>
+              <w:t>Google</w:t>
             </w:r>
           </w:p>
         </w:tc>
@@ -2747,7 +2875,7 @@
                 <w:sz w:val="20"/>
                 <w:szCs w:val="20"/>
               </w:rPr>
-              <w:t>25</w:t>
+              <w:t>1080p</w:t>
             </w:r>
           </w:p>
         </w:tc>
@@ -2770,7 +2898,7 @@
                 <w:sz w:val="20"/>
                 <w:szCs w:val="20"/>
               </w:rPr>
-              <w:t>26</w:t>
+              <w:t xml:space="preserve">Enables two talk communication </w:t>
             </w:r>
           </w:p>
         </w:tc>
@@ -2787,6 +2915,14 @@
                 <w:szCs w:val="20"/>
               </w:rPr>
             </w:pPr>
+            <w:r>
+              <w:rPr>
+                <w:rFonts w:ascii="Times New Roman" w:hAnsi="Times New Roman" w:cs="Times New Roman"/>
+                <w:sz w:val="20"/>
+                <w:szCs w:val="20"/>
+              </w:rPr>
+              <w:t>Recognizes faces and sends alerts to user</w:t>
+            </w:r>
           </w:p>
         </w:tc>
         <w:tc>
@@ -2866,7 +3002,7 @@
                 <w:sz w:val="20"/>
                 <w:szCs w:val="20"/>
               </w:rPr>
-              <w:t>Your dev.</w:t>
+              <w:t>KED</w:t>
             </w:r>
           </w:p>
         </w:tc>
@@ -2912,7 +3048,7 @@
                 <w:sz w:val="20"/>
                 <w:szCs w:val="20"/>
               </w:rPr>
-              <w:t>53</w:t>
+              <w:t>1080p</w:t>
             </w:r>
           </w:p>
         </w:tc>
@@ -2935,7 +3071,7 @@
                 <w:sz w:val="20"/>
                 <w:szCs w:val="20"/>
               </w:rPr>
-              <w:t>80</w:t>
+              <w:t>Email Alerts of break in</w:t>
             </w:r>
           </w:p>
         </w:tc>
@@ -2952,6 +3088,42 @@
                 <w:szCs w:val="20"/>
               </w:rPr>
             </w:pPr>
+            <w:proofErr w:type="spellStart"/>
+            <w:r>
+              <w:rPr>
+                <w:rFonts w:ascii="Times New Roman" w:hAnsi="Times New Roman" w:cs="Times New Roman"/>
+                <w:sz w:val="20"/>
+                <w:szCs w:val="20"/>
+              </w:rPr>
+              <w:t>FaceNet</w:t>
+            </w:r>
+            <w:proofErr w:type="spellEnd"/>
+            <w:r>
+              <w:rPr>
+                <w:rFonts w:ascii="Times New Roman" w:hAnsi="Times New Roman" w:cs="Times New Roman"/>
+                <w:sz w:val="20"/>
+                <w:szCs w:val="20"/>
+              </w:rPr>
+              <w:t xml:space="preserve"> </w:t>
+            </w:r>
+          </w:p>
+          <w:p>
+            <w:pPr>
+              <w:pStyle w:val="NoSpacing"/>
+              <w:rPr>
+                <w:rFonts w:ascii="Times New Roman" w:hAnsi="Times New Roman" w:cs="Times New Roman"/>
+                <w:sz w:val="20"/>
+                <w:szCs w:val="20"/>
+              </w:rPr>
+            </w:pPr>
+            <w:r>
+              <w:rPr>
+                <w:rFonts w:ascii="Times New Roman" w:hAnsi="Times New Roman" w:cs="Times New Roman"/>
+                <w:sz w:val="20"/>
+                <w:szCs w:val="20"/>
+              </w:rPr>
+              <w:t>Highly accurate</w:t>
+            </w:r>
           </w:p>
         </w:tc>
         <w:tc>
@@ -3301,6 +3473,7 @@
                 <w:szCs w:val="20"/>
               </w:rPr>
             </w:pPr>
+            <w:proofErr w:type="spellStart"/>
             <w:r>
               <w:rPr>
                 <w:rFonts w:ascii="Times New Roman" w:hAnsi="Times New Roman" w:cs="Times New Roman"/>
@@ -3308,8 +3481,9 @@
                 <w:sz w:val="20"/>
                 <w:szCs w:val="20"/>
               </w:rPr>
-              <w:t>Device 1</w:t>
-            </w:r>
+              <w:t>FacePro</w:t>
+            </w:r>
+            <w:proofErr w:type="spellEnd"/>
           </w:p>
         </w:tc>
         <w:tc>
@@ -3331,7 +3505,7 @@
                 <w:sz w:val="16"/>
                 <w:szCs w:val="20"/>
               </w:rPr>
-              <w:t>High</w:t>
+              <w:t>NA</w:t>
             </w:r>
           </w:p>
         </w:tc>
@@ -3423,7 +3597,7 @@
                 <w:sz w:val="16"/>
                 <w:szCs w:val="20"/>
               </w:rPr>
-              <w:t>High resolution</w:t>
+              <w:t>High Amount of Security</w:t>
             </w:r>
           </w:p>
           <w:p>
@@ -3449,7 +3623,7 @@
                 <w:sz w:val="16"/>
                 <w:szCs w:val="20"/>
               </w:rPr>
-              <w:t>Long battery life</w:t>
+              <w:t>Massive amount of Saved Data</w:t>
             </w:r>
           </w:p>
         </w:tc>
@@ -3480,141 +3654,17 @@
                 <w:sz w:val="16"/>
                 <w:szCs w:val="20"/>
               </w:rPr>
-              <w:t>High price</w:t>
-            </w:r>
-          </w:p>
-          <w:p>
-            <w:pPr>
-              <w:pStyle w:val="NoSpacing"/>
-              <w:tabs>
-                <w:tab w:val="left" w:pos="111"/>
-              </w:tabs>
-              <w:ind w:right="12"/>
+              <w:t>High p</w:t>
+            </w:r>
+            <w:r>
               <w:rPr>
                 <w:rFonts w:ascii="Times New Roman" w:hAnsi="Times New Roman" w:cs="Times New Roman"/>
                 <w:sz w:val="16"/>
                 <w:szCs w:val="20"/>
               </w:rPr>
-            </w:pPr>
-          </w:p>
-        </w:tc>
-      </w:tr>
-      <w:tr>
-        <w:tc>
-          <w:tcPr>
-            <w:tcW w:w="1336" w:type="dxa"/>
-            <w:shd w:val="clear" w:color="auto" w:fill="BDD6EE" w:themeFill="accent1" w:themeFillTint="66"/>
-          </w:tcPr>
-          <w:p>
-            <w:pPr>
-              <w:pStyle w:val="NoSpacing"/>
-              <w:rPr>
-                <w:rFonts w:ascii="Times New Roman" w:hAnsi="Times New Roman" w:cs="Times New Roman"/>
-                <w:b/>
-                <w:sz w:val="20"/>
-                <w:szCs w:val="20"/>
-              </w:rPr>
-            </w:pPr>
-            <w:r>
-              <w:rPr>
-                <w:rFonts w:ascii="Times New Roman" w:hAnsi="Times New Roman" w:cs="Times New Roman"/>
-                <w:b/>
-                <w:sz w:val="20"/>
-                <w:szCs w:val="20"/>
-              </w:rPr>
-              <w:t>Device 2</w:t>
-            </w:r>
-          </w:p>
-        </w:tc>
-        <w:tc>
-          <w:tcPr>
-            <w:tcW w:w="1336" w:type="dxa"/>
-          </w:tcPr>
-          <w:p>
-            <w:pPr>
-              <w:pStyle w:val="NoSpacing"/>
-              <w:rPr>
-                <w:rFonts w:ascii="Times New Roman" w:hAnsi="Times New Roman" w:cs="Times New Roman"/>
-                <w:sz w:val="16"/>
-                <w:szCs w:val="20"/>
-              </w:rPr>
-            </w:pPr>
-            <w:r>
-              <w:rPr>
-                <w:rFonts w:ascii="Times New Roman" w:hAnsi="Times New Roman" w:cs="Times New Roman"/>
-                <w:sz w:val="16"/>
-                <w:szCs w:val="20"/>
-              </w:rPr>
-              <w:t>Low</w:t>
-            </w:r>
-          </w:p>
-        </w:tc>
-        <w:tc>
-          <w:tcPr>
-            <w:tcW w:w="1337" w:type="dxa"/>
-            <w:shd w:val="clear" w:color="auto" w:fill="auto"/>
-          </w:tcPr>
-          <w:p>
-            <w:pPr>
-              <w:pStyle w:val="NoSpacing"/>
-              <w:rPr>
-                <w:rFonts w:ascii="Times New Roman" w:hAnsi="Times New Roman" w:cs="Times New Roman"/>
-                <w:sz w:val="16"/>
-                <w:szCs w:val="20"/>
-              </w:rPr>
-            </w:pPr>
-            <w:r>
-              <w:rPr>
-                <w:rFonts w:ascii="Times New Roman" w:hAnsi="Times New Roman" w:cs="Times New Roman"/>
-                <w:sz w:val="16"/>
-                <w:szCs w:val="20"/>
-              </w:rPr>
-              <w:t>Long</w:t>
-            </w:r>
-          </w:p>
-        </w:tc>
-        <w:tc>
-          <w:tcPr>
-            <w:tcW w:w="1336" w:type="dxa"/>
-          </w:tcPr>
-          <w:p>
-            <w:pPr>
-              <w:pStyle w:val="NoSpacing"/>
-              <w:rPr>
-                <w:rFonts w:ascii="Times New Roman" w:hAnsi="Times New Roman" w:cs="Times New Roman"/>
-                <w:sz w:val="16"/>
-                <w:szCs w:val="20"/>
-              </w:rPr>
-            </w:pPr>
-            <w:r>
-              <w:rPr>
-                <w:rFonts w:ascii="Times New Roman" w:hAnsi="Times New Roman" w:cs="Times New Roman"/>
-                <w:sz w:val="16"/>
-                <w:szCs w:val="20"/>
-              </w:rPr>
-              <w:t>Affordable</w:t>
-            </w:r>
-          </w:p>
-        </w:tc>
-        <w:tc>
-          <w:tcPr>
-            <w:tcW w:w="770" w:type="dxa"/>
-          </w:tcPr>
-          <w:p>
-            <w:pPr>
-              <w:pStyle w:val="NoSpacing"/>
-              <w:rPr>
-                <w:rFonts w:ascii="Times New Roman" w:hAnsi="Times New Roman" w:cs="Times New Roman"/>
-                <w:sz w:val="16"/>
-                <w:szCs w:val="20"/>
-              </w:rPr>
-            </w:pPr>
-          </w:p>
-        </w:tc>
-        <w:tc>
-          <w:tcPr>
-            <w:tcW w:w="1620" w:type="dxa"/>
-          </w:tcPr>
+              <w:t>rice</w:t>
+            </w:r>
+          </w:p>
           <w:p>
             <w:pPr>
               <w:pStyle w:val="NoSpacing"/>
@@ -3638,9 +3688,159 @@
                 <w:sz w:val="16"/>
                 <w:szCs w:val="20"/>
               </w:rPr>
-              <w:t>Long battery life</w:t>
-            </w:r>
-          </w:p>
+              <w:t>Public Installation is illegal in some states</w:t>
+            </w:r>
+          </w:p>
+          <w:p>
+            <w:pPr>
+              <w:pStyle w:val="NoSpacing"/>
+              <w:tabs>
+                <w:tab w:val="left" w:pos="111"/>
+              </w:tabs>
+              <w:ind w:right="12"/>
+              <w:rPr>
+                <w:rFonts w:ascii="Times New Roman" w:hAnsi="Times New Roman" w:cs="Times New Roman"/>
+                <w:sz w:val="16"/>
+                <w:szCs w:val="20"/>
+              </w:rPr>
+            </w:pPr>
+          </w:p>
+        </w:tc>
+      </w:tr>
+      <w:tr>
+        <w:tc>
+          <w:tcPr>
+            <w:tcW w:w="1336" w:type="dxa"/>
+            <w:shd w:val="clear" w:color="auto" w:fill="BDD6EE" w:themeFill="accent1" w:themeFillTint="66"/>
+          </w:tcPr>
+          <w:p>
+            <w:pPr>
+              <w:pStyle w:val="NoSpacing"/>
+              <w:rPr>
+                <w:rFonts w:ascii="Times New Roman" w:hAnsi="Times New Roman" w:cs="Times New Roman"/>
+                <w:b/>
+                <w:sz w:val="20"/>
+                <w:szCs w:val="20"/>
+              </w:rPr>
+            </w:pPr>
+            <w:r>
+              <w:rPr>
+                <w:rFonts w:ascii="Times New Roman" w:hAnsi="Times New Roman" w:cs="Times New Roman"/>
+                <w:b/>
+                <w:sz w:val="20"/>
+                <w:szCs w:val="20"/>
+              </w:rPr>
+              <w:t>Nest Hello</w:t>
+            </w:r>
+          </w:p>
+        </w:tc>
+        <w:tc>
+          <w:tcPr>
+            <w:tcW w:w="1336" w:type="dxa"/>
+          </w:tcPr>
+          <w:p>
+            <w:pPr>
+              <w:pStyle w:val="NoSpacing"/>
+              <w:rPr>
+                <w:rFonts w:ascii="Times New Roman" w:hAnsi="Times New Roman" w:cs="Times New Roman"/>
+                <w:sz w:val="16"/>
+                <w:szCs w:val="20"/>
+              </w:rPr>
+            </w:pPr>
+            <w:r>
+              <w:rPr>
+                <w:rFonts w:ascii="Times New Roman" w:hAnsi="Times New Roman" w:cs="Times New Roman"/>
+                <w:sz w:val="16"/>
+                <w:szCs w:val="20"/>
+              </w:rPr>
+              <w:t>HD</w:t>
+            </w:r>
+          </w:p>
+        </w:tc>
+        <w:tc>
+          <w:tcPr>
+            <w:tcW w:w="1337" w:type="dxa"/>
+            <w:shd w:val="clear" w:color="auto" w:fill="auto"/>
+          </w:tcPr>
+          <w:p>
+            <w:pPr>
+              <w:pStyle w:val="NoSpacing"/>
+              <w:rPr>
+                <w:rFonts w:ascii="Times New Roman" w:hAnsi="Times New Roman" w:cs="Times New Roman"/>
+                <w:sz w:val="16"/>
+                <w:szCs w:val="20"/>
+              </w:rPr>
+            </w:pPr>
+            <w:r>
+              <w:rPr>
+                <w:rFonts w:ascii="Times New Roman" w:hAnsi="Times New Roman" w:cs="Times New Roman"/>
+                <w:sz w:val="16"/>
+                <w:szCs w:val="20"/>
+              </w:rPr>
+              <w:t>Long</w:t>
+            </w:r>
+          </w:p>
+        </w:tc>
+        <w:tc>
+          <w:tcPr>
+            <w:tcW w:w="1336" w:type="dxa"/>
+          </w:tcPr>
+          <w:p>
+            <w:pPr>
+              <w:pStyle w:val="NoSpacing"/>
+              <w:rPr>
+                <w:rFonts w:ascii="Times New Roman" w:hAnsi="Times New Roman" w:cs="Times New Roman"/>
+                <w:sz w:val="16"/>
+                <w:szCs w:val="20"/>
+              </w:rPr>
+            </w:pPr>
+            <w:r>
+              <w:rPr>
+                <w:rFonts w:ascii="Times New Roman" w:hAnsi="Times New Roman" w:cs="Times New Roman"/>
+                <w:sz w:val="16"/>
+                <w:szCs w:val="20"/>
+              </w:rPr>
+              <w:t>Affordable</w:t>
+            </w:r>
+          </w:p>
+          <w:p>
+            <w:pPr>
+              <w:pStyle w:val="NoSpacing"/>
+              <w:rPr>
+                <w:rFonts w:ascii="Times New Roman" w:hAnsi="Times New Roman" w:cs="Times New Roman"/>
+                <w:sz w:val="16"/>
+                <w:szCs w:val="20"/>
+              </w:rPr>
+            </w:pPr>
+            <w:r>
+              <w:rPr>
+                <w:rFonts w:ascii="Times New Roman" w:hAnsi="Times New Roman" w:cs="Times New Roman"/>
+                <w:sz w:val="16"/>
+                <w:szCs w:val="20"/>
+              </w:rPr>
+              <w:t>($229)</w:t>
+            </w:r>
+          </w:p>
+        </w:tc>
+        <w:tc>
+          <w:tcPr>
+            <w:tcW w:w="770" w:type="dxa"/>
+          </w:tcPr>
+          <w:p>
+            <w:pPr>
+              <w:pStyle w:val="NoSpacing"/>
+              <w:rPr>
+                <w:rFonts w:ascii="Times New Roman" w:hAnsi="Times New Roman" w:cs="Times New Roman"/>
+                <w:sz w:val="16"/>
+                <w:szCs w:val="20"/>
+              </w:rPr>
+            </w:pPr>
+          </w:p>
+        </w:tc>
+        <w:tc>
+          <w:tcPr>
+            <w:tcW w:w="1620" w:type="dxa"/>
+          </w:tcPr>
           <w:p>
             <w:pPr>
               <w:pStyle w:val="NoSpacing"/>
@@ -3664,14 +3864,9 @@
                 <w:sz w:val="16"/>
                 <w:szCs w:val="20"/>
               </w:rPr>
-              <w:t>Affordable price</w:t>
-            </w:r>
-          </w:p>
-        </w:tc>
-        <w:tc>
-          <w:tcPr>
-            <w:tcW w:w="1620" w:type="dxa"/>
-          </w:tcPr>
+              <w:t>Long battery life</w:t>
+            </w:r>
+          </w:p>
           <w:p>
             <w:pPr>
               <w:pStyle w:val="NoSpacing"/>
@@ -3695,142 +3890,8 @@
                 <w:sz w:val="16"/>
                 <w:szCs w:val="20"/>
               </w:rPr>
-              <w:t>Low</w:t>
-            </w:r>
-            <w:r>
-              <w:rPr>
-                <w:rFonts w:ascii="Times New Roman" w:hAnsi="Times New Roman" w:cs="Times New Roman"/>
-                <w:sz w:val="16"/>
-                <w:szCs w:val="20"/>
-              </w:rPr>
-              <w:t xml:space="preserve"> resolution</w:t>
-            </w:r>
-          </w:p>
-          <w:p>
-            <w:pPr>
-              <w:pStyle w:val="NoSpacing"/>
-              <w:tabs>
-                <w:tab w:val="left" w:pos="111"/>
-              </w:tabs>
-              <w:ind w:right="12"/>
-              <w:rPr>
-                <w:rFonts w:ascii="Times New Roman" w:hAnsi="Times New Roman" w:cs="Times New Roman"/>
-                <w:sz w:val="16"/>
-                <w:szCs w:val="20"/>
-              </w:rPr>
-            </w:pPr>
-          </w:p>
-        </w:tc>
-      </w:tr>
-      <w:tr>
-        <w:tc>
-          <w:tcPr>
-            <w:tcW w:w="1336" w:type="dxa"/>
-            <w:shd w:val="clear" w:color="auto" w:fill="BDD6EE" w:themeFill="accent1" w:themeFillTint="66"/>
-          </w:tcPr>
-          <w:p>
-            <w:pPr>
-              <w:pStyle w:val="NoSpacing"/>
-              <w:rPr>
-                <w:rFonts w:ascii="Times New Roman" w:hAnsi="Times New Roman" w:cs="Times New Roman"/>
-                <w:b/>
-                <w:sz w:val="20"/>
-                <w:szCs w:val="20"/>
-              </w:rPr>
-            </w:pPr>
-            <w:r>
-              <w:rPr>
-                <w:rFonts w:ascii="Times New Roman" w:hAnsi="Times New Roman" w:cs="Times New Roman"/>
-                <w:b/>
-                <w:sz w:val="20"/>
-                <w:szCs w:val="20"/>
-              </w:rPr>
-              <w:t>Your dev.</w:t>
-            </w:r>
-          </w:p>
-        </w:tc>
-        <w:tc>
-          <w:tcPr>
-            <w:tcW w:w="1336" w:type="dxa"/>
-          </w:tcPr>
-          <w:p>
-            <w:pPr>
-              <w:pStyle w:val="NoSpacing"/>
-              <w:rPr>
-                <w:rFonts w:ascii="Times New Roman" w:hAnsi="Times New Roman" w:cs="Times New Roman"/>
-                <w:sz w:val="16"/>
-                <w:szCs w:val="20"/>
-              </w:rPr>
-            </w:pPr>
-            <w:r>
-              <w:rPr>
-                <w:rFonts w:ascii="Times New Roman" w:hAnsi="Times New Roman" w:cs="Times New Roman"/>
-                <w:sz w:val="16"/>
-                <w:szCs w:val="20"/>
-              </w:rPr>
-              <w:t>High</w:t>
-            </w:r>
-          </w:p>
-        </w:tc>
-        <w:tc>
-          <w:tcPr>
-            <w:tcW w:w="1337" w:type="dxa"/>
-          </w:tcPr>
-          <w:p>
-            <w:pPr>
-              <w:pStyle w:val="NoSpacing"/>
-              <w:rPr>
-                <w:rFonts w:ascii="Times New Roman" w:hAnsi="Times New Roman" w:cs="Times New Roman"/>
-                <w:sz w:val="16"/>
-                <w:szCs w:val="20"/>
-              </w:rPr>
-            </w:pPr>
-            <w:r>
-              <w:rPr>
-                <w:rFonts w:ascii="Times New Roman" w:hAnsi="Times New Roman" w:cs="Times New Roman"/>
-                <w:sz w:val="16"/>
-                <w:szCs w:val="20"/>
-              </w:rPr>
-              <w:t>Medium</w:t>
-            </w:r>
-          </w:p>
-        </w:tc>
-        <w:tc>
-          <w:tcPr>
-            <w:tcW w:w="1336" w:type="dxa"/>
-          </w:tcPr>
-          <w:p>
-            <w:pPr>
-              <w:pStyle w:val="NoSpacing"/>
-              <w:rPr>
-                <w:rFonts w:ascii="Times New Roman" w:hAnsi="Times New Roman" w:cs="Times New Roman"/>
-                <w:sz w:val="16"/>
-                <w:szCs w:val="20"/>
-              </w:rPr>
-            </w:pPr>
-            <w:r>
-              <w:rPr>
-                <w:rFonts w:ascii="Times New Roman" w:hAnsi="Times New Roman" w:cs="Times New Roman"/>
-                <w:sz w:val="16"/>
-                <w:szCs w:val="20"/>
-              </w:rPr>
-              <w:t>Low</w:t>
-            </w:r>
-          </w:p>
-        </w:tc>
-        <w:tc>
-          <w:tcPr>
-            <w:tcW w:w="770" w:type="dxa"/>
-          </w:tcPr>
-          <w:p>
-            <w:pPr>
-              <w:pStyle w:val="NoSpacing"/>
-              <w:rPr>
-                <w:rFonts w:ascii="Times New Roman" w:hAnsi="Times New Roman" w:cs="Times New Roman"/>
-                <w:sz w:val="16"/>
-                <w:szCs w:val="20"/>
-              </w:rPr>
-            </w:pPr>
+              <w:t>Affordable price</w:t>
+            </w:r>
           </w:p>
         </w:tc>
         <w:tc>
@@ -3860,6 +3921,189 @@
                 <w:sz w:val="16"/>
                 <w:szCs w:val="20"/>
               </w:rPr>
+              <w:t>Low</w:t>
+            </w:r>
+            <w:r>
+              <w:rPr>
+                <w:rFonts w:ascii="Times New Roman" w:hAnsi="Times New Roman" w:cs="Times New Roman"/>
+                <w:sz w:val="16"/>
+                <w:szCs w:val="20"/>
+              </w:rPr>
+              <w:t xml:space="preserve"> resolution</w:t>
+            </w:r>
+          </w:p>
+          <w:p>
+            <w:pPr>
+              <w:pStyle w:val="NoSpacing"/>
+              <w:tabs>
+                <w:tab w:val="left" w:pos="111"/>
+              </w:tabs>
+              <w:ind w:right="12"/>
+              <w:rPr>
+                <w:rFonts w:ascii="Times New Roman" w:hAnsi="Times New Roman" w:cs="Times New Roman"/>
+                <w:sz w:val="16"/>
+                <w:szCs w:val="20"/>
+              </w:rPr>
+            </w:pPr>
+          </w:p>
+        </w:tc>
+      </w:tr>
+      <w:tr>
+        <w:tc>
+          <w:tcPr>
+            <w:tcW w:w="1336" w:type="dxa"/>
+            <w:shd w:val="clear" w:color="auto" w:fill="BDD6EE" w:themeFill="accent1" w:themeFillTint="66"/>
+          </w:tcPr>
+          <w:p>
+            <w:pPr>
+              <w:pStyle w:val="NoSpacing"/>
+              <w:rPr>
+                <w:rFonts w:ascii="Times New Roman" w:hAnsi="Times New Roman" w:cs="Times New Roman"/>
+                <w:b/>
+                <w:sz w:val="20"/>
+                <w:szCs w:val="20"/>
+              </w:rPr>
+            </w:pPr>
+            <w:r>
+              <w:rPr>
+                <w:rFonts w:ascii="Times New Roman" w:hAnsi="Times New Roman" w:cs="Times New Roman"/>
+                <w:b/>
+                <w:sz w:val="20"/>
+                <w:szCs w:val="20"/>
+              </w:rPr>
+              <w:t>KED</w:t>
+            </w:r>
+          </w:p>
+        </w:tc>
+        <w:tc>
+          <w:tcPr>
+            <w:tcW w:w="1336" w:type="dxa"/>
+          </w:tcPr>
+          <w:p>
+            <w:pPr>
+              <w:pStyle w:val="NoSpacing"/>
+              <w:rPr>
+                <w:rFonts w:ascii="Times New Roman" w:hAnsi="Times New Roman" w:cs="Times New Roman"/>
+                <w:sz w:val="16"/>
+                <w:szCs w:val="20"/>
+              </w:rPr>
+            </w:pPr>
+            <w:r>
+              <w:rPr>
+                <w:rFonts w:ascii="Times New Roman" w:hAnsi="Times New Roman" w:cs="Times New Roman"/>
+                <w:sz w:val="16"/>
+                <w:szCs w:val="20"/>
+              </w:rPr>
+              <w:t>HD</w:t>
+            </w:r>
+          </w:p>
+        </w:tc>
+        <w:tc>
+          <w:tcPr>
+            <w:tcW w:w="1337" w:type="dxa"/>
+          </w:tcPr>
+          <w:p>
+            <w:pPr>
+              <w:pStyle w:val="NoSpacing"/>
+              <w:rPr>
+                <w:rFonts w:ascii="Times New Roman" w:hAnsi="Times New Roman" w:cs="Times New Roman"/>
+                <w:sz w:val="16"/>
+                <w:szCs w:val="20"/>
+              </w:rPr>
+            </w:pPr>
+            <w:r>
+              <w:rPr>
+                <w:rFonts w:ascii="Times New Roman" w:hAnsi="Times New Roman" w:cs="Times New Roman"/>
+                <w:sz w:val="16"/>
+                <w:szCs w:val="20"/>
+              </w:rPr>
+              <w:t>NA</w:t>
+            </w:r>
+          </w:p>
+        </w:tc>
+        <w:tc>
+          <w:tcPr>
+            <w:tcW w:w="1336" w:type="dxa"/>
+          </w:tcPr>
+          <w:p>
+            <w:pPr>
+              <w:pStyle w:val="NoSpacing"/>
+              <w:rPr>
+                <w:rFonts w:ascii="Times New Roman" w:hAnsi="Times New Roman" w:cs="Times New Roman"/>
+                <w:sz w:val="16"/>
+                <w:szCs w:val="20"/>
+              </w:rPr>
+            </w:pPr>
+            <w:r>
+              <w:rPr>
+                <w:rFonts w:ascii="Times New Roman" w:hAnsi="Times New Roman" w:cs="Times New Roman"/>
+                <w:sz w:val="16"/>
+                <w:szCs w:val="20"/>
+              </w:rPr>
+              <w:t>Affordable</w:t>
+            </w:r>
+          </w:p>
+          <w:p>
+            <w:pPr>
+              <w:pStyle w:val="NoSpacing"/>
+              <w:rPr>
+                <w:rFonts w:ascii="Times New Roman" w:hAnsi="Times New Roman" w:cs="Times New Roman"/>
+                <w:sz w:val="16"/>
+                <w:szCs w:val="20"/>
+              </w:rPr>
+            </w:pPr>
+            <w:r>
+              <w:rPr>
+                <w:rFonts w:ascii="Times New Roman" w:hAnsi="Times New Roman" w:cs="Times New Roman"/>
+                <w:sz w:val="16"/>
+                <w:szCs w:val="20"/>
+              </w:rPr>
+              <w:t xml:space="preserve">($240) </w:t>
+            </w:r>
+          </w:p>
+        </w:tc>
+        <w:tc>
+          <w:tcPr>
+            <w:tcW w:w="770" w:type="dxa"/>
+          </w:tcPr>
+          <w:p>
+            <w:pPr>
+              <w:pStyle w:val="NoSpacing"/>
+              <w:rPr>
+                <w:rFonts w:ascii="Times New Roman" w:hAnsi="Times New Roman" w:cs="Times New Roman"/>
+                <w:sz w:val="16"/>
+                <w:szCs w:val="20"/>
+              </w:rPr>
+            </w:pPr>
+          </w:p>
+        </w:tc>
+        <w:tc>
+          <w:tcPr>
+            <w:tcW w:w="1620" w:type="dxa"/>
+          </w:tcPr>
+          <w:p>
+            <w:pPr>
+              <w:pStyle w:val="NoSpacing"/>
+              <w:numPr>
+                <w:ilvl w:val="0"/>
+                <w:numId w:val="3"/>
+              </w:numPr>
+              <w:tabs>
+                <w:tab w:val="left" w:pos="111"/>
+              </w:tabs>
+              <w:ind w:left="0" w:right="12" w:firstLine="0"/>
+              <w:rPr>
+                <w:rFonts w:ascii="Times New Roman" w:hAnsi="Times New Roman" w:cs="Times New Roman"/>
+                <w:sz w:val="16"/>
+                <w:szCs w:val="20"/>
+              </w:rPr>
+            </w:pPr>
+            <w:r>
+              <w:rPr>
+                <w:rFonts w:ascii="Times New Roman" w:hAnsi="Times New Roman" w:cs="Times New Roman"/>
+                <w:sz w:val="16"/>
+                <w:szCs w:val="20"/>
+              </w:rPr>
               <w:t>High resolution</w:t>
             </w:r>
           </w:p>
@@ -3911,14 +4155,6 @@
                 <w:szCs w:val="20"/>
               </w:rPr>
             </w:pPr>
-            <w:r>
-              <w:rPr>
-                <w:rFonts w:ascii="Times New Roman" w:hAnsi="Times New Roman" w:cs="Times New Roman"/>
-                <w:sz w:val="16"/>
-                <w:szCs w:val="20"/>
-              </w:rPr>
-              <w:t>Medium battery life</w:t>
-            </w:r>
           </w:p>
         </w:tc>
       </w:tr>
@@ -3936,7 +4172,6 @@
           <w:rFonts w:ascii="Times New Roman" w:hAnsi="Times New Roman" w:cs="Times New Roman"/>
           <w:sz w:val="18"/>
         </w:rPr>
-        <w:lastRenderedPageBreak/>
         <w:t xml:space="preserve">Table </w:t>
       </w:r>
       <w:r>
@@ -4158,7 +4393,23 @@
           <w:rFonts w:ascii="Times New Roman" w:hAnsi="Times New Roman" w:cs="Times New Roman"/>
           <w:color w:val="00B050"/>
         </w:rPr>
-        <w:t xml:space="preserve"> it is actually doing (use flow/case diagrams)</w:t>
+        <w:t xml:space="preserve"> it is </w:t>
+      </w:r>
+      <w:proofErr w:type="gramStart"/>
+      <w:r>
+        <w:rPr>
+          <w:rFonts w:ascii="Times New Roman" w:hAnsi="Times New Roman" w:cs="Times New Roman"/>
+          <w:color w:val="00B050"/>
+        </w:rPr>
+        <w:t>actually doing</w:t>
+      </w:r>
+      <w:proofErr w:type="gramEnd"/>
+      <w:r>
+        <w:rPr>
+          <w:rFonts w:ascii="Times New Roman" w:hAnsi="Times New Roman" w:cs="Times New Roman"/>
+          <w:color w:val="00B050"/>
+        </w:rPr>
+        <w:t xml:space="preserve"> (use flow/case diagrams)</w:t>
       </w:r>
     </w:p>
     <w:p>
@@ -4238,7 +4489,23 @@
           <w:rFonts w:ascii="Times New Roman" w:hAnsi="Times New Roman" w:cs="Times New Roman"/>
           <w:color w:val="00B050"/>
         </w:rPr>
-        <w:t xml:space="preserve">(example) actor=user walks into the kitchen and says "coffee". System starts the coffee-maker and pours the coffee in the mug. </w:t>
+        <w:t xml:space="preserve">(example) actor=user walks into the kitchen and says "coffee". System starts the </w:t>
+      </w:r>
+      <w:proofErr w:type="gramStart"/>
+      <w:r>
+        <w:rPr>
+          <w:rFonts w:ascii="Times New Roman" w:hAnsi="Times New Roman" w:cs="Times New Roman"/>
+          <w:color w:val="00B050"/>
+        </w:rPr>
+        <w:t>coffee-maker</w:t>
+      </w:r>
+      <w:proofErr w:type="gramEnd"/>
+      <w:r>
+        <w:rPr>
+          <w:rFonts w:ascii="Times New Roman" w:hAnsi="Times New Roman" w:cs="Times New Roman"/>
+          <w:color w:val="00B050"/>
+        </w:rPr>
+        <w:t xml:space="preserve"> and pours the coffee in the mug. </w:t>
       </w:r>
     </w:p>
     <w:p>
@@ -4377,7 +4644,23 @@
           <w:rFonts w:ascii="Times New Roman" w:hAnsi="Times New Roman" w:cs="Times New Roman"/>
           <w:color w:val="00B050"/>
         </w:rPr>
-        <w:t xml:space="preserve">, including: </w:t>
+        <w:t xml:space="preserve">, </w:t>
+      </w:r>
+      <w:proofErr w:type="gramStart"/>
+      <w:r>
+        <w:rPr>
+          <w:rFonts w:ascii="Times New Roman" w:hAnsi="Times New Roman" w:cs="Times New Roman"/>
+          <w:color w:val="00B050"/>
+        </w:rPr>
+        <w:t>including:</w:t>
+      </w:r>
+      <w:proofErr w:type="gramEnd"/>
+      <w:r>
+        <w:rPr>
+          <w:rFonts w:ascii="Times New Roman" w:hAnsi="Times New Roman" w:cs="Times New Roman"/>
+          <w:color w:val="00B050"/>
+        </w:rPr>
+        <w:t xml:space="preserve"> </w:t>
       </w:r>
       <w:r>
         <w:rPr>
@@ -4606,6 +4889,7 @@
           <w:rFonts w:ascii="Times New Roman" w:hAnsi="Times New Roman" w:cs="Times New Roman"/>
           <w:color w:val="00B050"/>
         </w:rPr>
+        <w:lastRenderedPageBreak/>
         <w:t>The implementation of the object: electrical, programming, mechanical</w:t>
       </w:r>
     </w:p>
@@ -4646,7 +4930,23 @@
           <w:rFonts w:ascii="Times New Roman" w:hAnsi="Times New Roman" w:cs="Times New Roman"/>
           <w:color w:val="00B050"/>
         </w:rPr>
-        <w:t xml:space="preserve">How the object is implemented in details: </w:t>
+        <w:t xml:space="preserve">How the object is implemented in </w:t>
+      </w:r>
+      <w:proofErr w:type="gramStart"/>
+      <w:r>
+        <w:rPr>
+          <w:rFonts w:ascii="Times New Roman" w:hAnsi="Times New Roman" w:cs="Times New Roman"/>
+          <w:color w:val="00B050"/>
+        </w:rPr>
+        <w:t>details</w:t>
+      </w:r>
+      <w:proofErr w:type="gramEnd"/>
+      <w:r>
+        <w:rPr>
+          <w:rFonts w:ascii="Times New Roman" w:hAnsi="Times New Roman" w:cs="Times New Roman"/>
+          <w:color w:val="00B050"/>
+        </w:rPr>
+        <w:t xml:space="preserve">: </w:t>
       </w:r>
     </w:p>
     <w:p>
@@ -4706,8 +5006,23 @@
           <w:rFonts w:ascii="Times New Roman" w:hAnsi="Times New Roman" w:cs="Times New Roman"/>
           <w:color w:val="00B050"/>
         </w:rPr>
-        <w:lastRenderedPageBreak/>
-        <w:t xml:space="preserve">If possible, provide schematics (or other implementation) for both high and low level objects. </w:t>
+        <w:t xml:space="preserve">If possible, provide schematics (or other implementation) for both </w:t>
+      </w:r>
+      <w:proofErr w:type="gramStart"/>
+      <w:r>
+        <w:rPr>
+          <w:rFonts w:ascii="Times New Roman" w:hAnsi="Times New Roman" w:cs="Times New Roman"/>
+          <w:color w:val="00B050"/>
+        </w:rPr>
+        <w:t>high and low level</w:t>
+      </w:r>
+      <w:proofErr w:type="gramEnd"/>
+      <w:r>
+        <w:rPr>
+          <w:rFonts w:ascii="Times New Roman" w:hAnsi="Times New Roman" w:cs="Times New Roman"/>
+          <w:color w:val="00B050"/>
+        </w:rPr>
+        <w:t xml:space="preserve"> objects. </w:t>
       </w:r>
     </w:p>
     <w:p>
@@ -4823,7 +5138,23 @@
           <w:rFonts w:ascii="Times New Roman" w:hAnsi="Times New Roman" w:cs="Times New Roman"/>
           <w:color w:val="00B050"/>
         </w:rPr>
-        <w:t>Provide the description of how to test your device, when it will be finished</w:t>
+        <w:t xml:space="preserve">Provide the description of how to test your </w:t>
+      </w:r>
+      <w:proofErr w:type="gramStart"/>
+      <w:r>
+        <w:rPr>
+          <w:rFonts w:ascii="Times New Roman" w:hAnsi="Times New Roman" w:cs="Times New Roman"/>
+          <w:color w:val="00B050"/>
+        </w:rPr>
+        <w:t>device, when</w:t>
+      </w:r>
+      <w:proofErr w:type="gramEnd"/>
+      <w:r>
+        <w:rPr>
+          <w:rFonts w:ascii="Times New Roman" w:hAnsi="Times New Roman" w:cs="Times New Roman"/>
+          <w:color w:val="00B050"/>
+        </w:rPr>
+        <w:t xml:space="preserve"> it will be finished</w:t>
       </w:r>
     </w:p>
     <w:p>
@@ -4956,36 +5287,584 @@
         <w:jc w:val="both"/>
         <w:rPr>
           <w:rFonts w:ascii="Times New Roman" w:hAnsi="Times New Roman" w:cs="Times New Roman"/>
-          <w:b/>
-          <w:color w:val="00B050"/>
+          <w:color w:val="00B050"/>
+        </w:rPr>
+      </w:pPr>
+      <w:r>
+        <w:rPr>
+          <w:rFonts w:ascii="Times New Roman" w:hAnsi="Times New Roman" w:cs="Times New Roman"/>
+          <w:color w:val="00B050"/>
+        </w:rPr>
+        <w:t xml:space="preserve">Write the user's manual for the end customer: how to </w:t>
+      </w:r>
+      <w:r>
+        <w:rPr>
+          <w:rFonts w:ascii="Times New Roman" w:hAnsi="Times New Roman" w:cs="Times New Roman"/>
+          <w:color w:val="00B050"/>
+        </w:rPr>
+        <w:t xml:space="preserve">setup, use, how to connect, etc. </w:t>
+      </w:r>
+    </w:p>
+    <w:p>
+      <w:pPr>
+        <w:pStyle w:val="NoSpacing"/>
+        <w:rPr>
+          <w:rFonts w:ascii="Times New Roman" w:hAnsi="Times New Roman" w:cs="Times New Roman"/>
+          <w:b/>
+          <w:szCs w:val="20"/>
+        </w:rPr>
+      </w:pPr>
+      <w:r>
+        <w:rPr>
+          <w:rFonts w:ascii="Times New Roman" w:hAnsi="Times New Roman" w:cs="Times New Roman"/>
+          <w:b/>
+          <w:szCs w:val="20"/>
+        </w:rPr>
+        <w:t>Step 1</w:t>
+      </w:r>
+    </w:p>
+    <w:p>
+      <w:pPr>
+        <w:pStyle w:val="NoSpacing"/>
+        <w:rPr>
+          <w:rFonts w:ascii="Times New Roman" w:hAnsi="Times New Roman" w:cs="Times New Roman"/>
+          <w:bCs/>
+          <w:szCs w:val="20"/>
+        </w:rPr>
+      </w:pPr>
+      <w:r>
+        <w:rPr>
+          <w:rFonts w:ascii="Times New Roman" w:hAnsi="Times New Roman" w:cs="Times New Roman"/>
+          <w:bCs/>
+          <w:szCs w:val="20"/>
+        </w:rPr>
+        <w:t xml:space="preserve">Connect </w:t>
+      </w:r>
+      <w:r>
+        <w:rPr>
+          <w:rFonts w:ascii="Times New Roman" w:hAnsi="Times New Roman" w:cs="Times New Roman"/>
+        </w:rPr>
+        <w:t xml:space="preserve">the </w:t>
+      </w:r>
+      <w:r>
+        <w:rPr>
+          <w:rFonts w:ascii="Times New Roman" w:hAnsi="Times New Roman" w:cs="Times New Roman"/>
+        </w:rPr>
+        <w:t xml:space="preserve">motor, keypad, </w:t>
+      </w:r>
+      <w:r>
+        <w:rPr>
+          <w:rFonts w:ascii="Times New Roman" w:hAnsi="Times New Roman" w:cs="Times New Roman"/>
+        </w:rPr>
+        <w:t>RP</w:t>
+      </w:r>
+      <w:r>
+        <w:rPr>
+          <w:rFonts w:ascii="Times New Roman" w:hAnsi="Times New Roman" w:cs="Times New Roman"/>
+        </w:rPr>
+        <w:t>i, and reed switch</w:t>
+      </w:r>
+      <w:r>
+        <w:rPr>
+          <w:rFonts w:ascii="Times New Roman" w:hAnsi="Times New Roman" w:cs="Times New Roman"/>
+        </w:rPr>
+        <w:t xml:space="preserve"> to the appropriate ports on the printed circuit boards</w:t>
+      </w:r>
+    </w:p>
+    <w:p>
+      <w:pPr>
+        <w:pStyle w:val="NoSpacing"/>
+        <w:rPr>
+          <w:rFonts w:ascii="Times New Roman" w:hAnsi="Times New Roman" w:cs="Times New Roman"/>
+          <w:b/>
           <w:sz w:val="28"/>
         </w:rPr>
       </w:pPr>
-      <w:r>
-        <w:rPr>
-          <w:rFonts w:ascii="Times New Roman" w:hAnsi="Times New Roman" w:cs="Times New Roman"/>
-          <w:color w:val="00B050"/>
-        </w:rPr>
-        <w:t xml:space="preserve">Write the user's manual for the end customer: how to </w:t>
-      </w:r>
-      <w:r>
-        <w:rPr>
-          <w:rFonts w:ascii="Times New Roman" w:hAnsi="Times New Roman" w:cs="Times New Roman"/>
-          <w:color w:val="00B050"/>
-        </w:rPr>
-        <w:t xml:space="preserve">setup, use, how to connect, etc. </w:t>
-      </w:r>
-    </w:p>
-    <w:p>
-      <w:pPr>
-        <w:pStyle w:val="NoSpacing"/>
-        <w:jc w:val="center"/>
-        <w:rPr>
-          <w:rFonts w:ascii="Times New Roman" w:hAnsi="Times New Roman" w:cs="Times New Roman"/>
-          <w:b/>
-          <w:sz w:val="28"/>
-        </w:rPr>
-      </w:pPr>
+    </w:p>
+    <w:p>
+      <w:pPr>
+        <w:pStyle w:val="NoSpacing"/>
+        <w:rPr>
+          <w:rFonts w:ascii="Times New Roman" w:hAnsi="Times New Roman" w:cs="Times New Roman"/>
+          <w:b/>
+          <w:szCs w:val="20"/>
+        </w:rPr>
+      </w:pPr>
+      <w:r>
+        <w:rPr>
+          <w:rFonts w:ascii="Times New Roman" w:hAnsi="Times New Roman" w:cs="Times New Roman"/>
+          <w:b/>
+          <w:szCs w:val="20"/>
+        </w:rPr>
+        <w:t>Step 2</w:t>
+      </w:r>
+    </w:p>
+    <w:p>
+      <w:pPr>
+        <w:pStyle w:val="NoSpacing"/>
+        <w:rPr>
+          <w:rFonts w:ascii="Times New Roman" w:hAnsi="Times New Roman" w:cs="Times New Roman"/>
+          <w:bCs/>
+          <w:szCs w:val="20"/>
+        </w:rPr>
+      </w:pPr>
+      <w:r>
+        <w:rPr>
+          <w:rFonts w:ascii="Times New Roman" w:hAnsi="Times New Roman" w:cs="Times New Roman"/>
+          <w:bCs/>
+          <w:szCs w:val="20"/>
+        </w:rPr>
+        <w:t>Connect the Camera and AC adapter to the RPi.</w:t>
+      </w:r>
+      <w:r>
+        <w:rPr>
+          <w:rFonts w:ascii="Times New Roman" w:hAnsi="Times New Roman" w:cs="Times New Roman"/>
+          <w:bCs/>
+          <w:szCs w:val="20"/>
+        </w:rPr>
+        <w:t xml:space="preserve"> Connect the RPi to </w:t>
+      </w:r>
+      <w:r>
+        <w:rPr>
+          <w:rFonts w:ascii="Times New Roman" w:hAnsi="Times New Roman" w:cs="Times New Roman"/>
+          <w:bCs/>
+          <w:szCs w:val="20"/>
+        </w:rPr>
+        <w:t>a</w:t>
+      </w:r>
+      <w:r>
+        <w:rPr>
+          <w:rFonts w:ascii="Times New Roman" w:hAnsi="Times New Roman" w:cs="Times New Roman"/>
+          <w:bCs/>
+          <w:szCs w:val="20"/>
+        </w:rPr>
+        <w:t xml:space="preserve"> monitor</w:t>
+      </w:r>
+      <w:r>
+        <w:rPr>
+          <w:rFonts w:ascii="Times New Roman" w:hAnsi="Times New Roman" w:cs="Times New Roman"/>
+          <w:bCs/>
+          <w:szCs w:val="20"/>
+        </w:rPr>
+        <w:t>/TV</w:t>
+      </w:r>
+      <w:r>
+        <w:rPr>
+          <w:rFonts w:ascii="Times New Roman" w:hAnsi="Times New Roman" w:cs="Times New Roman"/>
+          <w:bCs/>
+          <w:szCs w:val="20"/>
+        </w:rPr>
+        <w:t xml:space="preserve">. </w:t>
+      </w:r>
+      <w:r>
+        <w:rPr>
+          <w:rFonts w:ascii="Times New Roman" w:hAnsi="Times New Roman" w:cs="Times New Roman"/>
+          <w:bCs/>
+          <w:szCs w:val="20"/>
+        </w:rPr>
+        <w:t>Power up the RPi</w:t>
+      </w:r>
+    </w:p>
+    <w:p>
+      <w:pPr>
+        <w:pStyle w:val="NoSpacing"/>
+        <w:rPr>
+          <w:rFonts w:ascii="Times New Roman" w:hAnsi="Times New Roman" w:cs="Times New Roman"/>
+          <w:bCs/>
+          <w:szCs w:val="20"/>
+        </w:rPr>
+      </w:pPr>
+    </w:p>
+    <w:p>
+      <w:pPr>
+        <w:pStyle w:val="NoSpacing"/>
+        <w:rPr>
+          <w:rFonts w:ascii="Times New Roman" w:hAnsi="Times New Roman" w:cs="Times New Roman"/>
+          <w:b/>
+          <w:szCs w:val="20"/>
+        </w:rPr>
+      </w:pPr>
+      <w:r>
+        <w:rPr>
+          <w:rFonts w:ascii="Times New Roman" w:hAnsi="Times New Roman" w:cs="Times New Roman"/>
+          <w:b/>
+          <w:szCs w:val="20"/>
+        </w:rPr>
+        <w:t>Step 3</w:t>
+      </w:r>
+    </w:p>
+    <w:p>
+      <w:pPr>
+        <w:pStyle w:val="NoSpacing"/>
+        <w:rPr>
+          <w:rFonts w:ascii="Times New Roman" w:hAnsi="Times New Roman" w:cs="Times New Roman"/>
+          <w:bCs/>
+          <w:szCs w:val="20"/>
+        </w:rPr>
+      </w:pPr>
+      <w:r>
+        <w:rPr>
+          <w:rFonts w:ascii="Times New Roman" w:hAnsi="Times New Roman" w:cs="Times New Roman"/>
+          <w:bCs/>
+          <w:szCs w:val="20"/>
+        </w:rPr>
+        <w:t xml:space="preserve">Either take a frontal picture of your face with included camera or import a </w:t>
+      </w:r>
+      <w:r>
+        <w:rPr>
+          <w:rFonts w:ascii="Times New Roman" w:hAnsi="Times New Roman" w:cs="Times New Roman"/>
+          <w:bCs/>
+          <w:szCs w:val="20"/>
+        </w:rPr>
+        <w:t>picture and</w:t>
+      </w:r>
+      <w:r>
+        <w:rPr>
+          <w:rFonts w:ascii="Times New Roman" w:hAnsi="Times New Roman" w:cs="Times New Roman"/>
+          <w:bCs/>
+          <w:szCs w:val="20"/>
+        </w:rPr>
+        <w:t xml:space="preserve"> save it in the KED folder on the RPi. </w:t>
+      </w:r>
+      <w:r>
+        <w:rPr>
+          <w:rFonts w:ascii="Times New Roman" w:hAnsi="Times New Roman" w:cs="Times New Roman"/>
+          <w:bCs/>
+          <w:szCs w:val="20"/>
+        </w:rPr>
+        <w:t xml:space="preserve">Make sure the picture of your face is well lit with even lighting. </w:t>
+      </w:r>
+    </w:p>
+    <w:p>
+      <w:pPr>
+        <w:pStyle w:val="NoSpacing"/>
+        <w:rPr>
+          <w:rFonts w:ascii="Times New Roman" w:hAnsi="Times New Roman" w:cs="Times New Roman"/>
+          <w:bCs/>
+          <w:szCs w:val="20"/>
+        </w:rPr>
+      </w:pPr>
+    </w:p>
+    <w:p>
+      <w:pPr>
+        <w:pStyle w:val="NoSpacing"/>
+        <w:rPr>
+          <w:rFonts w:ascii="Times New Roman" w:hAnsi="Times New Roman" w:cs="Times New Roman"/>
+          <w:b/>
+          <w:szCs w:val="20"/>
+        </w:rPr>
+      </w:pPr>
+      <w:r>
+        <w:rPr>
+          <w:rFonts w:ascii="Times New Roman" w:hAnsi="Times New Roman" w:cs="Times New Roman"/>
+          <w:b/>
+          <w:szCs w:val="20"/>
+        </w:rPr>
+        <w:t>Step 4</w:t>
+      </w:r>
+    </w:p>
+    <w:p>
+      <w:pPr>
+        <w:pStyle w:val="NoSpacing"/>
+        <w:rPr>
+          <w:rFonts w:ascii="Times New Roman" w:hAnsi="Times New Roman" w:cs="Times New Roman"/>
+          <w:bCs/>
+          <w:szCs w:val="20"/>
+        </w:rPr>
+      </w:pPr>
+      <w:r>
+        <w:rPr>
+          <w:rFonts w:ascii="Times New Roman" w:hAnsi="Times New Roman" w:cs="Times New Roman"/>
+          <w:bCs/>
+          <w:szCs w:val="20"/>
+        </w:rPr>
+        <w:t>Close out of the KED folder and open a terminal on the RPi. Navigate to the KED folder and run the KED main program</w:t>
+      </w:r>
+    </w:p>
+    <w:p>
+      <w:pPr>
+        <w:pStyle w:val="NoSpacing"/>
+        <w:rPr>
+          <w:rFonts w:ascii="Times New Roman" w:hAnsi="Times New Roman" w:cs="Times New Roman"/>
+          <w:bCs/>
+          <w:szCs w:val="20"/>
+        </w:rPr>
+      </w:pPr>
+    </w:p>
+    <w:p>
+      <w:pPr>
+        <w:pStyle w:val="NoSpacing"/>
+        <w:rPr>
+          <w:rFonts w:ascii="Times New Roman" w:hAnsi="Times New Roman" w:cs="Times New Roman"/>
+          <w:b/>
+          <w:szCs w:val="20"/>
+        </w:rPr>
+      </w:pPr>
+    </w:p>
+    <w:p>
+      <w:pPr>
+        <w:pStyle w:val="NoSpacing"/>
+        <w:rPr>
+          <w:rFonts w:ascii="Times New Roman" w:hAnsi="Times New Roman" w:cs="Times New Roman"/>
+          <w:b/>
+          <w:szCs w:val="20"/>
+        </w:rPr>
+      </w:pPr>
+      <w:r>
+        <w:rPr>
+          <w:rFonts w:ascii="Times New Roman" w:hAnsi="Times New Roman" w:cs="Times New Roman"/>
+          <w:b/>
+          <w:szCs w:val="20"/>
+        </w:rPr>
+        <w:lastRenderedPageBreak/>
+        <w:t>Step 5</w:t>
+      </w:r>
+    </w:p>
+    <w:p>
+      <w:pPr>
+        <w:pStyle w:val="NoSpacing"/>
+        <w:rPr>
+          <w:rFonts w:ascii="Times New Roman" w:hAnsi="Times New Roman" w:cs="Times New Roman"/>
+          <w:bCs/>
+          <w:szCs w:val="20"/>
+        </w:rPr>
+      </w:pPr>
+      <w:r>
+        <w:rPr>
+          <w:rFonts w:ascii="Times New Roman" w:hAnsi="Times New Roman" w:cs="Times New Roman"/>
+          <w:bCs/>
+          <w:szCs w:val="20"/>
+        </w:rPr>
+        <w:t xml:space="preserve">After KED boots up, the main menu is </w:t>
+      </w:r>
+      <w:r>
+        <w:rPr>
+          <w:rFonts w:ascii="Times New Roman" w:hAnsi="Times New Roman" w:cs="Times New Roman"/>
+          <w:bCs/>
+          <w:szCs w:val="20"/>
+        </w:rPr>
+        <w:t>di</w:t>
+      </w:r>
+      <w:r>
+        <w:rPr>
+          <w:rFonts w:ascii="Times New Roman" w:hAnsi="Times New Roman" w:cs="Times New Roman"/>
+          <w:bCs/>
+          <w:szCs w:val="20"/>
+        </w:rPr>
+        <w:t xml:space="preserve">splayed on the monitor. </w:t>
+      </w:r>
+      <w:r>
+        <w:rPr>
+          <w:rFonts w:ascii="Times New Roman" w:hAnsi="Times New Roman" w:cs="Times New Roman"/>
+          <w:bCs/>
+          <w:szCs w:val="20"/>
+        </w:rPr>
+        <w:t xml:space="preserve">Displayed are different actions that can be performed. </w:t>
+      </w:r>
+    </w:p>
+    <w:p>
+      <w:pPr>
+        <w:pStyle w:val="NoSpacing"/>
+        <w:rPr>
+          <w:rFonts w:ascii="Times New Roman" w:hAnsi="Times New Roman" w:cs="Times New Roman"/>
+          <w:bCs/>
+          <w:szCs w:val="20"/>
+        </w:rPr>
+      </w:pPr>
+    </w:p>
+    <w:p>
+      <w:pPr>
+        <w:pStyle w:val="NoSpacing"/>
+        <w:rPr>
+          <w:rFonts w:ascii="Times New Roman" w:hAnsi="Times New Roman" w:cs="Times New Roman"/>
+          <w:b/>
+          <w:szCs w:val="20"/>
+        </w:rPr>
+      </w:pPr>
+      <w:r>
+        <w:rPr>
+          <w:rFonts w:ascii="Times New Roman" w:hAnsi="Times New Roman" w:cs="Times New Roman"/>
+          <w:b/>
+          <w:szCs w:val="20"/>
+        </w:rPr>
+        <w:t>Step 6</w:t>
+      </w:r>
+    </w:p>
+    <w:p>
+      <w:pPr>
+        <w:pStyle w:val="NoSpacing"/>
+        <w:rPr>
+          <w:rFonts w:ascii="Times New Roman" w:hAnsi="Times New Roman" w:cs="Times New Roman"/>
+          <w:bCs/>
+          <w:szCs w:val="20"/>
+        </w:rPr>
+      </w:pPr>
+      <w:r>
+        <w:rPr>
+          <w:rFonts w:ascii="Times New Roman" w:hAnsi="Times New Roman" w:cs="Times New Roman"/>
+          <w:bCs/>
+          <w:szCs w:val="20"/>
+        </w:rPr>
+        <w:t xml:space="preserve">For set up, navigate to “ARM/DISARM the security.” This toggles the </w:t>
+      </w:r>
+      <w:r>
+        <w:rPr>
+          <w:rFonts w:ascii="Times New Roman" w:hAnsi="Times New Roman" w:cs="Times New Roman"/>
+          <w:bCs/>
+          <w:szCs w:val="20"/>
+        </w:rPr>
+        <w:t xml:space="preserve">security of KED. If the disarmed, KED will not send an email alert to you in case of a break in. It is strongly advised to keep this option on. </w:t>
+      </w:r>
+    </w:p>
+    <w:p>
+      <w:pPr>
+        <w:pStyle w:val="NoSpacing"/>
+        <w:rPr>
+          <w:rFonts w:ascii="Times New Roman" w:hAnsi="Times New Roman" w:cs="Times New Roman"/>
+          <w:bCs/>
+          <w:szCs w:val="20"/>
+        </w:rPr>
+      </w:pPr>
+    </w:p>
+    <w:p>
+      <w:pPr>
+        <w:pStyle w:val="NoSpacing"/>
+        <w:rPr>
+          <w:rFonts w:ascii="Times New Roman" w:hAnsi="Times New Roman" w:cs="Times New Roman"/>
+          <w:b/>
+          <w:szCs w:val="20"/>
+        </w:rPr>
+      </w:pPr>
+      <w:r>
+        <w:rPr>
+          <w:rFonts w:ascii="Times New Roman" w:hAnsi="Times New Roman" w:cs="Times New Roman"/>
+          <w:b/>
+          <w:szCs w:val="20"/>
+        </w:rPr>
+        <w:t>Step 7</w:t>
+      </w:r>
+    </w:p>
+    <w:p>
+      <w:pPr>
+        <w:pStyle w:val="NoSpacing"/>
+        <w:rPr>
+          <w:rFonts w:ascii="Times New Roman" w:hAnsi="Times New Roman" w:cs="Times New Roman"/>
+          <w:bCs/>
+          <w:szCs w:val="20"/>
+        </w:rPr>
+      </w:pPr>
+      <w:r>
+        <w:rPr>
+          <w:rFonts w:ascii="Times New Roman" w:hAnsi="Times New Roman" w:cs="Times New Roman"/>
+          <w:bCs/>
+          <w:szCs w:val="20"/>
+        </w:rPr>
+        <w:t>Navigate to “Generate Key” option. Selecting this option will open the key generator menu. Keys are another option of unlocking KED</w:t>
+      </w:r>
+      <w:r>
+        <w:rPr>
+          <w:rFonts w:ascii="Times New Roman" w:hAnsi="Times New Roman" w:cs="Times New Roman"/>
+          <w:bCs/>
+          <w:szCs w:val="20"/>
+        </w:rPr>
+        <w:t>. Keys have an expiration date</w:t>
+      </w:r>
+      <w:r>
+        <w:rPr>
+          <w:rFonts w:ascii="Times New Roman" w:hAnsi="Times New Roman" w:cs="Times New Roman"/>
+          <w:bCs/>
+          <w:szCs w:val="20"/>
+        </w:rPr>
+        <w:t>.</w:t>
+      </w:r>
+      <w:r>
+        <w:rPr>
+          <w:rFonts w:ascii="Times New Roman" w:hAnsi="Times New Roman" w:cs="Times New Roman"/>
+          <w:bCs/>
+          <w:szCs w:val="20"/>
+        </w:rPr>
+        <w:t xml:space="preserve"> You can select what time and how many days</w:t>
+      </w:r>
+      <w:r>
+        <w:rPr>
+          <w:rFonts w:ascii="Times New Roman" w:hAnsi="Times New Roman" w:cs="Times New Roman"/>
+          <w:bCs/>
+          <w:szCs w:val="20"/>
+        </w:rPr>
+        <w:t xml:space="preserve"> the key will be expired. The type of key can be also changed here like if this a key for a friend/family or for type of courier. If the numbers in the key is not to your liking, </w:t>
+      </w:r>
+      <w:r>
+        <w:rPr>
+          <w:rFonts w:ascii="Times New Roman" w:hAnsi="Times New Roman" w:cs="Times New Roman"/>
+          <w:bCs/>
+          <w:szCs w:val="20"/>
+        </w:rPr>
+        <w:t xml:space="preserve">the key’s numbers can be randomized with the regenerate command. 10 keys </w:t>
+      </w:r>
+      <w:proofErr w:type="gramStart"/>
+      <w:r>
+        <w:rPr>
+          <w:rFonts w:ascii="Times New Roman" w:hAnsi="Times New Roman" w:cs="Times New Roman"/>
+          <w:bCs/>
+          <w:szCs w:val="20"/>
+        </w:rPr>
+        <w:t>is</w:t>
+      </w:r>
+      <w:proofErr w:type="gramEnd"/>
+      <w:r>
+        <w:rPr>
+          <w:rFonts w:ascii="Times New Roman" w:hAnsi="Times New Roman" w:cs="Times New Roman"/>
+          <w:bCs/>
+          <w:szCs w:val="20"/>
+        </w:rPr>
+        <w:t xml:space="preserve"> the limit that you can use. </w:t>
+      </w:r>
+    </w:p>
+    <w:p>
+      <w:pPr>
+        <w:pStyle w:val="NoSpacing"/>
+        <w:rPr>
+          <w:rFonts w:ascii="Times New Roman" w:hAnsi="Times New Roman" w:cs="Times New Roman"/>
+          <w:bCs/>
+          <w:szCs w:val="20"/>
+        </w:rPr>
+      </w:pPr>
+    </w:p>
+    <w:p>
+      <w:pPr>
+        <w:pStyle w:val="NoSpacing"/>
+        <w:rPr>
+          <w:rFonts w:ascii="Times New Roman" w:hAnsi="Times New Roman" w:cs="Times New Roman"/>
+          <w:b/>
+          <w:szCs w:val="20"/>
+        </w:rPr>
+      </w:pPr>
+      <w:r>
+        <w:rPr>
+          <w:rFonts w:ascii="Times New Roman" w:hAnsi="Times New Roman" w:cs="Times New Roman"/>
+          <w:b/>
+          <w:szCs w:val="20"/>
+        </w:rPr>
+        <w:t xml:space="preserve">Step 8 </w:t>
+      </w:r>
+    </w:p>
+    <w:p>
+      <w:pPr>
+        <w:pStyle w:val="NoSpacing"/>
+        <w:rPr>
+          <w:rFonts w:ascii="Times New Roman" w:hAnsi="Times New Roman" w:cs="Times New Roman"/>
+          <w:bCs/>
+          <w:szCs w:val="20"/>
+        </w:rPr>
+      </w:pPr>
+      <w:r>
+        <w:rPr>
+          <w:rFonts w:ascii="Times New Roman" w:hAnsi="Times New Roman" w:cs="Times New Roman"/>
+          <w:bCs/>
+          <w:szCs w:val="20"/>
+        </w:rPr>
+        <w:t xml:space="preserve">Exit the Key menu. Navigate to the “Settings” option. The sensitivity of KED can be changed here. Higher Sensitivity makes it easier for KED to recognize your face, but it is more likely to trigger false positives. Accelerometer sensitivity can also be changed here. Higher Sensitivity leads to can detect break ins better at the cost of more false positives. </w:t>
+      </w:r>
     </w:p>
     <w:p>
       <w:pPr>
@@ -5641,7 +6520,25 @@
                 <w:sz w:val="16"/>
                 <w:szCs w:val="20"/>
               </w:rPr>
-              <w:t>CAD skills sufficient to design the device case</w:t>
+              <w:t xml:space="preserve">CAD skills </w:t>
+            </w:r>
+            <w:proofErr w:type="gramStart"/>
+            <w:r>
+              <w:rPr>
+                <w:rFonts w:ascii="Times New Roman" w:hAnsi="Times New Roman" w:cs="Times New Roman"/>
+                <w:sz w:val="16"/>
+                <w:szCs w:val="20"/>
+              </w:rPr>
+              <w:t>sufficient</w:t>
+            </w:r>
+            <w:proofErr w:type="gramEnd"/>
+            <w:r>
+              <w:rPr>
+                <w:rFonts w:ascii="Times New Roman" w:hAnsi="Times New Roman" w:cs="Times New Roman"/>
+                <w:sz w:val="16"/>
+                <w:szCs w:val="20"/>
+              </w:rPr>
+              <w:t xml:space="preserve"> to design the device case</w:t>
             </w:r>
           </w:p>
         </w:tc>
@@ -6592,7 +7489,7 @@
                           </pic:cNvPicPr>
                         </pic:nvPicPr>
                         <pic:blipFill>
-                          <a:blip r:embed="rId10" cstate="print">
+                          <a:blip r:embed="rId11" cstate="print">
                             <a:extLst>
                               <a:ext uri="{28A0092B-C50C-407E-A947-70E740481C1C}">
                                 <a14:useLocalDpi xmlns:a14="http://schemas.microsoft.com/office/drawing/2010/main" val="0"/>
@@ -7159,7 +8056,23 @@
           <w:rFonts w:ascii="Times New Roman" w:hAnsi="Times New Roman" w:cs="Times New Roman"/>
           <w:color w:val="00B050"/>
         </w:rPr>
-        <w:t xml:space="preserve">Prepare the marketing flyer – at least 2 pages (so it could be printed both-sides). Include buzzwords, key functions, large, good quality and good looking pictures. </w:t>
+        <w:t xml:space="preserve">Prepare the marketing flyer – at least 2 pages (so it could be printed both-sides). Include buzzwords, key functions, large, good quality and </w:t>
+      </w:r>
+      <w:proofErr w:type="gramStart"/>
+      <w:r>
+        <w:rPr>
+          <w:rFonts w:ascii="Times New Roman" w:hAnsi="Times New Roman" w:cs="Times New Roman"/>
+          <w:color w:val="00B050"/>
+        </w:rPr>
+        <w:t>good looking</w:t>
+      </w:r>
+      <w:proofErr w:type="gramEnd"/>
+      <w:r>
+        <w:rPr>
+          <w:rFonts w:ascii="Times New Roman" w:hAnsi="Times New Roman" w:cs="Times New Roman"/>
+          <w:color w:val="00B050"/>
+        </w:rPr>
+        <w:t xml:space="preserve"> pictures. </w:t>
       </w:r>
       <w:r>
         <w:rPr>
@@ -7279,6 +8192,7 @@
         </w:rPr>
         <w:t xml:space="preserve">, but I encourage you to extend this with anything that you consider worth to place in this report. </w:t>
       </w:r>
+      <w:proofErr w:type="gramStart"/>
       <w:r>
         <w:rPr>
           <w:rFonts w:ascii="Times New Roman" w:hAnsi="Times New Roman" w:cs="Times New Roman"/>
@@ -7286,8 +8200,9 @@
           <w:color w:val="00B050"/>
           <w:sz w:val="26"/>
         </w:rPr>
-        <w:t xml:space="preserve">Don't send the report with just tables filled and few sentences of description. This report needs to be </w:t>
-      </w:r>
+        <w:t>Don't</w:t>
+      </w:r>
+      <w:proofErr w:type="gramEnd"/>
       <w:r>
         <w:rPr>
           <w:rFonts w:ascii="Times New Roman" w:hAnsi="Times New Roman" w:cs="Times New Roman"/>
@@ -7295,6 +8210,15 @@
           <w:color w:val="00B050"/>
           <w:sz w:val="26"/>
         </w:rPr>
+        <w:t xml:space="preserve"> send the report with just tables filled and few sentences of description. This report needs to be </w:t>
+      </w:r>
+      <w:r>
+        <w:rPr>
+          <w:rFonts w:ascii="Times New Roman" w:hAnsi="Times New Roman" w:cs="Times New Roman"/>
+          <w:b/>
+          <w:color w:val="00B050"/>
+          <w:sz w:val="26"/>
+        </w:rPr>
         <w:t>a</w:t>
       </w:r>
       <w:r>
@@ -7538,7 +8462,7 @@
       </w:r>
     </w:p>
     <w:sectPr>
-      <w:footerReference w:type="default" r:id="rId11"/>
+      <w:footerReference w:type="default" r:id="rId12"/>
       <w:pgSz w:w="12240" w:h="15840"/>
       <w:pgMar w:top="1440" w:right="1440" w:bottom="1440" w:left="1440" w:header="720" w:footer="720" w:gutter="0"/>
       <w:cols w:space="720"/>
@@ -9696,4 +10620,16 @@
     </a:ext>
   </a:extLst>
 </a:theme>
+</file>
+
+<file path=customXml/item1.xml><?xml version="1.0" encoding="utf-8"?>
+<b:Sources xmlns:b="http://schemas.openxmlformats.org/officeDocument/2006/bibliography" xmlns="http://schemas.openxmlformats.org/officeDocument/2006/bibliography" SelectedStyle="\APASixthEditionOfficeOnline.xsl" StyleName="APA" Version="6"/>
+</file>
+
+<file path=customXml/itemProps1.xml><?xml version="1.0" encoding="utf-8"?>
+<ds:datastoreItem xmlns:ds="http://schemas.openxmlformats.org/officeDocument/2006/customXml" ds:itemID="{0E7203B1-ADB8-4F2C-9CF7-F5BEB018E223}">
+  <ds:schemaRefs>
+    <ds:schemaRef ds:uri="http://schemas.openxmlformats.org/officeDocument/2006/bibliography"/>
+  </ds:schemaRefs>
+</ds:datastoreItem>
 </file>
</xml_diff>

<commit_message>
Pushing up old stuff
</commit_message>
<xml_diff>
--- a/Documents/Final Report/RuizTakemoto_KED-FinalReport.docx
+++ b/Documents/Final Report/RuizTakemoto_KED-FinalReport.docx
@@ -1060,8 +1060,17 @@
           <w:rFonts w:ascii="Times New Roman" w:hAnsi="Times New Roman" w:cs="Times New Roman"/>
           <w:sz w:val="20"/>
         </w:rPr>
-        <w:t>Instructor: Dr. Grzegorz Chmaj</w:t>
-      </w:r>
+        <w:t xml:space="preserve">Instructor: Dr. Grzegorz </w:t>
+      </w:r>
+      <w:proofErr w:type="spellStart"/>
+      <w:r>
+        <w:rPr>
+          <w:rFonts w:ascii="Times New Roman" w:hAnsi="Times New Roman" w:cs="Times New Roman"/>
+          <w:sz w:val="20"/>
+        </w:rPr>
+        <w:t>Chmaj</w:t>
+      </w:r>
+      <w:proofErr w:type="spellEnd"/>
     </w:p>
     <w:p>
       <w:pPr>
@@ -1163,7 +1172,49 @@
         <w:rPr>
           <w:color w:val="000000"/>
         </w:rPr>
-        <w:t>Keyless Entry Door (KED) is developed to provide convenience and security to the front door. The device is inspired by the future of smart homes. KED offers convenience by unlocking the door using FaceNet, a CNN for facial recognition. FaceNet analyzes the person’s facial structure and verifies their identity. If the person’s identity is valid, the motor will unlock the door, otherwise, the door remains locked. Thus, giving a seamless entry without the need of a key. Security is also improved by implementing a force detecting sensor onto the device. If an unusual amount of force is applied to the door, KED will alert the owner of a possible breakin or dispatch authorities if necessary. Further functions of KED include the ability for couriers to safely drop off packages, generate digital keys for friends or family, and access the camera at the front door.</w:t>
+        <w:t xml:space="preserve">Keyless Entry Door (KED) is developed to provide convenience and security to the front door. The device is inspired by the future of smart homes. KED offers convenience by unlocking the door using </w:t>
+      </w:r>
+      <w:proofErr w:type="spellStart"/>
+      <w:r>
+        <w:rPr>
+          <w:color w:val="000000"/>
+        </w:rPr>
+        <w:t>FaceNet</w:t>
+      </w:r>
+      <w:proofErr w:type="spellEnd"/>
+      <w:r>
+        <w:rPr>
+          <w:color w:val="000000"/>
+        </w:rPr>
+        <w:t xml:space="preserve">, a CNN for facial recognition. </w:t>
+      </w:r>
+      <w:proofErr w:type="spellStart"/>
+      <w:r>
+        <w:rPr>
+          <w:color w:val="000000"/>
+        </w:rPr>
+        <w:t>FaceNet</w:t>
+      </w:r>
+      <w:proofErr w:type="spellEnd"/>
+      <w:r>
+        <w:rPr>
+          <w:color w:val="000000"/>
+        </w:rPr>
+        <w:t xml:space="preserve"> analyzes the person’s facial structure and verifies their identity. If the person’s identity is valid, the motor will unlock the door, otherwise, the door remains locked. Thus, giving a seamless entry without the need of a key. Security is also improved by implementing a force detecting sensor onto the device. If an unusual amount of force is applied to the door, KED will alert the owner of a possible </w:t>
+      </w:r>
+      <w:proofErr w:type="spellStart"/>
+      <w:r>
+        <w:rPr>
+          <w:color w:val="000000"/>
+        </w:rPr>
+        <w:t>breakin</w:t>
+      </w:r>
+      <w:proofErr w:type="spellEnd"/>
+      <w:r>
+        <w:rPr>
+          <w:color w:val="000000"/>
+        </w:rPr>
+        <w:t xml:space="preserve"> or dispatch authorities if necessary. Further functions of KED include the ability for couriers to safely drop off packages, generate digital keys for friends or family, and access the camera at the front door.</w:t>
       </w:r>
     </w:p>
     <w:p>
@@ -1233,7 +1284,31 @@
         <w:rPr>
           <w:rFonts w:ascii="Times New Roman" w:hAnsi="Times New Roman" w:cs="Times New Roman"/>
         </w:rPr>
-        <w:t xml:space="preserve">Keyless Entry Door(KED) identifies people’s faces in a video stream, compares them to images in a database, and recognizes known faces. If an individual’s face is recognized, the door unlocks itself automatically. Additional features include a key generator which allows entry through a keypad, and an accelerometer to detect a break in. KED will offer convenience as the user does not have to pull out his or her key in order to open the door. </w:t>
+        <w:t>Keyless Entry Door</w:t>
+      </w:r>
+      <w:r>
+        <w:rPr>
+          <w:rFonts w:ascii="Times New Roman" w:hAnsi="Times New Roman" w:cs="Times New Roman"/>
+        </w:rPr>
+        <w:t xml:space="preserve"> </w:t>
+      </w:r>
+      <w:r>
+        <w:rPr>
+          <w:rFonts w:ascii="Times New Roman" w:hAnsi="Times New Roman" w:cs="Times New Roman"/>
+        </w:rPr>
+        <w:t>(KED) identifies people’s faces in a video stream, compares them to images in a database, and recognizes known faces. If an individual’s face is recognized, the door unlocks itself automatically. Additional features include a key generator which allows entry through a keypad, and an accelerometer to detect a break in. KED offer</w:t>
+      </w:r>
+      <w:r>
+        <w:rPr>
+          <w:rFonts w:ascii="Times New Roman" w:hAnsi="Times New Roman" w:cs="Times New Roman"/>
+        </w:rPr>
+        <w:t>s</w:t>
+      </w:r>
+      <w:r>
+        <w:rPr>
+          <w:rFonts w:ascii="Times New Roman" w:hAnsi="Times New Roman" w:cs="Times New Roman"/>
+        </w:rPr>
+        <w:t xml:space="preserve"> convenience as the user does not have to pull out his or her key in order to open the door. </w:t>
       </w:r>
       <w:r>
         <w:rPr>
@@ -1302,7 +1377,91 @@
         <w:rPr>
           <w:rFonts w:ascii="Times New Roman" w:hAnsi="Times New Roman" w:cs="Times New Roman"/>
         </w:rPr>
-        <w:t xml:space="preserve">Facial Recognition has been implemented in a variety of products and services. One example is the service FacePRO from Panasonic. FacePRO’s matches a person’s face using live video to a database of registered faces and alerts the user of matching faces. It includes up to 20 cameras on a server and up to 30,000 known faces. A similar product is FaceVACS from Cognitec. FaceVACS also identifies peoples’ faces from video streams and recognize known faces. FaceVACs also provides services like frequent visitors, generate demographic statistics, and more depending on the version of the product bought. Other products that closely resemble our project are smart doorbell products. Standard features of these products are two-way communication, video recording, and motion sensors. Google Nest has the features mentioned above, along with a facial recognition system. The facial recognition is only used to alert the user if a face is recognized. </w:t>
+        <w:t xml:space="preserve">Facial Recognition has been implemented in a variety of products and services. One example is the service </w:t>
+      </w:r>
+      <w:proofErr w:type="spellStart"/>
+      <w:r>
+        <w:rPr>
+          <w:rFonts w:ascii="Times New Roman" w:hAnsi="Times New Roman" w:cs="Times New Roman"/>
+        </w:rPr>
+        <w:t>FacePRO</w:t>
+      </w:r>
+      <w:proofErr w:type="spellEnd"/>
+      <w:r>
+        <w:rPr>
+          <w:rFonts w:ascii="Times New Roman" w:hAnsi="Times New Roman" w:cs="Times New Roman"/>
+        </w:rPr>
+        <w:t xml:space="preserve"> from Panasonic. </w:t>
+      </w:r>
+      <w:proofErr w:type="spellStart"/>
+      <w:r>
+        <w:rPr>
+          <w:rFonts w:ascii="Times New Roman" w:hAnsi="Times New Roman" w:cs="Times New Roman"/>
+        </w:rPr>
+        <w:t>FacePRO’s</w:t>
+      </w:r>
+      <w:proofErr w:type="spellEnd"/>
+      <w:r>
+        <w:rPr>
+          <w:rFonts w:ascii="Times New Roman" w:hAnsi="Times New Roman" w:cs="Times New Roman"/>
+        </w:rPr>
+        <w:t xml:space="preserve"> matches a person’s face using live video to a database of registered faces and alerts the user of matching faces. It includes up to 20 cameras on a server and up to 30,000 known faces. A similar product is </w:t>
+      </w:r>
+      <w:proofErr w:type="spellStart"/>
+      <w:r>
+        <w:rPr>
+          <w:rFonts w:ascii="Times New Roman" w:hAnsi="Times New Roman" w:cs="Times New Roman"/>
+        </w:rPr>
+        <w:t>FaceVACS</w:t>
+      </w:r>
+      <w:proofErr w:type="spellEnd"/>
+      <w:r>
+        <w:rPr>
+          <w:rFonts w:ascii="Times New Roman" w:hAnsi="Times New Roman" w:cs="Times New Roman"/>
+        </w:rPr>
+        <w:t xml:space="preserve"> from </w:t>
+      </w:r>
+      <w:proofErr w:type="spellStart"/>
+      <w:r>
+        <w:rPr>
+          <w:rFonts w:ascii="Times New Roman" w:hAnsi="Times New Roman" w:cs="Times New Roman"/>
+        </w:rPr>
+        <w:t>Cognitec</w:t>
+      </w:r>
+      <w:proofErr w:type="spellEnd"/>
+      <w:r>
+        <w:rPr>
+          <w:rFonts w:ascii="Times New Roman" w:hAnsi="Times New Roman" w:cs="Times New Roman"/>
+        </w:rPr>
+        <w:t xml:space="preserve">. </w:t>
+      </w:r>
+      <w:proofErr w:type="spellStart"/>
+      <w:r>
+        <w:rPr>
+          <w:rFonts w:ascii="Times New Roman" w:hAnsi="Times New Roman" w:cs="Times New Roman"/>
+        </w:rPr>
+        <w:t>FaceVACS</w:t>
+      </w:r>
+      <w:proofErr w:type="spellEnd"/>
+      <w:r>
+        <w:rPr>
+          <w:rFonts w:ascii="Times New Roman" w:hAnsi="Times New Roman" w:cs="Times New Roman"/>
+        </w:rPr>
+        <w:t xml:space="preserve"> also identifies peoples’ faces from video streams and recognize known faces. </w:t>
+      </w:r>
+      <w:proofErr w:type="spellStart"/>
+      <w:r>
+        <w:rPr>
+          <w:rFonts w:ascii="Times New Roman" w:hAnsi="Times New Roman" w:cs="Times New Roman"/>
+        </w:rPr>
+        <w:t>FaceVACs</w:t>
+      </w:r>
+      <w:proofErr w:type="spellEnd"/>
+      <w:r>
+        <w:rPr>
+          <w:rFonts w:ascii="Times New Roman" w:hAnsi="Times New Roman" w:cs="Times New Roman"/>
+        </w:rPr>
+        <w:t xml:space="preserve"> also provides services like frequent visitors, generate demographic statistics, and more depending on the version of the product bought. Other products that closely resemble our project are smart doorbell products. Standard features of these products are two-way communication, video recording, and motion sensors. Google Nest has the features mentioned above, along with a facial recognition system. The facial recognition is only used to alert the user if a face is recognized. </w:t>
       </w:r>
     </w:p>
     <w:p>
@@ -1326,7 +1485,35 @@
         <w:rPr>
           <w:rFonts w:ascii="Times New Roman" w:hAnsi="Times New Roman" w:cs="Times New Roman"/>
         </w:rPr>
-        <w:t xml:space="preserve">Our project is different from the above-mentioned products. Products like FacePRO and FaceVACS recognize people and alert the user, they are not products the general consumer will buy. They are more focused on business and public use. Recently, states have been coming together to ban facial recognition in public settings, so these products might not be available for businesses in most states. </w:t>
+        <w:t xml:space="preserve">Our project is different from the above-mentioned products. Products like </w:t>
+      </w:r>
+      <w:proofErr w:type="spellStart"/>
+      <w:r>
+        <w:rPr>
+          <w:rFonts w:ascii="Times New Roman" w:hAnsi="Times New Roman" w:cs="Times New Roman"/>
+        </w:rPr>
+        <w:t>FacePRO</w:t>
+      </w:r>
+      <w:proofErr w:type="spellEnd"/>
+      <w:r>
+        <w:rPr>
+          <w:rFonts w:ascii="Times New Roman" w:hAnsi="Times New Roman" w:cs="Times New Roman"/>
+        </w:rPr>
+        <w:t xml:space="preserve"> and </w:t>
+      </w:r>
+      <w:proofErr w:type="spellStart"/>
+      <w:r>
+        <w:rPr>
+          <w:rFonts w:ascii="Times New Roman" w:hAnsi="Times New Roman" w:cs="Times New Roman"/>
+        </w:rPr>
+        <w:t>FaceVACS</w:t>
+      </w:r>
+      <w:proofErr w:type="spellEnd"/>
+      <w:r>
+        <w:rPr>
+          <w:rFonts w:ascii="Times New Roman" w:hAnsi="Times New Roman" w:cs="Times New Roman"/>
+        </w:rPr>
+        <w:t xml:space="preserve"> recognize people and alert the user, they are not products the general consumer will buy. They are more focused on business and public use. Recently, states have been coming together to ban facial recognition in public settings, so these products might not be available for businesses in most states. </w:t>
       </w:r>
       <w:commentRangeStart w:id="0"/>
       <w:commentRangeEnd w:id="0"/>
@@ -1373,13 +1560,55 @@
           <w:rFonts w:ascii="Times New Roman" w:hAnsi="Times New Roman" w:cs="Times New Roman"/>
         </w:rPr>
         <w:lastRenderedPageBreak/>
-        <w:t xml:space="preserve">convolutional neural network (CNN) consists of an input layer and an output layer, along with multiple hidden layers. For our project, an image of a face is sent into a CNN, and its features are extracted as it goes through each of layer of the CNN. It returns a probability that the face in the image is a certain person. There are also different CNN models, and each are designed for a specific input. We chose the FaceNet model, since it specializes in facial recognition. </w:t>
-      </w:r>
-      <w:r>
-        <w:rPr>
-          <w:rFonts w:ascii="Times New Roman" w:hAnsi="Times New Roman" w:cs="Times New Roman"/>
-        </w:rPr>
-        <w:t xml:space="preserve">When an image is passed in, FaceNet calculates how close that the image is to </w:t>
+        <w:t xml:space="preserve">convolutional neural network (CNN) consists of an input layer and an output layer, along with multiple hidden layers. For our project, an image of a face is sent into a CNN, and its features are extracted as it goes through each of layer of the CNN. It returns a probability that the face in the image is a certain person. There are also different CNN models, and each are designed for a specific input. We chose the </w:t>
+      </w:r>
+      <w:proofErr w:type="spellStart"/>
+      <w:r>
+        <w:rPr>
+          <w:rFonts w:ascii="Times New Roman" w:hAnsi="Times New Roman" w:cs="Times New Roman"/>
+        </w:rPr>
+        <w:t>FaceNet</w:t>
+      </w:r>
+      <w:proofErr w:type="spellEnd"/>
+      <w:r>
+        <w:rPr>
+          <w:rFonts w:ascii="Times New Roman" w:hAnsi="Times New Roman" w:cs="Times New Roman"/>
+        </w:rPr>
+        <w:t xml:space="preserve"> </w:t>
+      </w:r>
+      <w:proofErr w:type="gramStart"/>
+      <w:r>
+        <w:rPr>
+          <w:rFonts w:ascii="Times New Roman" w:hAnsi="Times New Roman" w:cs="Times New Roman"/>
+        </w:rPr>
+        <w:t>model, since</w:t>
+      </w:r>
+      <w:proofErr w:type="gramEnd"/>
+      <w:r>
+        <w:rPr>
+          <w:rFonts w:ascii="Times New Roman" w:hAnsi="Times New Roman" w:cs="Times New Roman"/>
+        </w:rPr>
+        <w:t xml:space="preserve"> it specializes in facial recognition. </w:t>
+      </w:r>
+      <w:r>
+        <w:rPr>
+          <w:rFonts w:ascii="Times New Roman" w:hAnsi="Times New Roman" w:cs="Times New Roman"/>
+        </w:rPr>
+        <w:t xml:space="preserve">When an image is passed in, </w:t>
+      </w:r>
+      <w:proofErr w:type="spellStart"/>
+      <w:r>
+        <w:rPr>
+          <w:rFonts w:ascii="Times New Roman" w:hAnsi="Times New Roman" w:cs="Times New Roman"/>
+        </w:rPr>
+        <w:t>FaceNet</w:t>
+      </w:r>
+      <w:proofErr w:type="spellEnd"/>
+      <w:r>
+        <w:rPr>
+          <w:rFonts w:ascii="Times New Roman" w:hAnsi="Times New Roman" w:cs="Times New Roman"/>
+        </w:rPr>
+        <w:t xml:space="preserve"> calculates how close that the image is to </w:t>
       </w:r>
       <w:r>
         <w:rPr>
@@ -1700,6 +1929,7 @@
                 <w:szCs w:val="20"/>
               </w:rPr>
             </w:pPr>
+            <w:proofErr w:type="spellStart"/>
             <w:r>
               <w:rPr>
                 <w:rFonts w:ascii="Times New Roman" w:hAnsi="Times New Roman" w:cs="Times New Roman"/>
@@ -1709,6 +1939,7 @@
               </w:rPr>
               <w:t>FacePro</w:t>
             </w:r>
+            <w:proofErr w:type="spellEnd"/>
           </w:p>
         </w:tc>
         <w:tc>
@@ -1724,6 +1955,7 @@
                 <w:szCs w:val="20"/>
               </w:rPr>
             </w:pPr>
+            <w:proofErr w:type="spellStart"/>
             <w:r>
               <w:rPr>
                 <w:rFonts w:ascii="Times New Roman" w:hAnsi="Times New Roman" w:cs="Times New Roman"/>
@@ -1732,6 +1964,7 @@
               </w:rPr>
               <w:t>PanaSonic</w:t>
             </w:r>
+            <w:proofErr w:type="spellEnd"/>
           </w:p>
         </w:tc>
         <w:tc>
@@ -2186,13 +2419,23 @@
                 <w:szCs w:val="20"/>
               </w:rPr>
             </w:pPr>
-            <w:r>
-              <w:rPr>
-                <w:rFonts w:ascii="Times New Roman" w:hAnsi="Times New Roman" w:cs="Times New Roman"/>
-                <w:sz w:val="20"/>
-                <w:szCs w:val="20"/>
-              </w:rPr>
-              <w:t xml:space="preserve">FaceNet </w:t>
+            <w:proofErr w:type="spellStart"/>
+            <w:r>
+              <w:rPr>
+                <w:rFonts w:ascii="Times New Roman" w:hAnsi="Times New Roman" w:cs="Times New Roman"/>
+                <w:sz w:val="20"/>
+                <w:szCs w:val="20"/>
+              </w:rPr>
+              <w:t>FaceNet</w:t>
+            </w:r>
+            <w:proofErr w:type="spellEnd"/>
+            <w:r>
+              <w:rPr>
+                <w:rFonts w:ascii="Times New Roman" w:hAnsi="Times New Roman" w:cs="Times New Roman"/>
+                <w:sz w:val="20"/>
+                <w:szCs w:val="20"/>
+              </w:rPr>
+              <w:t xml:space="preserve"> </w:t>
             </w:r>
           </w:p>
           <w:p>
@@ -2502,6 +2745,7 @@
                 <w:szCs w:val="20"/>
               </w:rPr>
             </w:pPr>
+            <w:proofErr w:type="spellStart"/>
             <w:r>
               <w:rPr>
                 <w:rFonts w:ascii="Times New Roman" w:hAnsi="Times New Roman" w:cs="Times New Roman"/>
@@ -2511,6 +2755,7 @@
               </w:rPr>
               <w:t>FacePro</w:t>
             </w:r>
+            <w:proofErr w:type="spellEnd"/>
           </w:p>
         </w:tc>
         <w:tc>
@@ -2572,6 +2817,7 @@
                 <w:szCs w:val="20"/>
               </w:rPr>
             </w:pPr>
+            <w:proofErr w:type="gramStart"/>
             <w:r>
               <w:rPr>
                 <w:rFonts w:ascii="Times New Roman" w:hAnsi="Times New Roman" w:cs="Times New Roman"/>
@@ -2580,6 +2826,7 @@
               </w:rPr>
               <w:t>Very high</w:t>
             </w:r>
+            <w:proofErr w:type="gramEnd"/>
           </w:p>
         </w:tc>
         <w:tc>
@@ -3359,7 +3606,23 @@
           <w:szCs w:val="24"/>
         </w:rPr>
         <w:tab/>
-        <w:t xml:space="preserve">For facial recognition, there are several available options. Initially, KED used the Haar </w:t>
+        <w:t xml:space="preserve">For facial recognition, there are several available options. Initially, KED used the </w:t>
+      </w:r>
+      <w:proofErr w:type="spellStart"/>
+      <w:r>
+        <w:rPr>
+          <w:rFonts w:ascii="Times New Roman" w:hAnsi="Times New Roman" w:cs="Times New Roman"/>
+          <w:szCs w:val="24"/>
+        </w:rPr>
+        <w:t>Haar</w:t>
+      </w:r>
+      <w:proofErr w:type="spellEnd"/>
+      <w:r>
+        <w:rPr>
+          <w:rFonts w:ascii="Times New Roman" w:hAnsi="Times New Roman" w:cs="Times New Roman"/>
+          <w:szCs w:val="24"/>
+        </w:rPr>
+        <w:t xml:space="preserve"> </w:t>
       </w:r>
       <w:r>
         <w:rPr>
@@ -3380,35 +3643,94 @@
           <w:rFonts w:ascii="Times New Roman" w:hAnsi="Times New Roman" w:cs="Times New Roman"/>
           <w:szCs w:val="24"/>
         </w:rPr>
-        <w:t xml:space="preserve">recognition and face verification. Haar uses pixel sums to identify features in a face. </w:t>
-      </w:r>
-      <w:r>
-        <w:rPr>
-          <w:rFonts w:ascii="Times New Roman" w:hAnsi="Times New Roman" w:cs="Times New Roman"/>
-          <w:szCs w:val="24"/>
-        </w:rPr>
-        <w:t xml:space="preserve">Haar requires multiple images to describe a face with accuracy because it is a weak classifier, its accuracy is slightly better than random. Due to its somewhat poor verification, Haar cascades are only used in detecting a face. </w:t>
-      </w:r>
+        <w:t xml:space="preserve">recognition and face verification. </w:t>
+      </w:r>
+      <w:proofErr w:type="spellStart"/>
+      <w:r>
+        <w:rPr>
+          <w:rFonts w:ascii="Times New Roman" w:hAnsi="Times New Roman" w:cs="Times New Roman"/>
+          <w:szCs w:val="24"/>
+        </w:rPr>
+        <w:t>Haar</w:t>
+      </w:r>
+      <w:proofErr w:type="spellEnd"/>
+      <w:r>
+        <w:rPr>
+          <w:rFonts w:ascii="Times New Roman" w:hAnsi="Times New Roman" w:cs="Times New Roman"/>
+          <w:szCs w:val="24"/>
+        </w:rPr>
+        <w:t xml:space="preserve"> uses pixel sums to identify features in a face. </w:t>
+      </w:r>
+      <w:proofErr w:type="spellStart"/>
+      <w:r>
+        <w:rPr>
+          <w:rFonts w:ascii="Times New Roman" w:hAnsi="Times New Roman" w:cs="Times New Roman"/>
+          <w:szCs w:val="24"/>
+        </w:rPr>
+        <w:t>Haar</w:t>
+      </w:r>
+      <w:proofErr w:type="spellEnd"/>
+      <w:r>
+        <w:rPr>
+          <w:rFonts w:ascii="Times New Roman" w:hAnsi="Times New Roman" w:cs="Times New Roman"/>
+          <w:szCs w:val="24"/>
+        </w:rPr>
+        <w:t xml:space="preserve"> requires multiple images to describe a face with accuracy because it is a weak classifier, its accuracy is slightly better than random. Due to its somewhat poor verification, </w:t>
+      </w:r>
+      <w:proofErr w:type="spellStart"/>
+      <w:r>
+        <w:rPr>
+          <w:rFonts w:ascii="Times New Roman" w:hAnsi="Times New Roman" w:cs="Times New Roman"/>
+          <w:szCs w:val="24"/>
+        </w:rPr>
+        <w:t>Haar</w:t>
+      </w:r>
+      <w:proofErr w:type="spellEnd"/>
+      <w:r>
+        <w:rPr>
+          <w:rFonts w:ascii="Times New Roman" w:hAnsi="Times New Roman" w:cs="Times New Roman"/>
+          <w:szCs w:val="24"/>
+        </w:rPr>
+        <w:t xml:space="preserve"> cascades are only used in detecting a face. </w:t>
+      </w:r>
+      <w:proofErr w:type="spellStart"/>
       <w:r>
         <w:rPr>
           <w:rFonts w:ascii="Times New Roman" w:hAnsi="Times New Roman" w:cs="Times New Roman"/>
           <w:shd w:val="clear" w:color="auto" w:fill="FFFFFF"/>
         </w:rPr>
-        <w:t xml:space="preserve">OpenFace is a deep learning facial recognition model </w:t>
-      </w:r>
+        <w:t>OpenFace</w:t>
+      </w:r>
+      <w:proofErr w:type="spellEnd"/>
       <w:r>
         <w:rPr>
           <w:rFonts w:ascii="Times New Roman" w:hAnsi="Times New Roman" w:cs="Times New Roman"/>
           <w:shd w:val="clear" w:color="auto" w:fill="FFFFFF"/>
         </w:rPr>
+        <w:t xml:space="preserve"> is a deep learning facial recognition model </w:t>
+      </w:r>
+      <w:r>
+        <w:rPr>
+          <w:rFonts w:ascii="Times New Roman" w:hAnsi="Times New Roman" w:cs="Times New Roman"/>
+          <w:shd w:val="clear" w:color="auto" w:fill="FFFFFF"/>
+        </w:rPr>
         <w:t xml:space="preserve">that was considered for KED. </w:t>
       </w:r>
+      <w:proofErr w:type="spellStart"/>
       <w:r>
         <w:rPr>
           <w:rFonts w:ascii="Times New Roman" w:hAnsi="Times New Roman" w:cs="Times New Roman"/>
           <w:shd w:val="clear" w:color="auto" w:fill="FFFFFF"/>
         </w:rPr>
-        <w:t xml:space="preserve">OpenFace is a neural network that takes in a face image and transforms it into a specialized embedding. It does not use a Euclidian space compared to other neural networks. Because of its embedding, it is one of the faster neural networks available, but some accuracy is lost because of this. </w:t>
+        <w:t>OpenFace</w:t>
+      </w:r>
+      <w:proofErr w:type="spellEnd"/>
+      <w:r>
+        <w:rPr>
+          <w:rFonts w:ascii="Times New Roman" w:hAnsi="Times New Roman" w:cs="Times New Roman"/>
+          <w:shd w:val="clear" w:color="auto" w:fill="FFFFFF"/>
+        </w:rPr>
+        <w:t xml:space="preserve"> is a neural network that takes in a face image and transforms it into a specialized embedding. It does not use a Euclidian space compared to other neural networks. Because of its embedding, it is one of the faster neural networks available, but some accuracy is lost because of this. </w:t>
       </w:r>
       <w:r>
         <w:rPr>
@@ -3469,13 +3791,34 @@
           <w:shd w:val="clear" w:color="auto" w:fill="FFFFFF"/>
         </w:rPr>
         <w:tab/>
-        <w:t xml:space="preserve">FaceNet was the deciding neural network. </w:t>
-      </w:r>
+      </w:r>
+      <w:proofErr w:type="spellStart"/>
+      <w:r>
+        <w:rPr>
+          <w:shd w:val="clear" w:color="auto" w:fill="FFFFFF"/>
+        </w:rPr>
+        <w:t>FaceNet</w:t>
+      </w:r>
+      <w:proofErr w:type="spellEnd"/>
+      <w:r>
+        <w:rPr>
+          <w:shd w:val="clear" w:color="auto" w:fill="FFFFFF"/>
+        </w:rPr>
+        <w:t xml:space="preserve"> was the deciding neural network. </w:t>
+      </w:r>
+      <w:proofErr w:type="spellStart"/>
       <w:r>
         <w:rPr>
           <w:color w:val="000000"/>
         </w:rPr>
-        <w:t>FaceNet was selected for KED because it accomplishes both accuracy and efficiency.</w:t>
+        <w:t>FaceNet</w:t>
+      </w:r>
+      <w:proofErr w:type="spellEnd"/>
+      <w:r>
+        <w:rPr>
+          <w:color w:val="000000"/>
+        </w:rPr>
+        <w:t xml:space="preserve"> was selected for KED because it accomplishes both accuracy and efficiency.</w:t>
       </w:r>
       <w:r>
         <w:rPr>
@@ -3484,17 +3827,61 @@
         </w:rPr>
         <w:t xml:space="preserve"> </w:t>
       </w:r>
+      <w:proofErr w:type="spellStart"/>
       <w:r>
         <w:rPr>
           <w:color w:val="000000"/>
         </w:rPr>
         <w:t>FaceNet</w:t>
       </w:r>
+      <w:proofErr w:type="spellEnd"/>
       <w:r>
         <w:rPr>
           <w:color w:val="000000"/>
         </w:rPr>
-        <w:t xml:space="preserve"> achieves more accurate results when compared to OpenFace and does not slow the verification process like the VGG. FaceNet is unique in fact that it is two neural networks connected. The first neural network in FaceNet maps the face into a 3D Euclidean space. It also optimizes the </w:t>
+        <w:t xml:space="preserve"> achieves more accurate results when compared to </w:t>
+      </w:r>
+      <w:proofErr w:type="spellStart"/>
+      <w:r>
+        <w:rPr>
+          <w:color w:val="000000"/>
+        </w:rPr>
+        <w:t>OpenFace</w:t>
+      </w:r>
+      <w:proofErr w:type="spellEnd"/>
+      <w:r>
+        <w:rPr>
+          <w:color w:val="000000"/>
+        </w:rPr>
+        <w:t xml:space="preserve"> and does not slow the verification process like the VGG. </w:t>
+      </w:r>
+      <w:proofErr w:type="spellStart"/>
+      <w:r>
+        <w:rPr>
+          <w:color w:val="000000"/>
+        </w:rPr>
+        <w:t>FaceNet</w:t>
+      </w:r>
+      <w:proofErr w:type="spellEnd"/>
+      <w:r>
+        <w:rPr>
+          <w:color w:val="000000"/>
+        </w:rPr>
+        <w:t xml:space="preserve"> is unique in fact that it is two neural networks connected. The first neural network in </w:t>
+      </w:r>
+      <w:proofErr w:type="spellStart"/>
+      <w:r>
+        <w:rPr>
+          <w:color w:val="000000"/>
+        </w:rPr>
+        <w:t>FaceNet</w:t>
+      </w:r>
+      <w:proofErr w:type="spellEnd"/>
+      <w:r>
+        <w:rPr>
+          <w:color w:val="000000"/>
+        </w:rPr>
+        <w:t xml:space="preserve"> maps the face into a 3D Euclidean space. It also optimizes the </w:t>
       </w:r>
       <w:r>
         <w:rPr>
@@ -3765,7 +4152,23 @@
           <w:rFonts w:ascii="Times New Roman" w:hAnsi="Times New Roman" w:cs="Times New Roman"/>
           <w:szCs w:val="24"/>
         </w:rPr>
-        <w:t>s. If the users selects the “Disarm/Arm security” option, the security is armed or disarmed in response. “View Settings” allows the user to change sensitivity of the accelerometer and the distance needed for verification. For accelerometer, the more sensitive it is, the threshold to trigger an alert is lowered. For the distance, the less sensitive it, the threshold needed for verification is lowered. The user can also manually lock and unlock the door from the main menu. The user can see pervious keys used with the “Key History” option. Wit</w:t>
+        <w:t xml:space="preserve">s. If the users </w:t>
+      </w:r>
+      <w:proofErr w:type="gramStart"/>
+      <w:r>
+        <w:rPr>
+          <w:rFonts w:ascii="Times New Roman" w:hAnsi="Times New Roman" w:cs="Times New Roman"/>
+          <w:szCs w:val="24"/>
+        </w:rPr>
+        <w:t>selects</w:t>
+      </w:r>
+      <w:proofErr w:type="gramEnd"/>
+      <w:r>
+        <w:rPr>
+          <w:rFonts w:ascii="Times New Roman" w:hAnsi="Times New Roman" w:cs="Times New Roman"/>
+          <w:szCs w:val="24"/>
+        </w:rPr>
+        <w:t xml:space="preserve"> the “Disarm/Arm security” option, the security is armed or disarmed in response. “View Settings” allows the user to change sensitivity of the accelerometer and the distance needed for verification. For accelerometer, the more sensitive it is, the threshold to trigger an alert is lowered. For the distance, the less sensitive it, the threshold needed for verification is lowered. The user can also manually lock and unlock the door from the main menu. The user can see pervious keys used with the “Key History” option. Wit</w:t>
       </w:r>
       <w:r>
         <w:rPr>
@@ -3928,7 +4331,23 @@
           <w:rFonts w:ascii="Times New Roman" w:hAnsi="Times New Roman" w:cs="Times New Roman"/>
           <w:color w:val="00B050"/>
         </w:rPr>
-        <w:t xml:space="preserve"> it is actually doing (use flow/case diagrams)</w:t>
+        <w:t xml:space="preserve"> it is </w:t>
+      </w:r>
+      <w:proofErr w:type="gramStart"/>
+      <w:r>
+        <w:rPr>
+          <w:rFonts w:ascii="Times New Roman" w:hAnsi="Times New Roman" w:cs="Times New Roman"/>
+          <w:color w:val="00B050"/>
+        </w:rPr>
+        <w:t>actually doing</w:t>
+      </w:r>
+      <w:proofErr w:type="gramEnd"/>
+      <w:r>
+        <w:rPr>
+          <w:rFonts w:ascii="Times New Roman" w:hAnsi="Times New Roman" w:cs="Times New Roman"/>
+          <w:color w:val="00B050"/>
+        </w:rPr>
+        <w:t xml:space="preserve"> (use flow/case diagrams)</w:t>
       </w:r>
     </w:p>
     <w:p>
@@ -4008,7 +4427,23 @@
           <w:rFonts w:ascii="Times New Roman" w:hAnsi="Times New Roman" w:cs="Times New Roman"/>
           <w:color w:val="00B050"/>
         </w:rPr>
-        <w:t xml:space="preserve">(example) actor=user walks into the kitchen and says "coffee". System starts the coffee-maker and pours the coffee in the mug. </w:t>
+        <w:t xml:space="preserve">(example) actor=user walks into the kitchen and says "coffee". System starts the </w:t>
+      </w:r>
+      <w:proofErr w:type="gramStart"/>
+      <w:r>
+        <w:rPr>
+          <w:rFonts w:ascii="Times New Roman" w:hAnsi="Times New Roman" w:cs="Times New Roman"/>
+          <w:color w:val="00B050"/>
+        </w:rPr>
+        <w:t>coffee-maker</w:t>
+      </w:r>
+      <w:proofErr w:type="gramEnd"/>
+      <w:r>
+        <w:rPr>
+          <w:rFonts w:ascii="Times New Roman" w:hAnsi="Times New Roman" w:cs="Times New Roman"/>
+          <w:color w:val="00B050"/>
+        </w:rPr>
+        <w:t xml:space="preserve"> and pours the coffee in the mug. </w:t>
       </w:r>
     </w:p>
     <w:p>
@@ -4088,7 +4523,55 @@
           <w:rFonts w:ascii="Times New Roman" w:hAnsi="Times New Roman" w:cs="Times New Roman"/>
           <w:szCs w:val="24"/>
         </w:rPr>
-        <w:t xml:space="preserve">KED is two different modules, the RPi and the Atmega. The RPi manages the Key Database, the Random Key Generator, the Security Settings, Camera, and the Facial Recognition. The Atmega communicates with the accelerometer, and the motor. The RPi and the Atmega both communicate to each other via UART. </w:t>
+        <w:t xml:space="preserve">KED is two different modules, the RPi and the </w:t>
+      </w:r>
+      <w:proofErr w:type="spellStart"/>
+      <w:r>
+        <w:rPr>
+          <w:rFonts w:ascii="Times New Roman" w:hAnsi="Times New Roman" w:cs="Times New Roman"/>
+          <w:szCs w:val="24"/>
+        </w:rPr>
+        <w:t>Atmega</w:t>
+      </w:r>
+      <w:proofErr w:type="spellEnd"/>
+      <w:r>
+        <w:rPr>
+          <w:rFonts w:ascii="Times New Roman" w:hAnsi="Times New Roman" w:cs="Times New Roman"/>
+          <w:szCs w:val="24"/>
+        </w:rPr>
+        <w:t xml:space="preserve">. The RPi manages the Key Database, the Random Key Generator, the Security Settings, Camera, and the Facial Recognition. The </w:t>
+      </w:r>
+      <w:proofErr w:type="spellStart"/>
+      <w:r>
+        <w:rPr>
+          <w:rFonts w:ascii="Times New Roman" w:hAnsi="Times New Roman" w:cs="Times New Roman"/>
+          <w:szCs w:val="24"/>
+        </w:rPr>
+        <w:t>Atmega</w:t>
+      </w:r>
+      <w:proofErr w:type="spellEnd"/>
+      <w:r>
+        <w:rPr>
+          <w:rFonts w:ascii="Times New Roman" w:hAnsi="Times New Roman" w:cs="Times New Roman"/>
+          <w:szCs w:val="24"/>
+        </w:rPr>
+        <w:t xml:space="preserve"> communicates with the accelerometer, and the motor. The RPi and the </w:t>
+      </w:r>
+      <w:proofErr w:type="spellStart"/>
+      <w:r>
+        <w:rPr>
+          <w:rFonts w:ascii="Times New Roman" w:hAnsi="Times New Roman" w:cs="Times New Roman"/>
+          <w:szCs w:val="24"/>
+        </w:rPr>
+        <w:t>Atmega</w:t>
+      </w:r>
+      <w:proofErr w:type="spellEnd"/>
+      <w:r>
+        <w:rPr>
+          <w:rFonts w:ascii="Times New Roman" w:hAnsi="Times New Roman" w:cs="Times New Roman"/>
+          <w:szCs w:val="24"/>
+        </w:rPr>
+        <w:t xml:space="preserve"> both communicate to each other via UART. </w:t>
       </w:r>
     </w:p>
     <w:p>
@@ -4215,7 +4698,23 @@
           <w:szCs w:val="24"/>
         </w:rPr>
         <w:tab/>
-        <w:t>The Atmega controls the</w:t>
+        <w:t xml:space="preserve">The </w:t>
+      </w:r>
+      <w:proofErr w:type="spellStart"/>
+      <w:r>
+        <w:rPr>
+          <w:rFonts w:ascii="Times New Roman" w:hAnsi="Times New Roman" w:cs="Times New Roman"/>
+          <w:szCs w:val="24"/>
+        </w:rPr>
+        <w:t>Atmega</w:t>
+      </w:r>
+      <w:proofErr w:type="spellEnd"/>
+      <w:r>
+        <w:rPr>
+          <w:rFonts w:ascii="Times New Roman" w:hAnsi="Times New Roman" w:cs="Times New Roman"/>
+          <w:szCs w:val="24"/>
+        </w:rPr>
+        <w:t xml:space="preserve"> controls the</w:t>
       </w:r>
       <w:r>
         <w:rPr>
@@ -4313,7 +4812,23 @@
           <w:rFonts w:ascii="Times New Roman" w:hAnsi="Times New Roman" w:cs="Times New Roman"/>
           <w:color w:val="00B050"/>
         </w:rPr>
-        <w:t xml:space="preserve">, including: </w:t>
+        <w:t xml:space="preserve">, </w:t>
+      </w:r>
+      <w:proofErr w:type="gramStart"/>
+      <w:r>
+        <w:rPr>
+          <w:rFonts w:ascii="Times New Roman" w:hAnsi="Times New Roman" w:cs="Times New Roman"/>
+          <w:color w:val="00B050"/>
+        </w:rPr>
+        <w:t>including:</w:t>
+      </w:r>
+      <w:proofErr w:type="gramEnd"/>
+      <w:r>
+        <w:rPr>
+          <w:rFonts w:ascii="Times New Roman" w:hAnsi="Times New Roman" w:cs="Times New Roman"/>
+          <w:color w:val="00B050"/>
+        </w:rPr>
+        <w:t xml:space="preserve"> </w:t>
       </w:r>
       <w:r>
         <w:rPr>
@@ -4526,7 +5041,39 @@
           <w:szCs w:val="24"/>
         </w:rPr>
         <w:tab/>
-        <w:t xml:space="preserve">The camera is attached to the RPi via (USB or RPi Camera). In order to display the camera’s live feed, the python package, OpenCV, is used. Using OpenCV, the main program opens a window for the camera feed. Along with live feed, OpenCV is used for face detection, but not used for facial recognition. It uses Haar Casscades in order to determine if a face is detected. A rectangle is drawn around peoples’ faces on the camera feed to indicate that a face has been detected. </w:t>
+        <w:t xml:space="preserve">The camera is attached to the RPi via (USB or RPi Camera). In order to display the camera’s live feed, the python package, OpenCV, is used. Using OpenCV, the main program opens a window for the camera feed. Along with live feed, OpenCV is used for face detection, but not used for facial recognition. It uses </w:t>
+      </w:r>
+      <w:proofErr w:type="spellStart"/>
+      <w:r>
+        <w:rPr>
+          <w:rFonts w:ascii="Times New Roman" w:hAnsi="Times New Roman" w:cs="Times New Roman"/>
+          <w:szCs w:val="24"/>
+        </w:rPr>
+        <w:t>Haar</w:t>
+      </w:r>
+      <w:proofErr w:type="spellEnd"/>
+      <w:r>
+        <w:rPr>
+          <w:rFonts w:ascii="Times New Roman" w:hAnsi="Times New Roman" w:cs="Times New Roman"/>
+          <w:szCs w:val="24"/>
+        </w:rPr>
+        <w:t xml:space="preserve"> </w:t>
+      </w:r>
+      <w:proofErr w:type="spellStart"/>
+      <w:r>
+        <w:rPr>
+          <w:rFonts w:ascii="Times New Roman" w:hAnsi="Times New Roman" w:cs="Times New Roman"/>
+          <w:szCs w:val="24"/>
+        </w:rPr>
+        <w:t>Casscades</w:t>
+      </w:r>
+      <w:proofErr w:type="spellEnd"/>
+      <w:r>
+        <w:rPr>
+          <w:rFonts w:ascii="Times New Roman" w:hAnsi="Times New Roman" w:cs="Times New Roman"/>
+          <w:szCs w:val="24"/>
+        </w:rPr>
+        <w:t xml:space="preserve"> in order to determine if a face is detected. A rectangle is drawn around peoples’ faces on the camera feed to indicate that a face has been detected. </w:t>
       </w:r>
     </w:p>
     <w:p>
@@ -4615,7 +5162,23 @@
           <w:rFonts w:ascii="Times New Roman" w:hAnsi="Times New Roman" w:cs="Times New Roman"/>
           <w:szCs w:val="24"/>
         </w:rPr>
-        <w:t xml:space="preserve">After the phone call and email, KED will start playing an alarm. The simpleaudio python package is used in order to play sounds. KED will keep playing the alarm until it is deactivated. </w:t>
+        <w:t xml:space="preserve">After the phone call and email, KED will start playing an alarm. The </w:t>
+      </w:r>
+      <w:proofErr w:type="spellStart"/>
+      <w:r>
+        <w:rPr>
+          <w:rFonts w:ascii="Times New Roman" w:hAnsi="Times New Roman" w:cs="Times New Roman"/>
+          <w:szCs w:val="24"/>
+        </w:rPr>
+        <w:t>simpleaudio</w:t>
+      </w:r>
+      <w:proofErr w:type="spellEnd"/>
+      <w:r>
+        <w:rPr>
+          <w:rFonts w:ascii="Times New Roman" w:hAnsi="Times New Roman" w:cs="Times New Roman"/>
+          <w:szCs w:val="24"/>
+        </w:rPr>
+        <w:t xml:space="preserve"> python package is used in order to play sounds. KED will keep playing the alarm until it is deactivated. </w:t>
       </w:r>
     </w:p>
     <w:p>
@@ -4631,21 +5194,117 @@
           <w:szCs w:val="24"/>
         </w:rPr>
         <w:tab/>
-        <w:t>The Atmega is used to communicate with the motor and the accelerator. The type of motor KED uses is a stepper motor which are controlled by using discrete phases. The Atmega reads in accelerometer data using I2C.</w:t>
-      </w:r>
-      <w:r>
-        <w:rPr>
-          <w:rFonts w:ascii="Times New Roman" w:hAnsi="Times New Roman" w:cs="Times New Roman"/>
-          <w:szCs w:val="24"/>
-        </w:rPr>
-        <w:t xml:space="preserve"> The Atmega also takes in inputs from the keypad.</w:t>
-      </w:r>
-      <w:r>
-        <w:rPr>
-          <w:rFonts w:ascii="Times New Roman" w:hAnsi="Times New Roman" w:cs="Times New Roman"/>
-          <w:szCs w:val="24"/>
-        </w:rPr>
-        <w:t xml:space="preserve"> Both the Atmega and the RPi are in communication using UART. The connections between Atmega and RPi can be seen in figure (). The Atmega sends accelerometer data</w:t>
+        <w:t xml:space="preserve">The </w:t>
+      </w:r>
+      <w:proofErr w:type="spellStart"/>
+      <w:r>
+        <w:rPr>
+          <w:rFonts w:ascii="Times New Roman" w:hAnsi="Times New Roman" w:cs="Times New Roman"/>
+          <w:szCs w:val="24"/>
+        </w:rPr>
+        <w:t>Atmega</w:t>
+      </w:r>
+      <w:proofErr w:type="spellEnd"/>
+      <w:r>
+        <w:rPr>
+          <w:rFonts w:ascii="Times New Roman" w:hAnsi="Times New Roman" w:cs="Times New Roman"/>
+          <w:szCs w:val="24"/>
+        </w:rPr>
+        <w:t xml:space="preserve"> is used to communicate with the motor and the accelerator. The type of motor KED uses is a stepper motor which are controlled by using discrete phases. The </w:t>
+      </w:r>
+      <w:proofErr w:type="spellStart"/>
+      <w:r>
+        <w:rPr>
+          <w:rFonts w:ascii="Times New Roman" w:hAnsi="Times New Roman" w:cs="Times New Roman"/>
+          <w:szCs w:val="24"/>
+        </w:rPr>
+        <w:t>Atmega</w:t>
+      </w:r>
+      <w:proofErr w:type="spellEnd"/>
+      <w:r>
+        <w:rPr>
+          <w:rFonts w:ascii="Times New Roman" w:hAnsi="Times New Roman" w:cs="Times New Roman"/>
+          <w:szCs w:val="24"/>
+        </w:rPr>
+        <w:t xml:space="preserve"> reads in accelerometer data using I2C.</w:t>
+      </w:r>
+      <w:r>
+        <w:rPr>
+          <w:rFonts w:ascii="Times New Roman" w:hAnsi="Times New Roman" w:cs="Times New Roman"/>
+          <w:szCs w:val="24"/>
+        </w:rPr>
+        <w:t xml:space="preserve"> The </w:t>
+      </w:r>
+      <w:proofErr w:type="spellStart"/>
+      <w:r>
+        <w:rPr>
+          <w:rFonts w:ascii="Times New Roman" w:hAnsi="Times New Roman" w:cs="Times New Roman"/>
+          <w:szCs w:val="24"/>
+        </w:rPr>
+        <w:t>Atmega</w:t>
+      </w:r>
+      <w:proofErr w:type="spellEnd"/>
+      <w:r>
+        <w:rPr>
+          <w:rFonts w:ascii="Times New Roman" w:hAnsi="Times New Roman" w:cs="Times New Roman"/>
+          <w:szCs w:val="24"/>
+        </w:rPr>
+        <w:t xml:space="preserve"> also takes in inputs from the keypad.</w:t>
+      </w:r>
+      <w:r>
+        <w:rPr>
+          <w:rFonts w:ascii="Times New Roman" w:hAnsi="Times New Roman" w:cs="Times New Roman"/>
+          <w:szCs w:val="24"/>
+        </w:rPr>
+        <w:t xml:space="preserve"> Both the </w:t>
+      </w:r>
+      <w:proofErr w:type="spellStart"/>
+      <w:r>
+        <w:rPr>
+          <w:rFonts w:ascii="Times New Roman" w:hAnsi="Times New Roman" w:cs="Times New Roman"/>
+          <w:szCs w:val="24"/>
+        </w:rPr>
+        <w:t>Atmega</w:t>
+      </w:r>
+      <w:proofErr w:type="spellEnd"/>
+      <w:r>
+        <w:rPr>
+          <w:rFonts w:ascii="Times New Roman" w:hAnsi="Times New Roman" w:cs="Times New Roman"/>
+          <w:szCs w:val="24"/>
+        </w:rPr>
+        <w:t xml:space="preserve"> and the RPi are in communication using UART. The connections between </w:t>
+      </w:r>
+      <w:proofErr w:type="spellStart"/>
+      <w:r>
+        <w:rPr>
+          <w:rFonts w:ascii="Times New Roman" w:hAnsi="Times New Roman" w:cs="Times New Roman"/>
+          <w:szCs w:val="24"/>
+        </w:rPr>
+        <w:t>Atmega</w:t>
+      </w:r>
+      <w:proofErr w:type="spellEnd"/>
+      <w:r>
+        <w:rPr>
+          <w:rFonts w:ascii="Times New Roman" w:hAnsi="Times New Roman" w:cs="Times New Roman"/>
+          <w:szCs w:val="24"/>
+        </w:rPr>
+        <w:t xml:space="preserve"> and RPi can be seen in figure (). The </w:t>
+      </w:r>
+      <w:proofErr w:type="spellStart"/>
+      <w:r>
+        <w:rPr>
+          <w:rFonts w:ascii="Times New Roman" w:hAnsi="Times New Roman" w:cs="Times New Roman"/>
+          <w:szCs w:val="24"/>
+        </w:rPr>
+        <w:t>Atmega</w:t>
+      </w:r>
+      <w:proofErr w:type="spellEnd"/>
+      <w:r>
+        <w:rPr>
+          <w:rFonts w:ascii="Times New Roman" w:hAnsi="Times New Roman" w:cs="Times New Roman"/>
+          <w:szCs w:val="24"/>
+        </w:rPr>
+        <w:t xml:space="preserve"> sends accelerometer data</w:t>
       </w:r>
       <w:r>
         <w:rPr>
@@ -4661,12 +5320,37 @@
         </w:rPr>
         <w:t xml:space="preserve"> to the RPi which is displayed on screen. The RPi sends commands to the </w:t>
       </w:r>
-      <w:r>
-        <w:rPr>
-          <w:rFonts w:ascii="Times New Roman" w:hAnsi="Times New Roman" w:cs="Times New Roman"/>
-          <w:szCs w:val="24"/>
-        </w:rPr>
-        <w:t xml:space="preserve">Atmega when the door needs to be unlocked which is when the Atmega rotates the motor. </w:t>
+      <w:proofErr w:type="spellStart"/>
+      <w:r>
+        <w:rPr>
+          <w:rFonts w:ascii="Times New Roman" w:hAnsi="Times New Roman" w:cs="Times New Roman"/>
+          <w:szCs w:val="24"/>
+        </w:rPr>
+        <w:t>Atmega</w:t>
+      </w:r>
+      <w:proofErr w:type="spellEnd"/>
+      <w:r>
+        <w:rPr>
+          <w:rFonts w:ascii="Times New Roman" w:hAnsi="Times New Roman" w:cs="Times New Roman"/>
+          <w:szCs w:val="24"/>
+        </w:rPr>
+        <w:t xml:space="preserve"> when the door needs to be unlocked which is when the </w:t>
+      </w:r>
+      <w:proofErr w:type="spellStart"/>
+      <w:r>
+        <w:rPr>
+          <w:rFonts w:ascii="Times New Roman" w:hAnsi="Times New Roman" w:cs="Times New Roman"/>
+          <w:szCs w:val="24"/>
+        </w:rPr>
+        <w:t>Atmega</w:t>
+      </w:r>
+      <w:proofErr w:type="spellEnd"/>
+      <w:r>
+        <w:rPr>
+          <w:rFonts w:ascii="Times New Roman" w:hAnsi="Times New Roman" w:cs="Times New Roman"/>
+          <w:szCs w:val="24"/>
+        </w:rPr>
+        <w:t xml:space="preserve"> rotates the motor. </w:t>
       </w:r>
       <w:r>
         <w:rPr>
@@ -4836,7 +5520,23 @@
           <w:rFonts w:ascii="Times New Roman" w:hAnsi="Times New Roman" w:cs="Times New Roman"/>
           <w:color w:val="00B050"/>
         </w:rPr>
-        <w:t xml:space="preserve">How the object is implemented in details: </w:t>
+        <w:t xml:space="preserve">How the object is implemented in </w:t>
+      </w:r>
+      <w:proofErr w:type="gramStart"/>
+      <w:r>
+        <w:rPr>
+          <w:rFonts w:ascii="Times New Roman" w:hAnsi="Times New Roman" w:cs="Times New Roman"/>
+          <w:color w:val="00B050"/>
+        </w:rPr>
+        <w:t>details</w:t>
+      </w:r>
+      <w:proofErr w:type="gramEnd"/>
+      <w:r>
+        <w:rPr>
+          <w:rFonts w:ascii="Times New Roman" w:hAnsi="Times New Roman" w:cs="Times New Roman"/>
+          <w:color w:val="00B050"/>
+        </w:rPr>
+        <w:t xml:space="preserve">: </w:t>
       </w:r>
     </w:p>
     <w:p>
@@ -4896,7 +5596,23 @@
           <w:rFonts w:ascii="Times New Roman" w:hAnsi="Times New Roman" w:cs="Times New Roman"/>
           <w:color w:val="00B050"/>
         </w:rPr>
-        <w:t xml:space="preserve">If possible, provide schematics (or other implementation) for both high and low level objects. </w:t>
+        <w:t xml:space="preserve">If possible, provide schematics (or other implementation) for both </w:t>
+      </w:r>
+      <w:proofErr w:type="gramStart"/>
+      <w:r>
+        <w:rPr>
+          <w:rFonts w:ascii="Times New Roman" w:hAnsi="Times New Roman" w:cs="Times New Roman"/>
+          <w:color w:val="00B050"/>
+        </w:rPr>
+        <w:t>high and low level</w:t>
+      </w:r>
+      <w:proofErr w:type="gramEnd"/>
+      <w:r>
+        <w:rPr>
+          <w:rFonts w:ascii="Times New Roman" w:hAnsi="Times New Roman" w:cs="Times New Roman"/>
+          <w:color w:val="00B050"/>
+        </w:rPr>
+        <w:t xml:space="preserve"> objects. </w:t>
       </w:r>
     </w:p>
     <w:p>
@@ -4967,77 +5683,71 @@
           <w:rFonts w:ascii="Times New Roman" w:hAnsi="Times New Roman" w:cs="Times New Roman"/>
           <w:szCs w:val="24"/>
         </w:rPr>
-        <w:t xml:space="preserve">The CNN(FaceNet) was the only major competent that required testing. With a lack of physical testing, KED was tested using a database of faces. KED was tested with Labeled Faces in the Wild which is a public benchmark for face verification. FaceNet was then feed several </w:t>
-      </w:r>
-      <w:r>
-        <w:rPr>
-          <w:rFonts w:ascii="Times New Roman" w:hAnsi="Times New Roman" w:cs="Times New Roman"/>
-          <w:szCs w:val="24"/>
-        </w:rPr>
-        <w:t>of these</w:t>
-      </w:r>
-      <w:r>
-        <w:rPr>
-          <w:rFonts w:ascii="Times New Roman" w:hAnsi="Times New Roman" w:cs="Times New Roman"/>
-          <w:szCs w:val="24"/>
-        </w:rPr>
-        <w:t xml:space="preserve"> images</w:t>
-      </w:r>
-      <w:r>
-        <w:rPr>
-          <w:rFonts w:ascii="Times New Roman" w:hAnsi="Times New Roman" w:cs="Times New Roman"/>
-          <w:szCs w:val="24"/>
-        </w:rPr>
-        <w:t xml:space="preserve">, </w:t>
-      </w:r>
-      <w:r>
-        <w:rPr>
-          <w:rFonts w:ascii="Times New Roman" w:hAnsi="Times New Roman" w:cs="Times New Roman"/>
-          <w:szCs w:val="24"/>
-        </w:rPr>
-        <w:t>and</w:t>
-      </w:r>
-      <w:r>
-        <w:rPr>
-          <w:rFonts w:ascii="Times New Roman" w:hAnsi="Times New Roman" w:cs="Times New Roman"/>
-          <w:szCs w:val="24"/>
-        </w:rPr>
-        <w:t xml:space="preserve"> it</w:t>
-      </w:r>
-      <w:r>
-        <w:rPr>
-          <w:rFonts w:ascii="Times New Roman" w:hAnsi="Times New Roman" w:cs="Times New Roman"/>
-          <w:szCs w:val="24"/>
-        </w:rPr>
-        <w:t xml:space="preserve"> output</w:t>
-      </w:r>
-      <w:r>
-        <w:rPr>
-          <w:rFonts w:ascii="Times New Roman" w:hAnsi="Times New Roman" w:cs="Times New Roman"/>
-          <w:szCs w:val="24"/>
-        </w:rPr>
-        <w:t>ed</w:t>
-      </w:r>
-      <w:r>
-        <w:rPr>
-          <w:rFonts w:ascii="Times New Roman" w:hAnsi="Times New Roman" w:cs="Times New Roman"/>
-          <w:szCs w:val="24"/>
-        </w:rPr>
-        <w:t xml:space="preserve"> the result</w:t>
-      </w:r>
-      <w:r>
-        <w:rPr>
-          <w:rFonts w:ascii="Times New Roman" w:hAnsi="Times New Roman" w:cs="Times New Roman"/>
-          <w:szCs w:val="24"/>
-        </w:rPr>
-        <w:t>s</w:t>
-      </w:r>
-      <w:r>
-        <w:rPr>
-          <w:rFonts w:ascii="Times New Roman" w:hAnsi="Times New Roman" w:cs="Times New Roman"/>
-          <w:szCs w:val="24"/>
-        </w:rPr>
-        <w:t xml:space="preserve"> of the CNN. While it was not tested for all the faces in the database, FaceNet was accurate, and it was able to recognize authorized users. There were serval pictures that fairly close to be being determined as an authorized user. </w:t>
+        <w:t>The CNN(</w:t>
+      </w:r>
+      <w:proofErr w:type="spellStart"/>
+      <w:r>
+        <w:rPr>
+          <w:rFonts w:ascii="Times New Roman" w:hAnsi="Times New Roman" w:cs="Times New Roman"/>
+          <w:szCs w:val="24"/>
+        </w:rPr>
+        <w:t>FaceNet</w:t>
+      </w:r>
+      <w:proofErr w:type="spellEnd"/>
+      <w:r>
+        <w:rPr>
+          <w:rFonts w:ascii="Times New Roman" w:hAnsi="Times New Roman" w:cs="Times New Roman"/>
+          <w:szCs w:val="24"/>
+        </w:rPr>
+        <w:t xml:space="preserve">) was the only major competent that required testing. With a lack of physical testing, KED was tested using a database of faces. KED was tested with Labeled Faces in the Wild which is a public benchmark for face verification. </w:t>
+      </w:r>
+      <w:proofErr w:type="spellStart"/>
+      <w:r>
+        <w:rPr>
+          <w:rFonts w:ascii="Times New Roman" w:hAnsi="Times New Roman" w:cs="Times New Roman"/>
+          <w:szCs w:val="24"/>
+        </w:rPr>
+        <w:t>FaceNet</w:t>
+      </w:r>
+      <w:proofErr w:type="spellEnd"/>
+      <w:r>
+        <w:rPr>
+          <w:rFonts w:ascii="Times New Roman" w:hAnsi="Times New Roman" w:cs="Times New Roman"/>
+          <w:szCs w:val="24"/>
+        </w:rPr>
+        <w:t xml:space="preserve"> was then feed several of these images, and it </w:t>
+      </w:r>
+      <w:proofErr w:type="spellStart"/>
+      <w:r>
+        <w:rPr>
+          <w:rFonts w:ascii="Times New Roman" w:hAnsi="Times New Roman" w:cs="Times New Roman"/>
+          <w:szCs w:val="24"/>
+        </w:rPr>
+        <w:t>outputed</w:t>
+      </w:r>
+      <w:proofErr w:type="spellEnd"/>
+      <w:r>
+        <w:rPr>
+          <w:rFonts w:ascii="Times New Roman" w:hAnsi="Times New Roman" w:cs="Times New Roman"/>
+          <w:szCs w:val="24"/>
+        </w:rPr>
+        <w:t xml:space="preserve"> the results of the CNN. While it was not tested for all the faces in the database, </w:t>
+      </w:r>
+      <w:proofErr w:type="spellStart"/>
+      <w:r>
+        <w:rPr>
+          <w:rFonts w:ascii="Times New Roman" w:hAnsi="Times New Roman" w:cs="Times New Roman"/>
+          <w:szCs w:val="24"/>
+        </w:rPr>
+        <w:t>FaceNet</w:t>
+      </w:r>
+      <w:proofErr w:type="spellEnd"/>
+      <w:r>
+        <w:rPr>
+          <w:rFonts w:ascii="Times New Roman" w:hAnsi="Times New Roman" w:cs="Times New Roman"/>
+          <w:szCs w:val="24"/>
+        </w:rPr>
+        <w:t xml:space="preserve"> was accurate, and it was able to recognize authorized users. There were serval pictures that fairly close to be being determined as an authorized user. </w:t>
       </w:r>
     </w:p>
     <w:p>
@@ -5062,7 +5772,23 @@
           <w:rFonts w:ascii="Times New Roman" w:hAnsi="Times New Roman" w:cs="Times New Roman"/>
           <w:color w:val="00B050"/>
         </w:rPr>
-        <w:t>Provide the description of how to test your device, when it will be finished</w:t>
+        <w:t xml:space="preserve">Provide the description of how to test your </w:t>
+      </w:r>
+      <w:proofErr w:type="gramStart"/>
+      <w:r>
+        <w:rPr>
+          <w:rFonts w:ascii="Times New Roman" w:hAnsi="Times New Roman" w:cs="Times New Roman"/>
+          <w:color w:val="00B050"/>
+        </w:rPr>
+        <w:t>device, when</w:t>
+      </w:r>
+      <w:proofErr w:type="gramEnd"/>
+      <w:r>
+        <w:rPr>
+          <w:rFonts w:ascii="Times New Roman" w:hAnsi="Times New Roman" w:cs="Times New Roman"/>
+          <w:color w:val="00B050"/>
+        </w:rPr>
+        <w:t xml:space="preserve"> it will be finished</w:t>
       </w:r>
     </w:p>
     <w:p>
@@ -7493,6 +8219,7 @@
                 <w:sz w:val="20"/>
               </w:rPr>
             </w:pPr>
+            <w:proofErr w:type="spellStart"/>
             <w:r>
               <w:rPr>
                 <w:rFonts w:ascii="Times New Roman" w:hAnsi="Times New Roman" w:cs="Times New Roman"/>
@@ -7500,6 +8227,7 @@
               </w:rPr>
               <w:t>HiLetgo</w:t>
             </w:r>
+            <w:proofErr w:type="spellEnd"/>
           </w:p>
         </w:tc>
         <w:tc>
@@ -8667,6 +9395,7 @@
                 <w:sz w:val="20"/>
               </w:rPr>
             </w:pPr>
+            <w:proofErr w:type="spellStart"/>
             <w:r>
               <w:rPr>
                 <w:rFonts w:ascii="Times New Roman" w:hAnsi="Times New Roman" w:cs="Times New Roman"/>
@@ -8674,6 +9403,7 @@
               </w:rPr>
               <w:t>HiLetgo</w:t>
             </w:r>
+            <w:proofErr w:type="spellEnd"/>
           </w:p>
         </w:tc>
         <w:tc>
@@ -9152,7 +9882,63 @@
         <w:annotationRef/>
       </w:r>
       <w:r>
-        <w:t>I think the only issue here is the placing “Concerns of FR” in this paragraph; because it breaks up the product comparison topic where you started with FacePro + FaceVACs and then Concerns of FR and then back to products by finishing off with Google Nest. Try placing “Concerns of FR” at the end of the introduction since that’s a question the reader might bring up. This is similar to powerpoints. Talk about the topic first and then at the end, ask your audience if they have any question which in our case, “Concerns of FR”. It seems that you put more details into FacePro + FaceVACs than Google Nest. Since Google Nest is closer to KED in terms of function, I think it makes more sense if you give more details about it.</w:t>
+        <w:t xml:space="preserve">I think the only issue here is the placing “Concerns of FR” in this paragraph; because it breaks up the product comparison topic where you started with </w:t>
+      </w:r>
+      <w:proofErr w:type="spellStart"/>
+      <w:r>
+        <w:t>FacePro</w:t>
+      </w:r>
+      <w:proofErr w:type="spellEnd"/>
+      <w:r>
+        <w:t xml:space="preserve"> + </w:t>
+      </w:r>
+      <w:proofErr w:type="spellStart"/>
+      <w:r>
+        <w:t>FaceVACs</w:t>
+      </w:r>
+      <w:proofErr w:type="spellEnd"/>
+      <w:r>
+        <w:t xml:space="preserve"> and then Concerns of FR and then back to products by finishing off with Google Nest. Try placing “Concerns of FR” at the end of the introduction since </w:t>
+      </w:r>
+      <w:proofErr w:type="gramStart"/>
+      <w:r>
+        <w:t>that’s</w:t>
+      </w:r>
+      <w:proofErr w:type="gramEnd"/>
+      <w:r>
+        <w:t xml:space="preserve"> a question the reader might bring up. This is </w:t>
+      </w:r>
+      <w:proofErr w:type="gramStart"/>
+      <w:r>
+        <w:t>similar to</w:t>
+      </w:r>
+      <w:proofErr w:type="gramEnd"/>
+      <w:r>
+        <w:t xml:space="preserve"> </w:t>
+      </w:r>
+      <w:proofErr w:type="spellStart"/>
+      <w:r>
+        <w:t>powerpoints</w:t>
+      </w:r>
+      <w:proofErr w:type="spellEnd"/>
+      <w:r>
+        <w:t xml:space="preserve">. Talk about the topic first and then at the end, ask your audience if they have any question which in our case, “Concerns of FR”. It seems that you put more details into </w:t>
+      </w:r>
+      <w:proofErr w:type="spellStart"/>
+      <w:r>
+        <w:t>FacePro</w:t>
+      </w:r>
+      <w:proofErr w:type="spellEnd"/>
+      <w:r>
+        <w:t xml:space="preserve"> + </w:t>
+      </w:r>
+      <w:proofErr w:type="spellStart"/>
+      <w:r>
+        <w:t>FaceVACs</w:t>
+      </w:r>
+      <w:proofErr w:type="spellEnd"/>
+      <w:r>
+        <w:t xml:space="preserve"> than Google Nest. Since Google Nest is closer to KED in terms of function, I think it makes more sense if you give more details about it.</w:t>
       </w:r>
     </w:p>
   </w:comment>
@@ -9187,7 +9973,7 @@
 
 <file path=word/commentsExtended.xml><?xml version="1.0" encoding="utf-8"?>
 <w15:commentsEx xmlns:wpc="http://schemas.microsoft.com/office/word/2010/wordprocessingCanvas" xmlns:cx="http://schemas.microsoft.com/office/drawing/2014/chartex" xmlns:cx1="http://schemas.microsoft.com/office/drawing/2015/9/8/chartex" xmlns:cx2="http://schemas.microsoft.com/office/drawing/2015/10/21/chartex" xmlns:cx3="http://schemas.microsoft.com/office/drawing/2016/5/9/chartex" xmlns:cx4="http://schemas.microsoft.com/office/drawing/2016/5/10/chartex" xmlns:cx5="http://schemas.microsoft.com/office/drawing/2016/5/11/chartex" xmlns:cx6="http://schemas.microsoft.com/office/drawing/2016/5/12/chartex" xmlns:cx7="http://schemas.microsoft.com/office/drawing/2016/5/13/chartex" xmlns:cx8="http://schemas.microsoft.com/office/drawing/2016/5/14/chartex" xmlns:mc="http://schemas.openxmlformats.org/markup-compatibility/2006" xmlns:aink="http://schemas.microsoft.com/office/drawing/2016/ink" xmlns:am3d="http://schemas.microsoft.com/office/drawing/2017/model3d" xmlns:o="urn:schemas-microsoft-com:office:office" xmlns:r="http://schemas.openxmlformats.org/officeDocument/2006/relationships" xmlns:m="http://schemas.openxmlformats.org/officeDocument/2006/math" xmlns:v="urn:schemas-microsoft-com:vml" xmlns:wp14="http://schemas.microsoft.com/office/word/2010/wordprocessingDrawing" xmlns:wp="http://schemas.openxmlformats.org/drawingml/2006/wordprocessingDrawing" xmlns:w10="urn:schemas-microsoft-com:office:word" xmlns:w="http://schemas.openxmlformats.org/wordprocessingml/2006/main" xmlns:w14="http://schemas.microsoft.com/office/word/2010/wordml" xmlns:w15="http://schemas.microsoft.com/office/word/2012/wordml" xmlns:w16cid="http://schemas.microsoft.com/office/word/2016/wordml/cid" xmlns:w16se="http://schemas.microsoft.com/office/word/2015/wordml/symex" xmlns:wpg="http://schemas.microsoft.com/office/word/2010/wordprocessingGroup" xmlns:wpi="http://schemas.microsoft.com/office/word/2010/wordprocessingInk" xmlns:wne="http://schemas.microsoft.com/office/word/2006/wordml" xmlns:wps="http://schemas.microsoft.com/office/word/2010/wordprocessingShape" mc:Ignorable="w14 w15 w16se w16cid wp14">
-  <w15:commentEx w15:paraId="2ED9F7EB" w15:done="1"/>
+  <w15:commentEx w15:paraId="2ED9F7EB" w15:done="0"/>
   <w15:commentEx w15:paraId="7B08BCD9" w15:done="1"/>
 </w15:commentsEx>
 </file>
@@ -9228,6 +10014,7 @@
         <w:docPartUnique/>
       </w:docPartObj>
     </w:sdtPr>
+    <w:sdtEndPr/>
     <w:sdtContent>
       <w:p>
         <w:pPr>
@@ -11543,7 +12330,7 @@
 </file>
 
 <file path=customXml/itemProps1.xml><?xml version="1.0" encoding="utf-8"?>
-<ds:datastoreItem xmlns:ds="http://schemas.openxmlformats.org/officeDocument/2006/customXml" ds:itemID="{D681BBB1-C578-47A9-A22A-A07CE1B03E4F}">
+<ds:datastoreItem xmlns:ds="http://schemas.openxmlformats.org/officeDocument/2006/customXml" ds:itemID="{4C9A59FE-9A1D-47A1-BEC1-644DC7CB9CAA}">
   <ds:schemaRefs>
     <ds:schemaRef ds:uri="http://schemas.openxmlformats.org/officeDocument/2006/bibliography"/>
   </ds:schemaRefs>

</xml_diff>